<commit_message>
[NA] Erm.BL\ERM-3536-NSM-PrintForm -> Erm.BL\Main RI
git-tfs-id: [http://uk-tfs02:8080/tfs/DefaultCollection]$/ERM.BL/Main/BLFlex;C18886
</commit_message>
<xml_diff>
--- a/Templates/Бланк заказа без НДС без скидки.docx
+++ b/Templates/Бланк заказа без НДС без скидки.docx
@@ -2205,6 +2205,57 @@
               <w:rPr>
                 <w:sz w:val="18"/>
                 <w:szCs w:val="18"/>
+              </w:rPr>
+            </w:pPr>
+            <w:r>
+              <w:rPr>
+                <w:sz w:val="18"/>
+                <w:szCs w:val="18"/>
+              </w:rPr>
+              <w:t>Фактический адрес</w:t>
+            </w:r>
+            <w:r>
+              <w:rPr>
+                <w:sz w:val="18"/>
+                <w:szCs w:val="18"/>
+              </w:rPr>
+              <w:t xml:space="preserve">: </w:t>
+            </w:r>
+            <w:sdt>
+              <w:sdtPr>
+                <w:rPr>
+                  <w:sz w:val="18"/>
+                  <w:szCs w:val="18"/>
+                  <w:lang w:val="en-US"/>
+                </w:rPr>
+                <w:alias w:val="BranchOfficeOrganizationUnit.ActualAddress"/>
+                <w:id w:val="578585105"/>
+                <w:placeholder>
+                  <w:docPart w:val="84D6A7070C1E4D73B523266FEC88E955"/>
+                </w:placeholder>
+              </w:sdtPr>
+              <w:sdtContent>
+                <w:proofErr w:type="spellStart"/>
+                <w:r>
+                  <w:rPr>
+                    <w:sz w:val="18"/>
+                    <w:szCs w:val="18"/>
+                    <w:lang w:val="en-US"/>
+                  </w:rPr>
+                  <w:t>ActualAddress</w:t>
+                </w:r>
+                <w:proofErr w:type="spellEnd"/>
+              </w:sdtContent>
+            </w:sdt>
+          </w:p>
+          <w:p>
+            <w:pPr>
+              <w:autoSpaceDE w:val="0"/>
+              <w:autoSpaceDN w:val="0"/>
+              <w:adjustRightInd w:val="0"/>
+              <w:rPr>
+                <w:sz w:val="18"/>
+                <w:szCs w:val="18"/>
                 <w:lang w:val="en-US"/>
               </w:rPr>
             </w:pPr>
@@ -2282,6 +2333,58 @@
               </w:rPr>
               <w:t xml:space="preserve"> </w:t>
             </w:r>
+          </w:p>
+          <w:p>
+            <w:pPr>
+              <w:autoSpaceDE w:val="0"/>
+              <w:autoSpaceDN w:val="0"/>
+              <w:adjustRightInd w:val="0"/>
+              <w:rPr>
+                <w:sz w:val="18"/>
+                <w:szCs w:val="18"/>
+                <w:lang w:val="en-US"/>
+              </w:rPr>
+            </w:pPr>
+            <w:r>
+              <w:rPr>
+                <w:sz w:val="18"/>
+                <w:szCs w:val="18"/>
+                <w:lang w:val="en-US"/>
+              </w:rPr>
+              <w:t>E-mail</w:t>
+            </w:r>
+            <w:r>
+              <w:rPr>
+                <w:sz w:val="18"/>
+                <w:szCs w:val="18"/>
+                <w:lang w:val="en-US"/>
+              </w:rPr>
+              <w:t xml:space="preserve">: </w:t>
+            </w:r>
+            <w:sdt>
+              <w:sdtPr>
+                <w:rPr>
+                  <w:sz w:val="18"/>
+                  <w:szCs w:val="18"/>
+                  <w:lang w:val="en-US"/>
+                </w:rPr>
+                <w:alias w:val="BranchOfficeOrganizationUnit.Email"/>
+                <w:id w:val="578585107"/>
+                <w:placeholder>
+                  <w:docPart w:val="A0A6214671C743128942EFA0D13985FF"/>
+                </w:placeholder>
+              </w:sdtPr>
+              <w:sdtContent>
+                <w:r>
+                  <w:rPr>
+                    <w:sz w:val="18"/>
+                    <w:szCs w:val="18"/>
+                    <w:lang w:val="en-US"/>
+                  </w:rPr>
+                  <w:t>Email</w:t>
+                </w:r>
+              </w:sdtContent>
+            </w:sdt>
           </w:p>
         </w:tc>
         <w:tc>
@@ -4699,6 +4802,64 @@
         </w:p>
       </w:docPartBody>
     </w:docPart>
+    <w:docPart>
+      <w:docPartPr>
+        <w:name w:val="84D6A7070C1E4D73B523266FEC88E955"/>
+        <w:category>
+          <w:name w:val="Общие"/>
+          <w:gallery w:val="placeholder"/>
+        </w:category>
+        <w:types>
+          <w:type w:val="bbPlcHdr"/>
+        </w:types>
+        <w:behaviors>
+          <w:behavior w:val="content"/>
+        </w:behaviors>
+        <w:guid w:val="{E4DD278F-8E20-44C6-B8E8-E6EEB5D83B12}"/>
+      </w:docPartPr>
+      <w:docPartBody>
+        <w:p>
+          <w:pPr>
+            <w:pStyle w:val="84D6A7070C1E4D73B523266FEC88E955"/>
+          </w:pPr>
+          <w:r>
+            <w:rPr>
+              <w:rStyle w:val="a3"/>
+            </w:rPr>
+            <w:t>Место для ввода текста.</w:t>
+          </w:r>
+        </w:p>
+      </w:docPartBody>
+    </w:docPart>
+    <w:docPart>
+      <w:docPartPr>
+        <w:name w:val="A0A6214671C743128942EFA0D13985FF"/>
+        <w:category>
+          <w:name w:val="Общие"/>
+          <w:gallery w:val="placeholder"/>
+        </w:category>
+        <w:types>
+          <w:type w:val="bbPlcHdr"/>
+        </w:types>
+        <w:behaviors>
+          <w:behavior w:val="content"/>
+        </w:behaviors>
+        <w:guid w:val="{A6DCF48F-94E4-443D-A193-1AB3B4C7A7B3}"/>
+      </w:docPartPr>
+      <w:docPartBody>
+        <w:p>
+          <w:pPr>
+            <w:pStyle w:val="A0A6214671C743128942EFA0D13985FF"/>
+          </w:pPr>
+          <w:r>
+            <w:rPr>
+              <w:rStyle w:val="a3"/>
+            </w:rPr>
+            <w:t>Место для ввода текста.</w:t>
+          </w:r>
+        </w:p>
+      </w:docPartBody>
+    </w:docPart>
   </w:docParts>
 </w:glossaryDocument>
 </file>
@@ -4758,6 +4919,7 @@
     <w:rsid w:val="000E4FA8"/>
     <w:rsid w:val="00192334"/>
     <w:rsid w:val="001B543E"/>
+    <w:rsid w:val="00207D92"/>
     <w:rsid w:val="002310AE"/>
     <w:rsid w:val="00252DA7"/>
     <w:rsid w:val="00253D1F"/>
@@ -4769,6 +4931,7 @@
     <w:rsid w:val="003D5DCF"/>
     <w:rsid w:val="003D7709"/>
     <w:rsid w:val="0041106B"/>
+    <w:rsid w:val="004303D9"/>
     <w:rsid w:val="00435BB4"/>
     <w:rsid w:val="00455144"/>
     <w:rsid w:val="00470C66"/>
@@ -5021,7 +5184,7 @@
     <w:basedOn w:val="a0"/>
     <w:uiPriority w:val="99"/>
     <w:semiHidden/>
-    <w:rsid w:val="004731BC"/>
+    <w:rsid w:val="00207D92"/>
   </w:style>
   <w:style w:type="paragraph" w:customStyle="1" w:styleId="E19F833F916B4752BBD08DE5177EFA4A">
     <w:name w:val="E19F833F916B4752BBD08DE5177EFA4A"/>
@@ -6429,6 +6592,14 @@
     <w:pPr>
       <w:spacing w:after="160" w:line="259" w:lineRule="auto"/>
     </w:pPr>
+  </w:style>
+  <w:style w:type="paragraph" w:customStyle="1" w:styleId="84D6A7070C1E4D73B523266FEC88E955">
+    <w:name w:val="84D6A7070C1E4D73B523266FEC88E955"/>
+    <w:rsid w:val="00207D92"/>
+  </w:style>
+  <w:style w:type="paragraph" w:customStyle="1" w:styleId="A0A6214671C743128942EFA0D13985FF">
+    <w:name w:val="A0A6214671C743128942EFA0D13985FF"/>
+    <w:rsid w:val="00207D92"/>
   </w:style>
 </w:styles>
 </file>

</xml_diff>

<commit_message>
[NA] Erm.BL\ERM-4825-OrderPrintForm -> Erm.BL\Main RI
git-tfs-id: [http://uk-tfs02:8080/tfs/DefaultCollection]$/ERM.BL/Main/BLFlex;C24838
</commit_message>
<xml_diff>
--- a/Templates/Бланк заказа без НДС без скидки.docx
+++ b/Templates/Бланк заказа без НДС без скидки.docx
@@ -1,6 +1,6 @@
 
 <file path=word/document.xml><?xml version="1.0" encoding="utf-8"?>
-<w:document xmlns:wpc="http://schemas.microsoft.com/office/word/2010/wordprocessingCanvas" xmlns:mc="http://schemas.openxmlformats.org/markup-compatibility/2006" xmlns:o="urn:schemas-microsoft-com:office:office" xmlns:r="http://schemas.openxmlformats.org/officeDocument/2006/relationships" xmlns:m="http://schemas.openxmlformats.org/officeDocument/2006/math" xmlns:v="urn:schemas-microsoft-com:vml" xmlns:wp14="http://schemas.microsoft.com/office/word/2010/wordprocessingDrawing" xmlns:wp="http://schemas.openxmlformats.org/drawingml/2006/wordprocessingDrawing" xmlns:w10="urn:schemas-microsoft-com:office:word" xmlns:w="http://schemas.openxmlformats.org/wordprocessingml/2006/main" xmlns:w14="http://schemas.microsoft.com/office/word/2010/wordml" xmlns:wpg="http://schemas.microsoft.com/office/word/2010/wordprocessingGroup" xmlns:wpi="http://schemas.microsoft.com/office/word/2010/wordprocessingInk" xmlns:wne="http://schemas.microsoft.com/office/word/2006/wordml" xmlns:wps="http://schemas.microsoft.com/office/word/2010/wordprocessingShape" mc:Ignorable="w14 wp14">
+<w:document xmlns:wpc="http://schemas.microsoft.com/office/word/2010/wordprocessingCanvas" xmlns:mc="http://schemas.openxmlformats.org/markup-compatibility/2006" xmlns:o="urn:schemas-microsoft-com:office:office" xmlns:r="http://schemas.openxmlformats.org/officeDocument/2006/relationships" xmlns:m="http://schemas.openxmlformats.org/officeDocument/2006/math" xmlns:v="urn:schemas-microsoft-com:vml" xmlns:wp14="http://schemas.microsoft.com/office/word/2010/wordprocessingDrawing" xmlns:wp="http://schemas.openxmlformats.org/drawingml/2006/wordprocessingDrawing" xmlns:w10="urn:schemas-microsoft-com:office:word" xmlns:w="http://schemas.openxmlformats.org/wordprocessingml/2006/main" xmlns:w14="http://schemas.microsoft.com/office/word/2010/wordml" xmlns:w15="http://schemas.microsoft.com/office/word/2012/wordml" xmlns:wpg="http://schemas.microsoft.com/office/word/2010/wordprocessingGroup" xmlns:wpi="http://schemas.microsoft.com/office/word/2010/wordprocessingInk" xmlns:wne="http://schemas.microsoft.com/office/word/2006/wordml" xmlns:wps="http://schemas.microsoft.com/office/word/2010/wordprocessingShape" mc:Ignorable="w14 w15 wp14">
   <w:body>
     <w:p>
       <w:pPr>
@@ -13,7 +13,6 @@
           <w:bCs/>
           <w:sz w:val="18"/>
           <w:szCs w:val="18"/>
-          <w:lang w:val="en-US"/>
         </w:rPr>
       </w:pPr>
       <w:r>
@@ -79,7 +78,6 @@
         </w:sdtPr>
         <w:sdtEndPr/>
         <w:sdtContent>
-          <w:proofErr w:type="spellStart"/>
           <w:r>
             <w:rPr>
               <w:b/>
@@ -90,7 +88,6 @@
             </w:rPr>
             <w:t>Order.Number</w:t>
           </w:r>
-          <w:proofErr w:type="spellEnd"/>
         </w:sdtContent>
       </w:sdt>
       <w:r>
@@ -148,7 +145,6 @@
         </w:sdtPr>
         <w:sdtEndPr/>
         <w:sdtContent>
-          <w:proofErr w:type="spellStart"/>
           <w:r>
             <w:rPr>
               <w:b/>
@@ -159,7 +155,6 @@
             </w:rPr>
             <w:t>Order.SignupDate</w:t>
           </w:r>
-          <w:proofErr w:type="spellEnd"/>
         </w:sdtContent>
       </w:sdt>
       <w:r>
@@ -205,7 +200,6 @@
         </w:sdtPr>
         <w:sdtEndPr/>
         <w:sdtContent>
-          <w:proofErr w:type="spellStart"/>
           <w:r>
             <w:rPr>
               <w:b/>
@@ -216,7 +210,6 @@
             </w:rPr>
             <w:t>RatedBargainInfo</w:t>
           </w:r>
-          <w:proofErr w:type="spellEnd"/>
         </w:sdtContent>
       </w:sdt>
     </w:p>
@@ -230,7 +223,6 @@
           <w:bCs/>
           <w:sz w:val="18"/>
           <w:szCs w:val="18"/>
-          <w:lang w:val="en-US"/>
         </w:rPr>
       </w:pPr>
     </w:p>
@@ -244,7 +236,6 @@
           <w:bCs/>
           <w:sz w:val="18"/>
           <w:szCs w:val="18"/>
-          <w:lang w:val="en-US"/>
         </w:rPr>
       </w:pPr>
     </w:p>
@@ -279,7 +270,6 @@
         </w:sdtPr>
         <w:sdtEndPr/>
         <w:sdtContent>
-          <w:proofErr w:type="spellStart"/>
           <w:r>
             <w:rPr>
               <w:rFonts w:eastAsiaTheme="minorHAnsi"/>
@@ -289,7 +279,6 @@
             </w:rPr>
             <w:t>BeginContractParagraph</w:t>
           </w:r>
-          <w:proofErr w:type="spellEnd"/>
         </w:sdtContent>
       </w:sdt>
     </w:p>
@@ -307,11 +296,6 @@
     </w:p>
     <w:p>
       <w:pPr>
-        <w:pStyle w:val="af2"/>
-        <w:numPr>
-          <w:ilvl w:val="0"/>
-          <w:numId w:val="3"/>
-        </w:numPr>
         <w:tabs>
           <w:tab w:val="left" w:pos="10980"/>
         </w:tabs>
@@ -321,6 +305,14 @@
           <w:szCs w:val="18"/>
         </w:rPr>
       </w:pPr>
+      <w:r>
+        <w:rPr>
+          <w:bCs/>
+          <w:sz w:val="18"/>
+          <w:szCs w:val="18"/>
+        </w:rPr>
+        <w:t xml:space="preserve">1. </w:t>
+      </w:r>
       <w:r>
         <w:rPr>
           <w:bCs/>
@@ -731,7 +723,6 @@
                   </w:sdtPr>
                   <w:sdtEndPr/>
                   <w:sdtContent>
-                    <w:proofErr w:type="spellStart"/>
                     <w:r>
                       <w:rPr>
                         <w:sz w:val="18"/>
@@ -739,7 +730,6 @@
                       </w:rPr>
                       <w:t>FirmName</w:t>
                     </w:r>
-                    <w:proofErr w:type="spellEnd"/>
                   </w:sdtContent>
                 </w:sdt>
               </w:p>
@@ -776,7 +766,6 @@
                       <w:rPr>
                         <w:sz w:val="18"/>
                         <w:szCs w:val="18"/>
-                        <w:lang w:val="en-US"/>
                       </w:rPr>
                     </w:pPr>
                     <w:r>
@@ -790,15 +779,6 @@
                   </w:p>
                 </w:sdtContent>
               </w:sdt>
-              <w:p>
-                <w:pPr>
-                  <w:snapToGrid w:val="0"/>
-                  <w:rPr>
-                    <w:sz w:val="18"/>
-                    <w:szCs w:val="18"/>
-                  </w:rPr>
-                </w:pPr>
-              </w:p>
             </w:tc>
             <w:tc>
               <w:tcPr>
@@ -834,7 +814,6 @@
                   </w:sdtPr>
                   <w:sdtEndPr/>
                   <w:sdtContent>
-                    <w:proofErr w:type="spellStart"/>
                     <w:r>
                       <w:rPr>
                         <w:sz w:val="18"/>
@@ -843,18 +822,8 @@
                       </w:rPr>
                       <w:t>ElectronicMediaParagraph</w:t>
                     </w:r>
-                    <w:proofErr w:type="spellEnd"/>
                   </w:sdtContent>
                 </w:sdt>
-              </w:p>
-              <w:p>
-                <w:pPr>
-                  <w:snapToGrid w:val="0"/>
-                  <w:rPr>
-                    <w:sz w:val="18"/>
-                    <w:szCs w:val="18"/>
-                  </w:rPr>
-                </w:pPr>
               </w:p>
             </w:tc>
             <w:tc>
@@ -892,7 +861,6 @@
                   </w:sdtPr>
                   <w:sdtEndPr/>
                   <w:sdtContent>
-                    <w:proofErr w:type="spellStart"/>
                     <w:r>
                       <w:rPr>
                         <w:bCs/>
@@ -902,7 +870,6 @@
                       </w:rPr>
                       <w:t>BeginDistributiondate</w:t>
                     </w:r>
-                    <w:proofErr w:type="spellEnd"/>
                   </w:sdtContent>
                 </w:sdt>
               </w:p>
@@ -940,10 +907,8 @@
                       <w:rPr>
                         <w:sz w:val="18"/>
                         <w:szCs w:val="18"/>
-                        <w:lang w:val="en-US"/>
                       </w:rPr>
                     </w:pPr>
-                    <w:proofErr w:type="spellStart"/>
                     <w:r>
                       <w:rPr>
                         <w:sz w:val="18"/>
@@ -952,19 +917,9 @@
                       </w:rPr>
                       <w:t>ReleaseCountPlan</w:t>
                     </w:r>
-                    <w:proofErr w:type="spellEnd"/>
                   </w:p>
                 </w:sdtContent>
               </w:sdt>
-              <w:p>
-                <w:pPr>
-                  <w:snapToGrid w:val="0"/>
-                  <w:rPr>
-                    <w:sz w:val="18"/>
-                    <w:szCs w:val="18"/>
-                  </w:rPr>
-                </w:pPr>
-              </w:p>
             </w:tc>
             <w:tc>
               <w:tcPr>
@@ -1000,7 +955,6 @@
                   </w:sdtPr>
                   <w:sdtEndPr/>
                   <w:sdtContent>
-                    <w:proofErr w:type="spellStart"/>
                     <w:r>
                       <w:rPr>
                         <w:sz w:val="18"/>
@@ -1009,17 +963,10 @@
                       </w:rPr>
                       <w:t>PricePerUnit</w:t>
                     </w:r>
-                    <w:proofErr w:type="spellEnd"/>
                   </w:sdtContent>
                 </w:sdt>
-              </w:p>
-              <w:p>
-                <w:pPr>
-                  <w:rPr>
-                    <w:sz w:val="18"/>
-                    <w:szCs w:val="18"/>
-                  </w:rPr>
-                </w:pPr>
+                <w:bookmarkStart w:id="1" w:name="_GoBack"/>
+                <w:bookmarkEnd w:id="1"/>
               </w:p>
             </w:tc>
             <w:tc>
@@ -1104,7 +1051,6 @@
                   </w:sdtPr>
                   <w:sdtEndPr/>
                   <w:sdtContent>
-                    <w:proofErr w:type="spellStart"/>
                     <w:r>
                       <w:rPr>
                         <w:sz w:val="18"/>
@@ -1113,7 +1059,6 @@
                       </w:rPr>
                       <w:t>PayablePlanWithoutVat</w:t>
                     </w:r>
-                    <w:proofErr w:type="spellEnd"/>
                   </w:sdtContent>
                 </w:sdt>
               </w:p>
@@ -1222,7 +1167,6 @@
                   </w:sdtPr>
                   <w:sdtEndPr/>
                   <w:sdtContent>
-                    <w:proofErr w:type="spellStart"/>
                     <w:r>
                       <w:rPr>
                         <w:sz w:val="18"/>
@@ -1231,7 +1175,6 @@
                       </w:rPr>
                       <w:t>PayablePlanWithoutVat</w:t>
                     </w:r>
-                    <w:proofErr w:type="spellEnd"/>
                   </w:sdtContent>
                 </w:sdt>
               </w:p>
@@ -1328,7 +1271,7 @@
         </w:rPr>
         <w:t xml:space="preserve">: </w:t>
       </w:r>
-      <w:bookmarkStart w:id="1" w:name="OrdSummProp"/>
+      <w:bookmarkStart w:id="2" w:name="OrdSummProp"/>
       <w:sdt>
         <w:sdtPr>
           <w:rPr>
@@ -1346,7 +1289,6 @@
         </w:sdtPr>
         <w:sdtEndPr/>
         <w:sdtContent>
-          <w:proofErr w:type="spellStart"/>
           <w:r>
             <w:rPr>
               <w:sz w:val="18"/>
@@ -1355,7 +1297,6 @@
             </w:rPr>
             <w:t>PayablePlan</w:t>
           </w:r>
-          <w:proofErr w:type="spellEnd"/>
         </w:sdtContent>
       </w:sdt>
       <w:r>
@@ -1382,7 +1323,6 @@
         </w:sdtPr>
         <w:sdtEndPr/>
         <w:sdtContent>
-          <w:proofErr w:type="spellStart"/>
           <w:r>
             <w:rPr>
               <w:sz w:val="18"/>
@@ -1391,10 +1331,9 @@
             </w:rPr>
             <w:t>PayablePlan</w:t>
           </w:r>
-          <w:proofErr w:type="spellEnd"/>
         </w:sdtContent>
       </w:sdt>
-      <w:bookmarkEnd w:id="1"/>
+      <w:bookmarkEnd w:id="2"/>
       <w:r>
         <w:rPr>
           <w:sz w:val="18"/>
@@ -1573,7 +1512,6 @@
                         </w:sdtPr>
                         <w:sdtEndPr/>
                         <w:sdtContent>
-                          <w:proofErr w:type="spellStart"/>
                           <w:r>
                             <w:rPr>
                               <w:bCs/>
@@ -1584,7 +1522,6 @@
                             </w:rPr>
                             <w:t>PaymentDatePlan</w:t>
                           </w:r>
-                          <w:proofErr w:type="spellEnd"/>
                         </w:sdtContent>
                       </w:sdt>
                       <w:r>
@@ -1630,7 +1567,6 @@
                               <w:szCs w:val="18"/>
                             </w:rPr>
                           </w:pPr>
-                          <w:proofErr w:type="spellStart"/>
                           <w:r>
                             <w:rPr>
                               <w:bCs/>
@@ -1641,7 +1577,6 @@
                             </w:rPr>
                             <w:t>PayablePlan</w:t>
                           </w:r>
-                          <w:proofErr w:type="spellEnd"/>
                         </w:p>
                       </w:sdtContent>
                     </w:sdt>
@@ -1709,7 +1644,6 @@
         </w:sdtPr>
         <w:sdtEndPr/>
         <w:sdtContent>
-          <w:proofErr w:type="spellStart"/>
           <w:r>
             <w:rPr>
               <w:b/>
@@ -1719,7 +1653,6 @@
             </w:rPr>
             <w:t>AdvMaterialsDeadline</w:t>
           </w:r>
-          <w:proofErr w:type="spellEnd"/>
         </w:sdtContent>
       </w:sdt>
       <w:r>
@@ -1737,7 +1670,6 @@
         </w:tabs>
         <w:snapToGrid w:val="0"/>
         <w:spacing w:before="120"/>
-        <w:jc w:val="both"/>
         <w:rPr>
           <w:sz w:val="18"/>
           <w:szCs w:val="18"/>
@@ -1755,7 +1687,38 @@
           <w:sz w:val="18"/>
           <w:szCs w:val="18"/>
         </w:rPr>
-        <w:t xml:space="preserve">. Электронный адрес для доставки бухгалтерских документов: </w:t>
+        <w:t xml:space="preserve">. Рекламные материалы Заказчика размещаются в рубриках нахождения рекламируемого предприятия в Приложении, определенных Исполнителем в соответствии с видом деятельности рекламируемого предприятия, если иное не предусмотрено настоящим Бланком заказа, либо в действующем на дату размещения рекламных материалов Прайс-листе, размещенном и/или доступном на Сайте в сети Интернет по адресу: </w:t>
+      </w:r>
+      <w:hyperlink r:id="rId7" w:history="1">
+        <w:r>
+          <w:rPr>
+            <w:rStyle w:val="a3"/>
+            <w:sz w:val="18"/>
+            <w:szCs w:val="18"/>
+          </w:rPr>
+          <w:t>http://www.2gis.ru/our-firm/price/</w:t>
+        </w:r>
+      </w:hyperlink>
+    </w:p>
+    <w:p>
+      <w:pPr>
+        <w:tabs>
+          <w:tab w:val="left" w:pos="10980"/>
+        </w:tabs>
+        <w:snapToGrid w:val="0"/>
+        <w:spacing w:before="120"/>
+        <w:jc w:val="both"/>
+        <w:rPr>
+          <w:sz w:val="18"/>
+          <w:szCs w:val="18"/>
+        </w:rPr>
+      </w:pPr>
+      <w:r>
+        <w:rPr>
+          <w:sz w:val="18"/>
+          <w:szCs w:val="18"/>
+        </w:rPr>
+        <w:t xml:space="preserve">6. Электронный адрес Заказчика для доставки бухгалтерских документов: </w:t>
       </w:r>
       <w:sdt>
         <w:sdtPr>
@@ -1767,31 +1730,20 @@
           <w:tag w:val="Profile.EmailForAccountingDocuments"/>
           <w:id w:val="249627830"/>
           <w:placeholder>
-            <w:docPart w:val="6A951B261C90456890C03ADC45C25F32"/>
+            <w:docPart w:val="F85AB8DE0703492C90D506969192EB0E"/>
           </w:placeholder>
           <w:text/>
         </w:sdtPr>
         <w:sdtEndPr/>
         <w:sdtContent>
-          <w:proofErr w:type="spellStart"/>
           <w:r>
             <w:rPr>
               <w:b/>
               <w:sz w:val="18"/>
               <w:szCs w:val="18"/>
             </w:rPr>
-            <w:t>LegalPerson</w:t>
+            <w:t>LegalPerson.</w:t>
           </w:r>
-          <w:proofErr w:type="spellEnd"/>
-          <w:r>
-            <w:rPr>
-              <w:b/>
-              <w:sz w:val="18"/>
-              <w:szCs w:val="18"/>
-            </w:rPr>
-            <w:t>.</w:t>
-          </w:r>
-          <w:proofErr w:type="spellStart"/>
           <w:r>
             <w:rPr>
               <w:b/>
@@ -1801,7 +1753,111 @@
             </w:rPr>
             <w:t>EmailForAccountingDocumants</w:t>
           </w:r>
-          <w:proofErr w:type="spellEnd"/>
+        </w:sdtContent>
+      </w:sdt>
+    </w:p>
+    <w:p>
+      <w:pPr>
+        <w:tabs>
+          <w:tab w:val="left" w:pos="10980"/>
+        </w:tabs>
+        <w:snapToGrid w:val="0"/>
+        <w:spacing w:before="120"/>
+        <w:jc w:val="both"/>
+        <w:rPr>
+          <w:sz w:val="18"/>
+          <w:szCs w:val="18"/>
+        </w:rPr>
+      </w:pPr>
+      <w:r>
+        <w:rPr>
+          <w:sz w:val="18"/>
+          <w:szCs w:val="18"/>
+        </w:rPr>
+        <w:t>7</w:t>
+      </w:r>
+      <w:r>
+        <w:rPr>
+          <w:sz w:val="18"/>
+          <w:szCs w:val="18"/>
+        </w:rPr>
+        <w:t xml:space="preserve">. </w:t>
+      </w:r>
+      <w:r>
+        <w:rPr>
+          <w:sz w:val="18"/>
+          <w:szCs w:val="18"/>
+        </w:rPr>
+        <w:t>Электронный</w:t>
+      </w:r>
+      <w:r>
+        <w:rPr>
+          <w:sz w:val="18"/>
+          <w:szCs w:val="18"/>
+        </w:rPr>
+        <w:t xml:space="preserve"> </w:t>
+      </w:r>
+      <w:r>
+        <w:rPr>
+          <w:sz w:val="18"/>
+          <w:szCs w:val="18"/>
+        </w:rPr>
+        <w:t>адрес</w:t>
+      </w:r>
+      <w:r>
+        <w:rPr>
+          <w:sz w:val="18"/>
+          <w:szCs w:val="18"/>
+        </w:rPr>
+        <w:t xml:space="preserve"> </w:t>
+      </w:r>
+      <w:r>
+        <w:rPr>
+          <w:sz w:val="18"/>
+          <w:szCs w:val="18"/>
+        </w:rPr>
+        <w:t>Заказчика</w:t>
+      </w:r>
+      <w:r>
+        <w:rPr>
+          <w:sz w:val="18"/>
+          <w:szCs w:val="18"/>
+        </w:rPr>
+        <w:t xml:space="preserve">: </w:t>
+      </w:r>
+      <w:sdt>
+        <w:sdtPr>
+          <w:rPr>
+            <w:sz w:val="18"/>
+            <w:szCs w:val="18"/>
+          </w:rPr>
+          <w:alias w:val="LegalPerson.AdditionalEmail"/>
+          <w:tag w:val="LegalPerson.AdditionalEmail"/>
+          <w:id w:val="241455868"/>
+          <w:placeholder>
+            <w:docPart w:val="3624E2DCF7034EA2AE7F4AE883FCD01D"/>
+          </w:placeholder>
+          <w:text/>
+        </w:sdtPr>
+        <w:sdtEndPr/>
+        <w:sdtContent>
+          <w:r>
+            <w:rPr>
+              <w:b/>
+              <w:sz w:val="18"/>
+              <w:szCs w:val="18"/>
+            </w:rPr>
+            <w:t>LegalPerson.A</w:t>
+          </w:r>
+          <w:r>
+            <w:rPr>
+              <w:b/>
+              <w:sz w:val="18"/>
+              <w:szCs w:val="18"/>
+              <w:lang w:val="en-US"/>
+            </w:rPr>
+            <w:t>dditionalEmail</w:t>
+          </w:r>
         </w:sdtContent>
       </w:sdt>
     </w:p>
@@ -1810,6 +1866,7 @@
         <w:tabs>
           <w:tab w:val="left" w:pos="360"/>
         </w:tabs>
+        <w:spacing w:before="120"/>
         <w:rPr>
           <w:sz w:val="18"/>
           <w:szCs w:val="18"/>
@@ -1820,7 +1877,7 @@
           <w:sz w:val="18"/>
           <w:szCs w:val="18"/>
         </w:rPr>
-        <w:t>6</w:t>
+        <w:t>8</w:t>
       </w:r>
       <w:r>
         <w:rPr>
@@ -1864,23 +1921,7 @@
             <w:sz w:val="18"/>
             <w:szCs w:val="18"/>
           </w:rPr>
-          <w:t>http://law.2gis.ru/adver</w:t>
-        </w:r>
-        <w:r>
-          <w:rPr>
-            <w:rStyle w:val="a3"/>
-            <w:sz w:val="18"/>
-            <w:szCs w:val="18"/>
-          </w:rPr>
-          <w:t>t</w:t>
-        </w:r>
-        <w:r>
-          <w:rPr>
-            <w:rStyle w:val="a3"/>
-            <w:sz w:val="18"/>
-            <w:szCs w:val="18"/>
-          </w:rPr>
-          <w:t>-rules/</w:t>
+          <w:t>http://law.2gis.ru/advert-rules/</w:t>
         </w:r>
       </w:hyperlink>
       <w:r>
@@ -1890,20 +1931,16 @@
         </w:rPr>
         <w:t>.</w:t>
       </w:r>
-      <w:bookmarkStart w:id="2" w:name="_GoBack"/>
-      <w:bookmarkEnd w:id="2"/>
     </w:p>
     <w:p>
       <w:pPr>
         <w:tabs>
-          <w:tab w:val="left" w:pos="10980"/>
+          <w:tab w:val="left" w:pos="360"/>
         </w:tabs>
-        <w:snapToGrid w:val="0"/>
         <w:spacing w:before="120"/>
         <w:rPr>
           <w:sz w:val="18"/>
           <w:szCs w:val="18"/>
-          <w:lang w:val="en-US"/>
         </w:rPr>
       </w:pPr>
       <w:sdt>
@@ -1922,13 +1959,12 @@
           <w:tag w:val="TechnicalTerminationParagraph"/>
           <w:id w:val="162309369"/>
           <w:placeholder>
-            <w:docPart w:val="B9221C1098134E9C8F2B63DF3C368723"/>
+            <w:docPart w:val="B473F4F2A25248DDB0A0B28F6D43B499"/>
           </w:placeholder>
           <w:text/>
         </w:sdtPr>
         <w:sdtEndPr/>
         <w:sdtContent>
-          <w:proofErr w:type="spellStart"/>
           <w:r>
             <w:rPr>
               <w:rFonts w:eastAsiaTheme="minorHAnsi"/>
@@ -1938,15 +1974,65 @@
             </w:rPr>
             <w:t>TechnicalTerminationParagraph</w:t>
           </w:r>
-          <w:proofErr w:type="spellEnd"/>
         </w:sdtContent>
       </w:sdt>
-      <w:r>
+    </w:p>
+    <w:p>
+      <w:pPr>
+        <w:tabs>
+          <w:tab w:val="left" w:pos="360"/>
+        </w:tabs>
+        <w:spacing w:before="120"/>
         <w:rPr>
           <w:sz w:val="18"/>
           <w:szCs w:val="18"/>
         </w:rPr>
-        <w:t xml:space="preserve"> Реквизиты и подписи Сторон:</w:t>
+      </w:pPr>
+      <w:sdt>
+        <w:sdtPr>
+          <w:rPr>
+            <w:sz w:val="18"/>
+            <w:szCs w:val="18"/>
+          </w:rPr>
+          <w:tag w:val="Optional,UseAsteriskParagraph"/>
+          <w:id w:val="1396397200"/>
+          <w:placeholder>
+            <w:docPart w:val="A1276AEAF16C47E1BF826DD5EB45DE2B"/>
+          </w:placeholder>
+          <w:text/>
+        </w:sdtPr>
+        <w:sdtEndPr/>
+        <w:sdtContent>
+          <w:r>
+            <w:rPr>
+              <w:sz w:val="18"/>
+              <w:szCs w:val="18"/>
+            </w:rPr>
+            <w:t>* Рекламные материалы размещаются на Интернет-площадках и Веб-приложениях, с владельцами которых Исполнителем заключен договор на доведение до сведения Потребителей Продуктов 2ГИС, полученных с использованием сервисов API Справочники 2ГИС, действующий на момент фактического размещения рекламных материалов Заказчика.</w:t>
+          </w:r>
+        </w:sdtContent>
+      </w:sdt>
+    </w:p>
+    <w:p>
+      <w:pPr>
+        <w:tabs>
+          <w:tab w:val="left" w:pos="10980"/>
+          <w:tab w:val="left" w:pos="15026"/>
+        </w:tabs>
+        <w:snapToGrid w:val="0"/>
+        <w:spacing w:before="120"/>
+        <w:rPr>
+          <w:sz w:val="18"/>
+          <w:szCs w:val="18"/>
+          <w:lang w:val="en-US"/>
+        </w:rPr>
+      </w:pPr>
+      <w:r>
+        <w:rPr>
+          <w:sz w:val="18"/>
+          <w:szCs w:val="18"/>
+        </w:rPr>
+        <w:t>Реквизиты и подписи Сторон:</w:t>
       </w:r>
     </w:p>
     <w:p>
@@ -2004,6 +2090,7 @@
                 <w:sz w:val="18"/>
                 <w:szCs w:val="18"/>
               </w:rPr>
+              <w:lastRenderedPageBreak/>
               <w:t>Исполнитель</w:t>
             </w:r>
             <w:r>
@@ -2043,7 +2130,6 @@
               </w:sdtPr>
               <w:sdtEndPr/>
               <w:sdtContent>
-                <w:proofErr w:type="spellStart"/>
                 <w:r>
                   <w:rPr>
                     <w:sz w:val="18"/>
@@ -2052,7 +2138,6 @@
                   </w:rPr>
                   <w:t>ShorLegalName</w:t>
                 </w:r>
-                <w:proofErr w:type="spellEnd"/>
               </w:sdtContent>
             </w:sdt>
           </w:p>
@@ -2148,7 +2233,6 @@
               </w:sdtPr>
               <w:sdtEndPr/>
               <w:sdtContent>
-                <w:proofErr w:type="spellStart"/>
                 <w:r>
                   <w:rPr>
                     <w:sz w:val="18"/>
@@ -2157,7 +2241,6 @@
                   </w:rPr>
                   <w:t>Kpp</w:t>
                 </w:r>
-                <w:proofErr w:type="spellEnd"/>
               </w:sdtContent>
             </w:sdt>
           </w:p>
@@ -2214,7 +2297,6 @@
               </w:sdtPr>
               <w:sdtEndPr/>
               <w:sdtContent>
-                <w:proofErr w:type="spellStart"/>
                 <w:r>
                   <w:rPr>
                     <w:sz w:val="18"/>
@@ -2223,7 +2305,6 @@
                   </w:rPr>
                   <w:t>LegalAddress</w:t>
                 </w:r>
-                <w:proofErr w:type="spellEnd"/>
               </w:sdtContent>
             </w:sdt>
           </w:p>
@@ -2266,7 +2347,6 @@
               </w:sdtPr>
               <w:sdtEndPr/>
               <w:sdtContent>
-                <w:proofErr w:type="spellStart"/>
                 <w:r>
                   <w:rPr>
                     <w:sz w:val="18"/>
@@ -2275,7 +2355,6 @@
                   </w:rPr>
                   <w:t>ActualAddress</w:t>
                 </w:r>
-                <w:proofErr w:type="spellEnd"/>
               </w:sdtContent>
             </w:sdt>
           </w:p>
@@ -2345,7 +2424,6 @@
               </w:sdtPr>
               <w:sdtEndPr/>
               <w:sdtContent>
-                <w:proofErr w:type="spellStart"/>
                 <w:r>
                   <w:rPr>
                     <w:sz w:val="18"/>
@@ -2354,7 +2432,6 @@
                   </w:rPr>
                   <w:t>PaymentEssentialElements</w:t>
                 </w:r>
-                <w:proofErr w:type="spellEnd"/>
               </w:sdtContent>
             </w:sdt>
             <w:r>
@@ -2474,7 +2551,6 @@
               </w:sdtPr>
               <w:sdtEndPr/>
               <w:sdtContent>
-                <w:proofErr w:type="spellStart"/>
                 <w:r>
                   <w:rPr>
                     <w:bCs/>
@@ -2483,7 +2559,6 @@
                   </w:rPr>
                   <w:t>ClientRequisitesParagraph</w:t>
                 </w:r>
-                <w:proofErr w:type="spellEnd"/>
               </w:sdtContent>
             </w:sdt>
           </w:p>
@@ -2580,7 +2655,6 @@
                 </w:rPr>
               </w:sdtEndPr>
               <w:sdtContent>
-                <w:proofErr w:type="spellStart"/>
                 <w:r>
                   <w:rPr>
                     <w:b/>
@@ -2591,7 +2665,6 @@
                   </w:rPr>
                   <w:t>ChiefNameInNominale</w:t>
                 </w:r>
-                <w:proofErr w:type="spellEnd"/>
               </w:sdtContent>
             </w:sdt>
           </w:p>
@@ -2734,7 +2807,6 @@
                 </w:rPr>
               </w:sdtEndPr>
               <w:sdtContent>
-                <w:proofErr w:type="spellStart"/>
                 <w:r>
                   <w:rPr>
                     <w:b/>
@@ -2745,7 +2817,6 @@
                   </w:rPr>
                   <w:t>ChiefNameInNominale</w:t>
                 </w:r>
-                <w:proofErr w:type="spellEnd"/>
               </w:sdtContent>
             </w:sdt>
           </w:p>
@@ -2829,7 +2900,7 @@
 </file>
 
 <file path=word/endnotes.xml><?xml version="1.0" encoding="utf-8"?>
-<w:endnotes xmlns:wpc="http://schemas.microsoft.com/office/word/2010/wordprocessingCanvas" xmlns:mc="http://schemas.openxmlformats.org/markup-compatibility/2006" xmlns:o="urn:schemas-microsoft-com:office:office" xmlns:r="http://schemas.openxmlformats.org/officeDocument/2006/relationships" xmlns:m="http://schemas.openxmlformats.org/officeDocument/2006/math" xmlns:v="urn:schemas-microsoft-com:vml" xmlns:wp14="http://schemas.microsoft.com/office/word/2010/wordprocessingDrawing" xmlns:wp="http://schemas.openxmlformats.org/drawingml/2006/wordprocessingDrawing" xmlns:w10="urn:schemas-microsoft-com:office:word" xmlns:w="http://schemas.openxmlformats.org/wordprocessingml/2006/main" xmlns:w14="http://schemas.microsoft.com/office/word/2010/wordml" xmlns:wpg="http://schemas.microsoft.com/office/word/2010/wordprocessingGroup" xmlns:wpi="http://schemas.microsoft.com/office/word/2010/wordprocessingInk" xmlns:wne="http://schemas.microsoft.com/office/word/2006/wordml" xmlns:wps="http://schemas.microsoft.com/office/word/2010/wordprocessingShape" mc:Ignorable="w14 wp14">
+<w:endnotes xmlns:wpc="http://schemas.microsoft.com/office/word/2010/wordprocessingCanvas" xmlns:mc="http://schemas.openxmlformats.org/markup-compatibility/2006" xmlns:o="urn:schemas-microsoft-com:office:office" xmlns:r="http://schemas.openxmlformats.org/officeDocument/2006/relationships" xmlns:m="http://schemas.openxmlformats.org/officeDocument/2006/math" xmlns:v="urn:schemas-microsoft-com:vml" xmlns:wp14="http://schemas.microsoft.com/office/word/2010/wordprocessingDrawing" xmlns:wp="http://schemas.openxmlformats.org/drawingml/2006/wordprocessingDrawing" xmlns:w10="urn:schemas-microsoft-com:office:word" xmlns:w="http://schemas.openxmlformats.org/wordprocessingml/2006/main" xmlns:w14="http://schemas.microsoft.com/office/word/2010/wordml" xmlns:w15="http://schemas.microsoft.com/office/word/2012/wordml" xmlns:wpg="http://schemas.microsoft.com/office/word/2010/wordprocessingGroup" xmlns:wpi="http://schemas.microsoft.com/office/word/2010/wordprocessingInk" xmlns:wne="http://schemas.microsoft.com/office/word/2006/wordml" xmlns:wps="http://schemas.microsoft.com/office/word/2010/wordprocessingShape" mc:Ignorable="w14 w15 wp14">
   <w:endnote w:type="separator" w:id="-1">
     <w:p>
       <w:r>
@@ -2848,7 +2919,7 @@
 </file>
 
 <file path=word/footer1.xml><?xml version="1.0" encoding="utf-8"?>
-<w:ftr xmlns:wpc="http://schemas.microsoft.com/office/word/2010/wordprocessingCanvas" xmlns:mc="http://schemas.openxmlformats.org/markup-compatibility/2006" xmlns:o="urn:schemas-microsoft-com:office:office" xmlns:r="http://schemas.openxmlformats.org/officeDocument/2006/relationships" xmlns:m="http://schemas.openxmlformats.org/officeDocument/2006/math" xmlns:v="urn:schemas-microsoft-com:vml" xmlns:wp14="http://schemas.microsoft.com/office/word/2010/wordprocessingDrawing" xmlns:wp="http://schemas.openxmlformats.org/drawingml/2006/wordprocessingDrawing" xmlns:w10="urn:schemas-microsoft-com:office:word" xmlns:w="http://schemas.openxmlformats.org/wordprocessingml/2006/main" xmlns:w14="http://schemas.microsoft.com/office/word/2010/wordml" xmlns:wpg="http://schemas.microsoft.com/office/word/2010/wordprocessingGroup" xmlns:wpi="http://schemas.microsoft.com/office/word/2010/wordprocessingInk" xmlns:wne="http://schemas.microsoft.com/office/word/2006/wordml" xmlns:wps="http://schemas.microsoft.com/office/word/2010/wordprocessingShape" mc:Ignorable="w14 wp14">
+<w:ftr xmlns:wpc="http://schemas.microsoft.com/office/word/2010/wordprocessingCanvas" xmlns:mc="http://schemas.openxmlformats.org/markup-compatibility/2006" xmlns:o="urn:schemas-microsoft-com:office:office" xmlns:r="http://schemas.openxmlformats.org/officeDocument/2006/relationships" xmlns:m="http://schemas.openxmlformats.org/officeDocument/2006/math" xmlns:v="urn:schemas-microsoft-com:vml" xmlns:wp14="http://schemas.microsoft.com/office/word/2010/wordprocessingDrawing" xmlns:wp="http://schemas.openxmlformats.org/drawingml/2006/wordprocessingDrawing" xmlns:w10="urn:schemas-microsoft-com:office:word" xmlns:w="http://schemas.openxmlformats.org/wordprocessingml/2006/main" xmlns:w14="http://schemas.microsoft.com/office/word/2010/wordml" xmlns:w15="http://schemas.microsoft.com/office/word/2012/wordml" xmlns:wpg="http://schemas.microsoft.com/office/word/2010/wordprocessingGroup" xmlns:wpi="http://schemas.microsoft.com/office/word/2010/wordprocessingInk" xmlns:wne="http://schemas.microsoft.com/office/word/2006/wordml" xmlns:wps="http://schemas.microsoft.com/office/word/2010/wordprocessingShape" mc:Ignorable="w14 w15 wp14">
   <w:p>
     <w:pPr>
       <w:pStyle w:val="ae"/>
@@ -2858,7 +2929,7 @@
 </file>
 
 <file path=word/footer2.xml><?xml version="1.0" encoding="utf-8"?>
-<w:ftr xmlns:wpc="http://schemas.microsoft.com/office/word/2010/wordprocessingCanvas" xmlns:mc="http://schemas.openxmlformats.org/markup-compatibility/2006" xmlns:o="urn:schemas-microsoft-com:office:office" xmlns:r="http://schemas.openxmlformats.org/officeDocument/2006/relationships" xmlns:m="http://schemas.openxmlformats.org/officeDocument/2006/math" xmlns:v="urn:schemas-microsoft-com:vml" xmlns:wp14="http://schemas.microsoft.com/office/word/2010/wordprocessingDrawing" xmlns:wp="http://schemas.openxmlformats.org/drawingml/2006/wordprocessingDrawing" xmlns:w10="urn:schemas-microsoft-com:office:word" xmlns:w="http://schemas.openxmlformats.org/wordprocessingml/2006/main" xmlns:w14="http://schemas.microsoft.com/office/word/2010/wordml" xmlns:wpg="http://schemas.microsoft.com/office/word/2010/wordprocessingGroup" xmlns:wpi="http://schemas.microsoft.com/office/word/2010/wordprocessingInk" xmlns:wne="http://schemas.microsoft.com/office/word/2006/wordml" xmlns:wps="http://schemas.microsoft.com/office/word/2010/wordprocessingShape" mc:Ignorable="w14 wp14">
+<w:ftr xmlns:wpc="http://schemas.microsoft.com/office/word/2010/wordprocessingCanvas" xmlns:mc="http://schemas.openxmlformats.org/markup-compatibility/2006" xmlns:o="urn:schemas-microsoft-com:office:office" xmlns:r="http://schemas.openxmlformats.org/officeDocument/2006/relationships" xmlns:m="http://schemas.openxmlformats.org/officeDocument/2006/math" xmlns:v="urn:schemas-microsoft-com:vml" xmlns:wp14="http://schemas.microsoft.com/office/word/2010/wordprocessingDrawing" xmlns:wp="http://schemas.openxmlformats.org/drawingml/2006/wordprocessingDrawing" xmlns:w10="urn:schemas-microsoft-com:office:word" xmlns:w="http://schemas.openxmlformats.org/wordprocessingml/2006/main" xmlns:w14="http://schemas.microsoft.com/office/word/2010/wordml" xmlns:w15="http://schemas.microsoft.com/office/word/2012/wordml" xmlns:wpg="http://schemas.microsoft.com/office/word/2010/wordprocessingGroup" xmlns:wpi="http://schemas.microsoft.com/office/word/2010/wordprocessingInk" xmlns:wne="http://schemas.microsoft.com/office/word/2006/wordml" xmlns:wps="http://schemas.microsoft.com/office/word/2010/wordprocessingShape" mc:Ignorable="w14 w15 wp14">
   <w:p>
     <w:pPr>
       <w:pStyle w:val="ae"/>
@@ -2993,7 +3064,6 @@
       </w:sdtPr>
       <w:sdtEndPr/>
       <w:sdtContent>
-        <w:proofErr w:type="spellStart"/>
         <w:r>
           <w:rPr>
             <w:bCs/>
@@ -3001,7 +3071,6 @@
           </w:rPr>
           <w:t>Order.Number</w:t>
         </w:r>
-        <w:proofErr w:type="spellEnd"/>
       </w:sdtContent>
     </w:sdt>
   </w:p>
@@ -3047,7 +3116,6 @@
       </w:sdtPr>
       <w:sdtEndPr/>
       <w:sdtContent>
-        <w:proofErr w:type="spellStart"/>
         <w:r>
           <w:rPr>
             <w:bCs/>
@@ -3072,7 +3140,6 @@
           </w:rPr>
           <w:t>OwnerName</w:t>
         </w:r>
-        <w:proofErr w:type="spellEnd"/>
       </w:sdtContent>
     </w:sdt>
   </w:p>
@@ -3104,7 +3171,6 @@
       </w:sdtPr>
       <w:sdtEndPr/>
       <w:sdtContent>
-        <w:proofErr w:type="spellStart"/>
         <w:r>
           <w:rPr>
             <w:rFonts w:eastAsiaTheme="minorHAnsi"/>
@@ -3114,7 +3180,6 @@
           </w:rPr>
           <w:t>SourceElectronicMedia</w:t>
         </w:r>
-        <w:proofErr w:type="spellEnd"/>
       </w:sdtContent>
     </w:sdt>
     <w:r>
@@ -3143,7 +3208,6 @@
       </w:sdtPr>
       <w:sdtEndPr/>
       <w:sdtContent>
-        <w:proofErr w:type="spellStart"/>
         <w:r>
           <w:rPr>
             <w:rFonts w:eastAsiaTheme="minorHAnsi"/>
@@ -3153,7 +3217,6 @@
           </w:rPr>
           <w:t>ElectronicMedia</w:t>
         </w:r>
-        <w:proofErr w:type="spellEnd"/>
       </w:sdtContent>
     </w:sdt>
   </w:p>
@@ -3161,7 +3224,7 @@
 </file>
 
 <file path=word/footer3.xml><?xml version="1.0" encoding="utf-8"?>
-<w:ftr xmlns:wpc="http://schemas.microsoft.com/office/word/2010/wordprocessingCanvas" xmlns:mc="http://schemas.openxmlformats.org/markup-compatibility/2006" xmlns:o="urn:schemas-microsoft-com:office:office" xmlns:r="http://schemas.openxmlformats.org/officeDocument/2006/relationships" xmlns:m="http://schemas.openxmlformats.org/officeDocument/2006/math" xmlns:v="urn:schemas-microsoft-com:vml" xmlns:wp14="http://schemas.microsoft.com/office/word/2010/wordprocessingDrawing" xmlns:wp="http://schemas.openxmlformats.org/drawingml/2006/wordprocessingDrawing" xmlns:w10="urn:schemas-microsoft-com:office:word" xmlns:w="http://schemas.openxmlformats.org/wordprocessingml/2006/main" xmlns:w14="http://schemas.microsoft.com/office/word/2010/wordml" xmlns:wpg="http://schemas.microsoft.com/office/word/2010/wordprocessingGroup" xmlns:wpi="http://schemas.microsoft.com/office/word/2010/wordprocessingInk" xmlns:wne="http://schemas.microsoft.com/office/word/2006/wordml" xmlns:wps="http://schemas.microsoft.com/office/word/2010/wordprocessingShape" mc:Ignorable="w14 wp14">
+<w:ftr xmlns:wpc="http://schemas.microsoft.com/office/word/2010/wordprocessingCanvas" xmlns:mc="http://schemas.openxmlformats.org/markup-compatibility/2006" xmlns:o="urn:schemas-microsoft-com:office:office" xmlns:r="http://schemas.openxmlformats.org/officeDocument/2006/relationships" xmlns:m="http://schemas.openxmlformats.org/officeDocument/2006/math" xmlns:v="urn:schemas-microsoft-com:vml" xmlns:wp14="http://schemas.microsoft.com/office/word/2010/wordprocessingDrawing" xmlns:wp="http://schemas.openxmlformats.org/drawingml/2006/wordprocessingDrawing" xmlns:w10="urn:schemas-microsoft-com:office:word" xmlns:w="http://schemas.openxmlformats.org/wordprocessingml/2006/main" xmlns:w14="http://schemas.microsoft.com/office/word/2010/wordml" xmlns:w15="http://schemas.microsoft.com/office/word/2012/wordml" xmlns:wpg="http://schemas.microsoft.com/office/word/2010/wordprocessingGroup" xmlns:wpi="http://schemas.microsoft.com/office/word/2010/wordprocessingInk" xmlns:wne="http://schemas.microsoft.com/office/word/2006/wordml" xmlns:wps="http://schemas.microsoft.com/office/word/2010/wordprocessingShape" mc:Ignorable="w14 w15 wp14">
   <w:p>
     <w:pPr>
       <w:pStyle w:val="ae"/>
@@ -3171,7 +3234,7 @@
 </file>
 
 <file path=word/footnotes.xml><?xml version="1.0" encoding="utf-8"?>
-<w:footnotes xmlns:wpc="http://schemas.microsoft.com/office/word/2010/wordprocessingCanvas" xmlns:mc="http://schemas.openxmlformats.org/markup-compatibility/2006" xmlns:o="urn:schemas-microsoft-com:office:office" xmlns:r="http://schemas.openxmlformats.org/officeDocument/2006/relationships" xmlns:m="http://schemas.openxmlformats.org/officeDocument/2006/math" xmlns:v="urn:schemas-microsoft-com:vml" xmlns:wp14="http://schemas.microsoft.com/office/word/2010/wordprocessingDrawing" xmlns:wp="http://schemas.openxmlformats.org/drawingml/2006/wordprocessingDrawing" xmlns:w10="urn:schemas-microsoft-com:office:word" xmlns:w="http://schemas.openxmlformats.org/wordprocessingml/2006/main" xmlns:w14="http://schemas.microsoft.com/office/word/2010/wordml" xmlns:wpg="http://schemas.microsoft.com/office/word/2010/wordprocessingGroup" xmlns:wpi="http://schemas.microsoft.com/office/word/2010/wordprocessingInk" xmlns:wne="http://schemas.microsoft.com/office/word/2006/wordml" xmlns:wps="http://schemas.microsoft.com/office/word/2010/wordprocessingShape" mc:Ignorable="w14 wp14">
+<w:footnotes xmlns:wpc="http://schemas.microsoft.com/office/word/2010/wordprocessingCanvas" xmlns:mc="http://schemas.openxmlformats.org/markup-compatibility/2006" xmlns:o="urn:schemas-microsoft-com:office:office" xmlns:r="http://schemas.openxmlformats.org/officeDocument/2006/relationships" xmlns:m="http://schemas.openxmlformats.org/officeDocument/2006/math" xmlns:v="urn:schemas-microsoft-com:vml" xmlns:wp14="http://schemas.microsoft.com/office/word/2010/wordprocessingDrawing" xmlns:wp="http://schemas.openxmlformats.org/drawingml/2006/wordprocessingDrawing" xmlns:w10="urn:schemas-microsoft-com:office:word" xmlns:w="http://schemas.openxmlformats.org/wordprocessingml/2006/main" xmlns:w14="http://schemas.microsoft.com/office/word/2010/wordml" xmlns:w15="http://schemas.microsoft.com/office/word/2012/wordml" xmlns:wpg="http://schemas.microsoft.com/office/word/2010/wordprocessingGroup" xmlns:wpi="http://schemas.microsoft.com/office/word/2010/wordprocessingInk" xmlns:wne="http://schemas.microsoft.com/office/word/2006/wordml" xmlns:wps="http://schemas.microsoft.com/office/word/2010/wordprocessingShape" mc:Ignorable="w14 w15 wp14">
   <w:footnote w:type="separator" w:id="-1">
     <w:p>
       <w:r>
@@ -3190,7 +3253,7 @@
 </file>
 
 <file path=word/header1.xml><?xml version="1.0" encoding="utf-8"?>
-<w:hdr xmlns:wpc="http://schemas.microsoft.com/office/word/2010/wordprocessingCanvas" xmlns:mc="http://schemas.openxmlformats.org/markup-compatibility/2006" xmlns:o="urn:schemas-microsoft-com:office:office" xmlns:r="http://schemas.openxmlformats.org/officeDocument/2006/relationships" xmlns:m="http://schemas.openxmlformats.org/officeDocument/2006/math" xmlns:v="urn:schemas-microsoft-com:vml" xmlns:wp14="http://schemas.microsoft.com/office/word/2010/wordprocessingDrawing" xmlns:wp="http://schemas.openxmlformats.org/drawingml/2006/wordprocessingDrawing" xmlns:w10="urn:schemas-microsoft-com:office:word" xmlns:w="http://schemas.openxmlformats.org/wordprocessingml/2006/main" xmlns:w14="http://schemas.microsoft.com/office/word/2010/wordml" xmlns:wpg="http://schemas.microsoft.com/office/word/2010/wordprocessingGroup" xmlns:wpi="http://schemas.microsoft.com/office/word/2010/wordprocessingInk" xmlns:wne="http://schemas.microsoft.com/office/word/2006/wordml" xmlns:wps="http://schemas.microsoft.com/office/word/2010/wordprocessingShape" mc:Ignorable="w14 wp14">
+<w:hdr xmlns:wpc="http://schemas.microsoft.com/office/word/2010/wordprocessingCanvas" xmlns:mc="http://schemas.openxmlformats.org/markup-compatibility/2006" xmlns:o="urn:schemas-microsoft-com:office:office" xmlns:r="http://schemas.openxmlformats.org/officeDocument/2006/relationships" xmlns:m="http://schemas.openxmlformats.org/officeDocument/2006/math" xmlns:v="urn:schemas-microsoft-com:vml" xmlns:wp14="http://schemas.microsoft.com/office/word/2010/wordprocessingDrawing" xmlns:wp="http://schemas.openxmlformats.org/drawingml/2006/wordprocessingDrawing" xmlns:w10="urn:schemas-microsoft-com:office:word" xmlns:w="http://schemas.openxmlformats.org/wordprocessingml/2006/main" xmlns:w14="http://schemas.microsoft.com/office/word/2010/wordml" xmlns:w15="http://schemas.microsoft.com/office/word/2012/wordml" xmlns:wpg="http://schemas.microsoft.com/office/word/2010/wordprocessingGroup" xmlns:wpi="http://schemas.microsoft.com/office/word/2010/wordprocessingInk" xmlns:wne="http://schemas.microsoft.com/office/word/2006/wordml" xmlns:wps="http://schemas.microsoft.com/office/word/2010/wordprocessingShape" mc:Ignorable="w14 w15 wp14">
   <w:p>
     <w:pPr>
       <w:pStyle w:val="af3"/>
@@ -3200,7 +3263,7 @@
 </file>
 
 <file path=word/header2.xml><?xml version="1.0" encoding="utf-8"?>
-<w:hdr xmlns:wpc="http://schemas.microsoft.com/office/word/2010/wordprocessingCanvas" xmlns:mc="http://schemas.openxmlformats.org/markup-compatibility/2006" xmlns:o="urn:schemas-microsoft-com:office:office" xmlns:r="http://schemas.openxmlformats.org/officeDocument/2006/relationships" xmlns:m="http://schemas.openxmlformats.org/officeDocument/2006/math" xmlns:v="urn:schemas-microsoft-com:vml" xmlns:wp14="http://schemas.microsoft.com/office/word/2010/wordprocessingDrawing" xmlns:wp="http://schemas.openxmlformats.org/drawingml/2006/wordprocessingDrawing" xmlns:w10="urn:schemas-microsoft-com:office:word" xmlns:w="http://schemas.openxmlformats.org/wordprocessingml/2006/main" xmlns:w14="http://schemas.microsoft.com/office/word/2010/wordml" xmlns:wpg="http://schemas.microsoft.com/office/word/2010/wordprocessingGroup" xmlns:wpi="http://schemas.microsoft.com/office/word/2010/wordprocessingInk" xmlns:wne="http://schemas.microsoft.com/office/word/2006/wordml" xmlns:wps="http://schemas.microsoft.com/office/word/2010/wordprocessingShape" mc:Ignorable="w14 wp14">
+<w:hdr xmlns:wpc="http://schemas.microsoft.com/office/word/2010/wordprocessingCanvas" xmlns:mc="http://schemas.openxmlformats.org/markup-compatibility/2006" xmlns:o="urn:schemas-microsoft-com:office:office" xmlns:r="http://schemas.openxmlformats.org/officeDocument/2006/relationships" xmlns:m="http://schemas.openxmlformats.org/officeDocument/2006/math" xmlns:v="urn:schemas-microsoft-com:vml" xmlns:wp14="http://schemas.microsoft.com/office/word/2010/wordprocessingDrawing" xmlns:wp="http://schemas.openxmlformats.org/drawingml/2006/wordprocessingDrawing" xmlns:w10="urn:schemas-microsoft-com:office:word" xmlns:w="http://schemas.openxmlformats.org/wordprocessingml/2006/main" xmlns:w14="http://schemas.microsoft.com/office/word/2010/wordml" xmlns:w15="http://schemas.microsoft.com/office/word/2012/wordml" xmlns:wpg="http://schemas.microsoft.com/office/word/2010/wordprocessingGroup" xmlns:wpi="http://schemas.microsoft.com/office/word/2010/wordprocessingInk" xmlns:wne="http://schemas.microsoft.com/office/word/2006/wordml" xmlns:wps="http://schemas.microsoft.com/office/word/2010/wordprocessingShape" mc:Ignorable="w14 w15 wp14">
   <w:p>
     <w:pPr>
       <w:pStyle w:val="af3"/>
@@ -3210,7 +3273,7 @@
 </file>
 
 <file path=word/header3.xml><?xml version="1.0" encoding="utf-8"?>
-<w:hdr xmlns:wpc="http://schemas.microsoft.com/office/word/2010/wordprocessingCanvas" xmlns:mc="http://schemas.openxmlformats.org/markup-compatibility/2006" xmlns:o="urn:schemas-microsoft-com:office:office" xmlns:r="http://schemas.openxmlformats.org/officeDocument/2006/relationships" xmlns:m="http://schemas.openxmlformats.org/officeDocument/2006/math" xmlns:v="urn:schemas-microsoft-com:vml" xmlns:wp14="http://schemas.microsoft.com/office/word/2010/wordprocessingDrawing" xmlns:wp="http://schemas.openxmlformats.org/drawingml/2006/wordprocessingDrawing" xmlns:w10="urn:schemas-microsoft-com:office:word" xmlns:w="http://schemas.openxmlformats.org/wordprocessingml/2006/main" xmlns:w14="http://schemas.microsoft.com/office/word/2010/wordml" xmlns:wpg="http://schemas.microsoft.com/office/word/2010/wordprocessingGroup" xmlns:wpi="http://schemas.microsoft.com/office/word/2010/wordprocessingInk" xmlns:wne="http://schemas.microsoft.com/office/word/2006/wordml" xmlns:wps="http://schemas.microsoft.com/office/word/2010/wordprocessingShape" mc:Ignorable="w14 wp14">
+<w:hdr xmlns:wpc="http://schemas.microsoft.com/office/word/2010/wordprocessingCanvas" xmlns:mc="http://schemas.openxmlformats.org/markup-compatibility/2006" xmlns:o="urn:schemas-microsoft-com:office:office" xmlns:r="http://schemas.openxmlformats.org/officeDocument/2006/relationships" xmlns:m="http://schemas.openxmlformats.org/officeDocument/2006/math" xmlns:v="urn:schemas-microsoft-com:vml" xmlns:wp14="http://schemas.microsoft.com/office/word/2010/wordprocessingDrawing" xmlns:wp="http://schemas.openxmlformats.org/drawingml/2006/wordprocessingDrawing" xmlns:w10="urn:schemas-microsoft-com:office:word" xmlns:w="http://schemas.openxmlformats.org/wordprocessingml/2006/main" xmlns:w14="http://schemas.microsoft.com/office/word/2010/wordml" xmlns:w15="http://schemas.microsoft.com/office/word/2012/wordml" xmlns:wpg="http://schemas.microsoft.com/office/word/2010/wordprocessingGroup" xmlns:wpi="http://schemas.microsoft.com/office/word/2010/wordprocessingInk" xmlns:wne="http://schemas.microsoft.com/office/word/2006/wordml" xmlns:wps="http://schemas.microsoft.com/office/word/2010/wordprocessingShape" mc:Ignorable="w14 w15 wp14">
   <w:p>
     <w:pPr>
       <w:pStyle w:val="af3"/>
@@ -3220,7 +3283,7 @@
 </file>
 
 <file path=word/numbering.xml><?xml version="1.0" encoding="utf-8"?>
-<w:numbering xmlns:wpc="http://schemas.microsoft.com/office/word/2010/wordprocessingCanvas" xmlns:mc="http://schemas.openxmlformats.org/markup-compatibility/2006" xmlns:o="urn:schemas-microsoft-com:office:office" xmlns:r="http://schemas.openxmlformats.org/officeDocument/2006/relationships" xmlns:m="http://schemas.openxmlformats.org/officeDocument/2006/math" xmlns:v="urn:schemas-microsoft-com:vml" xmlns:wp14="http://schemas.microsoft.com/office/word/2010/wordprocessingDrawing" xmlns:wp="http://schemas.openxmlformats.org/drawingml/2006/wordprocessingDrawing" xmlns:w10="urn:schemas-microsoft-com:office:word" xmlns:w="http://schemas.openxmlformats.org/wordprocessingml/2006/main" xmlns:w14="http://schemas.microsoft.com/office/word/2010/wordml" xmlns:wpg="http://schemas.microsoft.com/office/word/2010/wordprocessingGroup" xmlns:wpi="http://schemas.microsoft.com/office/word/2010/wordprocessingInk" xmlns:wne="http://schemas.microsoft.com/office/word/2006/wordml" xmlns:wps="http://schemas.microsoft.com/office/word/2010/wordprocessingShape" mc:Ignorable="w14 wp14">
+<w:numbering xmlns:wpc="http://schemas.microsoft.com/office/word/2010/wordprocessingCanvas" xmlns:mc="http://schemas.openxmlformats.org/markup-compatibility/2006" xmlns:o="urn:schemas-microsoft-com:office:office" xmlns:r="http://schemas.openxmlformats.org/officeDocument/2006/relationships" xmlns:m="http://schemas.openxmlformats.org/officeDocument/2006/math" xmlns:v="urn:schemas-microsoft-com:vml" xmlns:wp14="http://schemas.microsoft.com/office/word/2010/wordprocessingDrawing" xmlns:wp="http://schemas.openxmlformats.org/drawingml/2006/wordprocessingDrawing" xmlns:w10="urn:schemas-microsoft-com:office:word" xmlns:w="http://schemas.openxmlformats.org/wordprocessingml/2006/main" xmlns:w14="http://schemas.microsoft.com/office/word/2010/wordml" xmlns:w15="http://schemas.microsoft.com/office/word/2012/wordml" xmlns:wpg="http://schemas.microsoft.com/office/word/2010/wordprocessingGroup" xmlns:wpi="http://schemas.microsoft.com/office/word/2010/wordprocessingInk" xmlns:wne="http://schemas.microsoft.com/office/word/2006/wordml" xmlns:wps="http://schemas.microsoft.com/office/word/2010/wordprocessingShape" mc:Ignorable="w14 w15 wp14">
   <w:abstractNum w:abstractNumId="0">
     <w:nsid w:val="08124AB3"/>
     <w:multiLevelType w:val="hybridMultilevel"/>
@@ -3501,7 +3564,7 @@
 </file>
 
 <file path=word/styles.xml><?xml version="1.0" encoding="utf-8"?>
-<w:styles xmlns:mc="http://schemas.openxmlformats.org/markup-compatibility/2006" xmlns:r="http://schemas.openxmlformats.org/officeDocument/2006/relationships" xmlns:w="http://schemas.openxmlformats.org/wordprocessingml/2006/main" xmlns:w14="http://schemas.microsoft.com/office/word/2010/wordml" mc:Ignorable="w14">
+<w:styles xmlns:mc="http://schemas.openxmlformats.org/markup-compatibility/2006" xmlns:r="http://schemas.openxmlformats.org/officeDocument/2006/relationships" xmlns:w="http://schemas.openxmlformats.org/wordprocessingml/2006/main" xmlns:w14="http://schemas.microsoft.com/office/word/2010/wordml" xmlns:w15="http://schemas.microsoft.com/office/word/2012/wordml" mc:Ignorable="w14 w15">
   <w:docDefaults>
     <w:rPrDefault>
       <w:rPr>
@@ -3511,145 +3574,378 @@
     </w:rPrDefault>
     <w:pPrDefault/>
   </w:docDefaults>
-  <w:latentStyles w:defLockedState="0" w:defUIPriority="99" w:defSemiHidden="1" w:defUnhideWhenUsed="1" w:defQFormat="0" w:count="267">
-    <w:lsdException w:name="Normal" w:semiHidden="0" w:uiPriority="0" w:unhideWhenUsed="0" w:qFormat="1"/>
-    <w:lsdException w:name="heading 1" w:semiHidden="0" w:uiPriority="9" w:unhideWhenUsed="0" w:qFormat="1"/>
-    <w:lsdException w:name="heading 2" w:uiPriority="9" w:qFormat="1"/>
-    <w:lsdException w:name="heading 3" w:uiPriority="9" w:qFormat="1"/>
-    <w:lsdException w:name="heading 4" w:uiPriority="9" w:qFormat="1"/>
-    <w:lsdException w:name="heading 5" w:uiPriority="0" w:qFormat="1"/>
-    <w:lsdException w:name="heading 6" w:uiPriority="9" w:qFormat="1"/>
-    <w:lsdException w:name="heading 7" w:uiPriority="9" w:qFormat="1"/>
-    <w:lsdException w:name="heading 8" w:uiPriority="9" w:qFormat="1"/>
-    <w:lsdException w:name="heading 9" w:uiPriority="9" w:qFormat="1"/>
-    <w:lsdException w:name="toc 1" w:uiPriority="39"/>
-    <w:lsdException w:name="toc 2" w:uiPriority="39"/>
-    <w:lsdException w:name="toc 3" w:uiPriority="39"/>
-    <w:lsdException w:name="toc 4" w:uiPriority="39"/>
-    <w:lsdException w:name="toc 5" w:uiPriority="39"/>
-    <w:lsdException w:name="toc 6" w:uiPriority="39"/>
-    <w:lsdException w:name="toc 7" w:uiPriority="39"/>
-    <w:lsdException w:name="toc 8" w:uiPriority="39"/>
-    <w:lsdException w:name="toc 9" w:uiPriority="39"/>
-    <w:lsdException w:name="caption" w:uiPriority="35" w:qFormat="1"/>
-    <w:lsdException w:name="Title" w:semiHidden="0" w:uiPriority="10" w:unhideWhenUsed="0" w:qFormat="1"/>
-    <w:lsdException w:name="Default Paragraph Font" w:uiPriority="1"/>
-    <w:lsdException w:name="Body Text Indent" w:uiPriority="0"/>
-    <w:lsdException w:name="Subtitle" w:semiHidden="0" w:uiPriority="11" w:unhideWhenUsed="0" w:qFormat="1"/>
-    <w:lsdException w:name="Strong" w:semiHidden="0" w:uiPriority="22" w:unhideWhenUsed="0" w:qFormat="1"/>
-    <w:lsdException w:name="Emphasis" w:semiHidden="0" w:uiPriority="20" w:unhideWhenUsed="0" w:qFormat="1"/>
-    <w:lsdException w:name="Table Grid" w:semiHidden="0" w:uiPriority="59" w:unhideWhenUsed="0"/>
-    <w:lsdException w:name="Placeholder Text" w:unhideWhenUsed="0"/>
-    <w:lsdException w:name="No Spacing" w:semiHidden="0" w:uiPriority="1" w:unhideWhenUsed="0" w:qFormat="1"/>
-    <w:lsdException w:name="Light Shading" w:semiHidden="0" w:uiPriority="60" w:unhideWhenUsed="0"/>
-    <w:lsdException w:name="Light List" w:semiHidden="0" w:uiPriority="61" w:unhideWhenUsed="0"/>
-    <w:lsdException w:name="Light Grid" w:semiHidden="0" w:uiPriority="62" w:unhideWhenUsed="0"/>
-    <w:lsdException w:name="Medium Shading 1" w:semiHidden="0" w:uiPriority="63" w:unhideWhenUsed="0"/>
-    <w:lsdException w:name="Medium Shading 2" w:semiHidden="0" w:uiPriority="64" w:unhideWhenUsed="0"/>
-    <w:lsdException w:name="Medium List 1" w:semiHidden="0" w:uiPriority="65" w:unhideWhenUsed="0"/>
-    <w:lsdException w:name="Medium List 2" w:semiHidden="0" w:uiPriority="66" w:unhideWhenUsed="0"/>
-    <w:lsdException w:name="Medium Grid 1" w:semiHidden="0" w:uiPriority="67" w:unhideWhenUsed="0"/>
-    <w:lsdException w:name="Medium Grid 2" w:semiHidden="0" w:uiPriority="68" w:unhideWhenUsed="0"/>
-    <w:lsdException w:name="Medium Grid 3" w:semiHidden="0" w:uiPriority="69" w:unhideWhenUsed="0"/>
-    <w:lsdException w:name="Dark List" w:semiHidden="0" w:uiPriority="70" w:unhideWhenUsed="0"/>
-    <w:lsdException w:name="Colorful Shading" w:semiHidden="0" w:uiPriority="71" w:unhideWhenUsed="0"/>
-    <w:lsdException w:name="Colorful List" w:semiHidden="0" w:uiPriority="72" w:unhideWhenUsed="0"/>
-    <w:lsdException w:name="Colorful Grid" w:semiHidden="0" w:uiPriority="73" w:unhideWhenUsed="0"/>
-    <w:lsdException w:name="Light Shading Accent 1" w:semiHidden="0" w:uiPriority="60" w:unhideWhenUsed="0"/>
-    <w:lsdException w:name="Light List Accent 1" w:semiHidden="0" w:uiPriority="61" w:unhideWhenUsed="0"/>
-    <w:lsdException w:name="Light Grid Accent 1" w:semiHidden="0" w:uiPriority="62" w:unhideWhenUsed="0"/>
-    <w:lsdException w:name="Medium Shading 1 Accent 1" w:semiHidden="0" w:uiPriority="63" w:unhideWhenUsed="0"/>
-    <w:lsdException w:name="Medium Shading 2 Accent 1" w:semiHidden="0" w:uiPriority="64" w:unhideWhenUsed="0"/>
-    <w:lsdException w:name="Medium List 1 Accent 1" w:semiHidden="0" w:uiPriority="65" w:unhideWhenUsed="0"/>
-    <w:lsdException w:name="Revision" w:unhideWhenUsed="0"/>
-    <w:lsdException w:name="List Paragraph" w:semiHidden="0" w:uiPriority="34" w:unhideWhenUsed="0" w:qFormat="1"/>
-    <w:lsdException w:name="Quote" w:semiHidden="0" w:uiPriority="29" w:unhideWhenUsed="0" w:qFormat="1"/>
-    <w:lsdException w:name="Intense Quote" w:semiHidden="0" w:uiPriority="30" w:unhideWhenUsed="0" w:qFormat="1"/>
-    <w:lsdException w:name="Medium List 2 Accent 1" w:semiHidden="0" w:uiPriority="66" w:unhideWhenUsed="0"/>
-    <w:lsdException w:name="Medium Grid 1 Accent 1" w:semiHidden="0" w:uiPriority="67" w:unhideWhenUsed="0"/>
-    <w:lsdException w:name="Medium Grid 2 Accent 1" w:semiHidden="0" w:uiPriority="68" w:unhideWhenUsed="0"/>
-    <w:lsdException w:name="Medium Grid 3 Accent 1" w:semiHidden="0" w:uiPriority="69" w:unhideWhenUsed="0"/>
-    <w:lsdException w:name="Dark List Accent 1" w:semiHidden="0" w:uiPriority="70" w:unhideWhenUsed="0"/>
-    <w:lsdException w:name="Colorful Shading Accent 1" w:semiHidden="0" w:uiPriority="71" w:unhideWhenUsed="0"/>
-    <w:lsdException w:name="Colorful List Accent 1" w:semiHidden="0" w:uiPriority="72" w:unhideWhenUsed="0"/>
-    <w:lsdException w:name="Colorful Grid Accent 1" w:semiHidden="0" w:uiPriority="73" w:unhideWhenUsed="0"/>
-    <w:lsdException w:name="Light Shading Accent 2" w:semiHidden="0" w:uiPriority="60" w:unhideWhenUsed="0"/>
-    <w:lsdException w:name="Light List Accent 2" w:semiHidden="0" w:uiPriority="61" w:unhideWhenUsed="0"/>
-    <w:lsdException w:name="Light Grid Accent 2" w:semiHidden="0" w:uiPriority="62" w:unhideWhenUsed="0"/>
-    <w:lsdException w:name="Medium Shading 1 Accent 2" w:semiHidden="0" w:uiPriority="63" w:unhideWhenUsed="0"/>
-    <w:lsdException w:name="Medium Shading 2 Accent 2" w:semiHidden="0" w:uiPriority="64" w:unhideWhenUsed="0"/>
-    <w:lsdException w:name="Medium List 1 Accent 2" w:semiHidden="0" w:uiPriority="65" w:unhideWhenUsed="0"/>
-    <w:lsdException w:name="Medium List 2 Accent 2" w:semiHidden="0" w:uiPriority="66" w:unhideWhenUsed="0"/>
-    <w:lsdException w:name="Medium Grid 1 Accent 2" w:semiHidden="0" w:uiPriority="67" w:unhideWhenUsed="0"/>
-    <w:lsdException w:name="Medium Grid 2 Accent 2" w:semiHidden="0" w:uiPriority="68" w:unhideWhenUsed="0"/>
-    <w:lsdException w:name="Medium Grid 3 Accent 2" w:semiHidden="0" w:uiPriority="69" w:unhideWhenUsed="0"/>
-    <w:lsdException w:name="Dark List Accent 2" w:semiHidden="0" w:uiPriority="70" w:unhideWhenUsed="0"/>
-    <w:lsdException w:name="Colorful Shading Accent 2" w:semiHidden="0" w:uiPriority="71" w:unhideWhenUsed="0"/>
-    <w:lsdException w:name="Colorful List Accent 2" w:semiHidden="0" w:uiPriority="72" w:unhideWhenUsed="0"/>
-    <w:lsdException w:name="Colorful Grid Accent 2" w:semiHidden="0" w:uiPriority="73" w:unhideWhenUsed="0"/>
-    <w:lsdException w:name="Light Shading Accent 3" w:semiHidden="0" w:uiPriority="60" w:unhideWhenUsed="0"/>
-    <w:lsdException w:name="Light List Accent 3" w:semiHidden="0" w:uiPriority="61" w:unhideWhenUsed="0"/>
-    <w:lsdException w:name="Light Grid Accent 3" w:semiHidden="0" w:uiPriority="62" w:unhideWhenUsed="0"/>
-    <w:lsdException w:name="Medium Shading 1 Accent 3" w:semiHidden="0" w:uiPriority="63" w:unhideWhenUsed="0"/>
-    <w:lsdException w:name="Medium Shading 2 Accent 3" w:semiHidden="0" w:uiPriority="64" w:unhideWhenUsed="0"/>
-    <w:lsdException w:name="Medium List 1 Accent 3" w:semiHidden="0" w:uiPriority="65" w:unhideWhenUsed="0"/>
-    <w:lsdException w:name="Medium List 2 Accent 3" w:semiHidden="0" w:uiPriority="66" w:unhideWhenUsed="0"/>
-    <w:lsdException w:name="Medium Grid 1 Accent 3" w:semiHidden="0" w:uiPriority="67" w:unhideWhenUsed="0"/>
-    <w:lsdException w:name="Medium Grid 2 Accent 3" w:semiHidden="0" w:uiPriority="68" w:unhideWhenUsed="0"/>
-    <w:lsdException w:name="Medium Grid 3 Accent 3" w:semiHidden="0" w:uiPriority="69" w:unhideWhenUsed="0"/>
-    <w:lsdException w:name="Dark List Accent 3" w:semiHidden="0" w:uiPriority="70" w:unhideWhenUsed="0"/>
-    <w:lsdException w:name="Colorful Shading Accent 3" w:semiHidden="0" w:uiPriority="71" w:unhideWhenUsed="0"/>
-    <w:lsdException w:name="Colorful List Accent 3" w:semiHidden="0" w:uiPriority="72" w:unhideWhenUsed="0"/>
-    <w:lsdException w:name="Colorful Grid Accent 3" w:semiHidden="0" w:uiPriority="73" w:unhideWhenUsed="0"/>
-    <w:lsdException w:name="Light Shading Accent 4" w:semiHidden="0" w:uiPriority="60" w:unhideWhenUsed="0"/>
-    <w:lsdException w:name="Light List Accent 4" w:semiHidden="0" w:uiPriority="61" w:unhideWhenUsed="0"/>
-    <w:lsdException w:name="Light Grid Accent 4" w:semiHidden="0" w:uiPriority="62" w:unhideWhenUsed="0"/>
-    <w:lsdException w:name="Medium Shading 1 Accent 4" w:semiHidden="0" w:uiPriority="63" w:unhideWhenUsed="0"/>
-    <w:lsdException w:name="Medium Shading 2 Accent 4" w:semiHidden="0" w:uiPriority="64" w:unhideWhenUsed="0"/>
-    <w:lsdException w:name="Medium List 1 Accent 4" w:semiHidden="0" w:uiPriority="65" w:unhideWhenUsed="0"/>
-    <w:lsdException w:name="Medium List 2 Accent 4" w:semiHidden="0" w:uiPriority="66" w:unhideWhenUsed="0"/>
-    <w:lsdException w:name="Medium Grid 1 Accent 4" w:semiHidden="0" w:uiPriority="67" w:unhideWhenUsed="0"/>
-    <w:lsdException w:name="Medium Grid 2 Accent 4" w:semiHidden="0" w:uiPriority="68" w:unhideWhenUsed="0"/>
-    <w:lsdException w:name="Medium Grid 3 Accent 4" w:semiHidden="0" w:uiPriority="69" w:unhideWhenUsed="0"/>
-    <w:lsdException w:name="Dark List Accent 4" w:semiHidden="0" w:uiPriority="70" w:unhideWhenUsed="0"/>
-    <w:lsdException w:name="Colorful Shading Accent 4" w:semiHidden="0" w:uiPriority="71" w:unhideWhenUsed="0"/>
-    <w:lsdException w:name="Colorful List Accent 4" w:semiHidden="0" w:uiPriority="72" w:unhideWhenUsed="0"/>
-    <w:lsdException w:name="Colorful Grid Accent 4" w:semiHidden="0" w:uiPriority="73" w:unhideWhenUsed="0"/>
-    <w:lsdException w:name="Light Shading Accent 5" w:semiHidden="0" w:uiPriority="60" w:unhideWhenUsed="0"/>
-    <w:lsdException w:name="Light List Accent 5" w:semiHidden="0" w:uiPriority="61" w:unhideWhenUsed="0"/>
-    <w:lsdException w:name="Light Grid Accent 5" w:semiHidden="0" w:uiPriority="62" w:unhideWhenUsed="0"/>
-    <w:lsdException w:name="Medium Shading 1 Accent 5" w:semiHidden="0" w:uiPriority="63" w:unhideWhenUsed="0"/>
-    <w:lsdException w:name="Medium Shading 2 Accent 5" w:semiHidden="0" w:uiPriority="64" w:unhideWhenUsed="0"/>
-    <w:lsdException w:name="Medium List 1 Accent 5" w:semiHidden="0" w:uiPriority="65" w:unhideWhenUsed="0"/>
-    <w:lsdException w:name="Medium List 2 Accent 5" w:semiHidden="0" w:uiPriority="66" w:unhideWhenUsed="0"/>
-    <w:lsdException w:name="Medium Grid 1 Accent 5" w:semiHidden="0" w:uiPriority="67" w:unhideWhenUsed="0"/>
-    <w:lsdException w:name="Medium Grid 2 Accent 5" w:semiHidden="0" w:uiPriority="68" w:unhideWhenUsed="0"/>
-    <w:lsdException w:name="Medium Grid 3 Accent 5" w:semiHidden="0" w:uiPriority="69" w:unhideWhenUsed="0"/>
-    <w:lsdException w:name="Dark List Accent 5" w:semiHidden="0" w:uiPriority="70" w:unhideWhenUsed="0"/>
-    <w:lsdException w:name="Colorful Shading Accent 5" w:semiHidden="0" w:uiPriority="71" w:unhideWhenUsed="0"/>
-    <w:lsdException w:name="Colorful List Accent 5" w:semiHidden="0" w:uiPriority="72" w:unhideWhenUsed="0"/>
-    <w:lsdException w:name="Colorful Grid Accent 5" w:semiHidden="0" w:uiPriority="73" w:unhideWhenUsed="0"/>
-    <w:lsdException w:name="Light Shading Accent 6" w:semiHidden="0" w:uiPriority="60" w:unhideWhenUsed="0"/>
-    <w:lsdException w:name="Light List Accent 6" w:semiHidden="0" w:uiPriority="61" w:unhideWhenUsed="0"/>
-    <w:lsdException w:name="Light Grid Accent 6" w:semiHidden="0" w:uiPriority="62" w:unhideWhenUsed="0"/>
-    <w:lsdException w:name="Medium Shading 1 Accent 6" w:semiHidden="0" w:uiPriority="63" w:unhideWhenUsed="0"/>
-    <w:lsdException w:name="Medium Shading 2 Accent 6" w:semiHidden="0" w:uiPriority="64" w:unhideWhenUsed="0"/>
-    <w:lsdException w:name="Medium List 1 Accent 6" w:semiHidden="0" w:uiPriority="65" w:unhideWhenUsed="0"/>
-    <w:lsdException w:name="Medium List 2 Accent 6" w:semiHidden="0" w:uiPriority="66" w:unhideWhenUsed="0"/>
-    <w:lsdException w:name="Medium Grid 1 Accent 6" w:semiHidden="0" w:uiPriority="67" w:unhideWhenUsed="0"/>
-    <w:lsdException w:name="Medium Grid 2 Accent 6" w:semiHidden="0" w:uiPriority="68" w:unhideWhenUsed="0"/>
-    <w:lsdException w:name="Medium Grid 3 Accent 6" w:semiHidden="0" w:uiPriority="69" w:unhideWhenUsed="0"/>
-    <w:lsdException w:name="Dark List Accent 6" w:semiHidden="0" w:uiPriority="70" w:unhideWhenUsed="0"/>
-    <w:lsdException w:name="Colorful Shading Accent 6" w:semiHidden="0" w:uiPriority="71" w:unhideWhenUsed="0"/>
-    <w:lsdException w:name="Colorful List Accent 6" w:semiHidden="0" w:uiPriority="72" w:unhideWhenUsed="0"/>
-    <w:lsdException w:name="Colorful Grid Accent 6" w:semiHidden="0" w:uiPriority="73" w:unhideWhenUsed="0"/>
-    <w:lsdException w:name="Subtle Emphasis" w:semiHidden="0" w:uiPriority="19" w:unhideWhenUsed="0" w:qFormat="1"/>
-    <w:lsdException w:name="Intense Emphasis" w:semiHidden="0" w:uiPriority="21" w:unhideWhenUsed="0" w:qFormat="1"/>
-    <w:lsdException w:name="Subtle Reference" w:semiHidden="0" w:uiPriority="31" w:unhideWhenUsed="0" w:qFormat="1"/>
-    <w:lsdException w:name="Intense Reference" w:semiHidden="0" w:uiPriority="32" w:unhideWhenUsed="0" w:qFormat="1"/>
-    <w:lsdException w:name="Book Title" w:semiHidden="0" w:uiPriority="33" w:unhideWhenUsed="0" w:qFormat="1"/>
-    <w:lsdException w:name="Bibliography" w:uiPriority="37"/>
-    <w:lsdException w:name="TOC Heading" w:uiPriority="39" w:qFormat="1"/>
+  <w:latentStyles w:defLockedState="0" w:defUIPriority="99" w:defSemiHidden="0" w:defUnhideWhenUsed="0" w:defQFormat="0" w:count="371">
+    <w:lsdException w:name="Normal" w:uiPriority="0" w:qFormat="1"/>
+    <w:lsdException w:name="heading 1" w:uiPriority="9" w:qFormat="1"/>
+    <w:lsdException w:name="heading 2" w:semiHidden="1" w:uiPriority="9" w:unhideWhenUsed="1" w:qFormat="1"/>
+    <w:lsdException w:name="heading 3" w:semiHidden="1" w:uiPriority="9" w:unhideWhenUsed="1" w:qFormat="1"/>
+    <w:lsdException w:name="heading 4" w:semiHidden="1" w:uiPriority="9" w:unhideWhenUsed="1" w:qFormat="1"/>
+    <w:lsdException w:name="heading 5" w:semiHidden="1" w:uiPriority="0" w:unhideWhenUsed="1" w:qFormat="1"/>
+    <w:lsdException w:name="heading 6" w:semiHidden="1" w:uiPriority="9" w:unhideWhenUsed="1" w:qFormat="1"/>
+    <w:lsdException w:name="heading 7" w:semiHidden="1" w:uiPriority="9" w:unhideWhenUsed="1" w:qFormat="1"/>
+    <w:lsdException w:name="heading 8" w:semiHidden="1" w:uiPriority="9" w:unhideWhenUsed="1" w:qFormat="1"/>
+    <w:lsdException w:name="heading 9" w:semiHidden="1" w:uiPriority="9" w:unhideWhenUsed="1" w:qFormat="1"/>
+    <w:lsdException w:name="index 1" w:semiHidden="1" w:unhideWhenUsed="1"/>
+    <w:lsdException w:name="index 2" w:semiHidden="1" w:unhideWhenUsed="1"/>
+    <w:lsdException w:name="index 3" w:semiHidden="1" w:unhideWhenUsed="1"/>
+    <w:lsdException w:name="index 4" w:semiHidden="1" w:unhideWhenUsed="1"/>
+    <w:lsdException w:name="index 5" w:semiHidden="1" w:unhideWhenUsed="1"/>
+    <w:lsdException w:name="index 6" w:semiHidden="1" w:unhideWhenUsed="1"/>
+    <w:lsdException w:name="index 7" w:semiHidden="1" w:unhideWhenUsed="1"/>
+    <w:lsdException w:name="index 8" w:semiHidden="1" w:unhideWhenUsed="1"/>
+    <w:lsdException w:name="index 9" w:semiHidden="1" w:unhideWhenUsed="1"/>
+    <w:lsdException w:name="toc 1" w:semiHidden="1" w:uiPriority="39" w:unhideWhenUsed="1"/>
+    <w:lsdException w:name="toc 2" w:semiHidden="1" w:uiPriority="39" w:unhideWhenUsed="1"/>
+    <w:lsdException w:name="toc 3" w:semiHidden="1" w:uiPriority="39" w:unhideWhenUsed="1"/>
+    <w:lsdException w:name="toc 4" w:semiHidden="1" w:uiPriority="39" w:unhideWhenUsed="1"/>
+    <w:lsdException w:name="toc 5" w:semiHidden="1" w:uiPriority="39" w:unhideWhenUsed="1"/>
+    <w:lsdException w:name="toc 6" w:semiHidden="1" w:uiPriority="39" w:unhideWhenUsed="1"/>
+    <w:lsdException w:name="toc 7" w:semiHidden="1" w:uiPriority="39" w:unhideWhenUsed="1"/>
+    <w:lsdException w:name="toc 8" w:semiHidden="1" w:uiPriority="39" w:unhideWhenUsed="1"/>
+    <w:lsdException w:name="toc 9" w:semiHidden="1" w:uiPriority="39" w:unhideWhenUsed="1"/>
+    <w:lsdException w:name="Normal Indent" w:semiHidden="1" w:unhideWhenUsed="1"/>
+    <w:lsdException w:name="footnote text" w:semiHidden="1" w:unhideWhenUsed="1"/>
+    <w:lsdException w:name="annotation text" w:semiHidden="1" w:unhideWhenUsed="1"/>
+    <w:lsdException w:name="header" w:semiHidden="1" w:unhideWhenUsed="1"/>
+    <w:lsdException w:name="footer" w:semiHidden="1" w:unhideWhenUsed="1"/>
+    <w:lsdException w:name="index heading" w:semiHidden="1" w:unhideWhenUsed="1"/>
+    <w:lsdException w:name="caption" w:semiHidden="1" w:uiPriority="35" w:unhideWhenUsed="1" w:qFormat="1"/>
+    <w:lsdException w:name="table of figures" w:semiHidden="1" w:unhideWhenUsed="1"/>
+    <w:lsdException w:name="envelope address" w:semiHidden="1" w:unhideWhenUsed="1"/>
+    <w:lsdException w:name="envelope return" w:semiHidden="1" w:unhideWhenUsed="1"/>
+    <w:lsdException w:name="footnote reference" w:semiHidden="1" w:unhideWhenUsed="1"/>
+    <w:lsdException w:name="annotation reference" w:semiHidden="1" w:unhideWhenUsed="1"/>
+    <w:lsdException w:name="line number" w:semiHidden="1" w:unhideWhenUsed="1"/>
+    <w:lsdException w:name="page number" w:semiHidden="1" w:unhideWhenUsed="1"/>
+    <w:lsdException w:name="endnote reference" w:semiHidden="1" w:unhideWhenUsed="1"/>
+    <w:lsdException w:name="endnote text" w:semiHidden="1" w:unhideWhenUsed="1"/>
+    <w:lsdException w:name="table of authorities" w:semiHidden="1" w:unhideWhenUsed="1"/>
+    <w:lsdException w:name="macro" w:semiHidden="1" w:unhideWhenUsed="1"/>
+    <w:lsdException w:name="toa heading" w:semiHidden="1" w:unhideWhenUsed="1"/>
+    <w:lsdException w:name="List" w:semiHidden="1" w:unhideWhenUsed="1"/>
+    <w:lsdException w:name="List Bullet" w:semiHidden="1" w:unhideWhenUsed="1"/>
+    <w:lsdException w:name="List Number" w:semiHidden="1" w:unhideWhenUsed="1"/>
+    <w:lsdException w:name="List 2" w:semiHidden="1" w:unhideWhenUsed="1"/>
+    <w:lsdException w:name="List 3" w:semiHidden="1" w:unhideWhenUsed="1"/>
+    <w:lsdException w:name="List 4" w:semiHidden="1" w:unhideWhenUsed="1"/>
+    <w:lsdException w:name="List 5" w:semiHidden="1" w:unhideWhenUsed="1"/>
+    <w:lsdException w:name="List Bullet 2" w:semiHidden="1" w:unhideWhenUsed="1"/>
+    <w:lsdException w:name="List Bullet 3" w:semiHidden="1" w:unhideWhenUsed="1"/>
+    <w:lsdException w:name="List Bullet 4" w:semiHidden="1" w:unhideWhenUsed="1"/>
+    <w:lsdException w:name="List Bullet 5" w:semiHidden="1" w:unhideWhenUsed="1"/>
+    <w:lsdException w:name="List Number 2" w:semiHidden="1" w:unhideWhenUsed="1"/>
+    <w:lsdException w:name="List Number 3" w:semiHidden="1" w:unhideWhenUsed="1"/>
+    <w:lsdException w:name="List Number 4" w:semiHidden="1" w:unhideWhenUsed="1"/>
+    <w:lsdException w:name="List Number 5" w:semiHidden="1" w:unhideWhenUsed="1"/>
+    <w:lsdException w:name="Title" w:uiPriority="10" w:qFormat="1"/>
+    <w:lsdException w:name="Closing" w:semiHidden="1" w:unhideWhenUsed="1"/>
+    <w:lsdException w:name="Signature" w:semiHidden="1" w:unhideWhenUsed="1"/>
+    <w:lsdException w:name="Default Paragraph Font" w:semiHidden="1" w:uiPriority="1" w:unhideWhenUsed="1"/>
+    <w:lsdException w:name="Body Text" w:semiHidden="1" w:unhideWhenUsed="1"/>
+    <w:lsdException w:name="Body Text Indent" w:semiHidden="1" w:uiPriority="0" w:unhideWhenUsed="1"/>
+    <w:lsdException w:name="List Continue" w:semiHidden="1" w:unhideWhenUsed="1"/>
+    <w:lsdException w:name="List Continue 2" w:semiHidden="1" w:unhideWhenUsed="1"/>
+    <w:lsdException w:name="List Continue 3" w:semiHidden="1" w:unhideWhenUsed="1"/>
+    <w:lsdException w:name="List Continue 4" w:semiHidden="1" w:unhideWhenUsed="1"/>
+    <w:lsdException w:name="List Continue 5" w:semiHidden="1" w:unhideWhenUsed="1"/>
+    <w:lsdException w:name="Message Header" w:semiHidden="1" w:unhideWhenUsed="1"/>
+    <w:lsdException w:name="Subtitle" w:uiPriority="11" w:qFormat="1"/>
+    <w:lsdException w:name="Salutation" w:semiHidden="1" w:unhideWhenUsed="1"/>
+    <w:lsdException w:name="Date" w:semiHidden="1" w:unhideWhenUsed="1"/>
+    <w:lsdException w:name="Body Text First Indent" w:semiHidden="1" w:unhideWhenUsed="1"/>
+    <w:lsdException w:name="Body Text First Indent 2" w:semiHidden="1" w:unhideWhenUsed="1"/>
+    <w:lsdException w:name="Note Heading" w:semiHidden="1" w:unhideWhenUsed="1"/>
+    <w:lsdException w:name="Body Text 2" w:semiHidden="1" w:unhideWhenUsed="1"/>
+    <w:lsdException w:name="Body Text 3" w:semiHidden="1" w:unhideWhenUsed="1"/>
+    <w:lsdException w:name="Body Text Indent 2" w:semiHidden="1" w:unhideWhenUsed="1"/>
+    <w:lsdException w:name="Body Text Indent 3" w:semiHidden="1" w:unhideWhenUsed="1"/>
+    <w:lsdException w:name="Block Text" w:semiHidden="1" w:unhideWhenUsed="1"/>
+    <w:lsdException w:name="Hyperlink" w:semiHidden="1" w:unhideWhenUsed="1"/>
+    <w:lsdException w:name="FollowedHyperlink" w:semiHidden="1" w:unhideWhenUsed="1"/>
+    <w:lsdException w:name="Strong" w:uiPriority="22" w:qFormat="1"/>
+    <w:lsdException w:name="Emphasis" w:uiPriority="20" w:qFormat="1"/>
+    <w:lsdException w:name="Document Map" w:semiHidden="1" w:unhideWhenUsed="1"/>
+    <w:lsdException w:name="Plain Text" w:semiHidden="1" w:unhideWhenUsed="1"/>
+    <w:lsdException w:name="E-mail Signature" w:semiHidden="1" w:unhideWhenUsed="1"/>
+    <w:lsdException w:name="HTML Top of Form" w:semiHidden="1" w:unhideWhenUsed="1"/>
+    <w:lsdException w:name="HTML Bottom of Form" w:semiHidden="1" w:unhideWhenUsed="1"/>
+    <w:lsdException w:name="Normal (Web)" w:semiHidden="1" w:unhideWhenUsed="1"/>
+    <w:lsdException w:name="HTML Acronym" w:semiHidden="1" w:unhideWhenUsed="1"/>
+    <w:lsdException w:name="HTML Address" w:semiHidden="1" w:unhideWhenUsed="1"/>
+    <w:lsdException w:name="HTML Cite" w:semiHidden="1" w:unhideWhenUsed="1"/>
+    <w:lsdException w:name="HTML Code" w:semiHidden="1" w:unhideWhenUsed="1"/>
+    <w:lsdException w:name="HTML Definition" w:semiHidden="1" w:unhideWhenUsed="1"/>
+    <w:lsdException w:name="HTML Keyboard" w:semiHidden="1" w:unhideWhenUsed="1"/>
+    <w:lsdException w:name="HTML Preformatted" w:semiHidden="1" w:unhideWhenUsed="1"/>
+    <w:lsdException w:name="HTML Sample" w:semiHidden="1" w:unhideWhenUsed="1"/>
+    <w:lsdException w:name="HTML Typewriter" w:semiHidden="1" w:unhideWhenUsed="1"/>
+    <w:lsdException w:name="HTML Variable" w:semiHidden="1" w:unhideWhenUsed="1"/>
+    <w:lsdException w:name="Normal Table" w:semiHidden="1" w:unhideWhenUsed="1"/>
+    <w:lsdException w:name="annotation subject" w:semiHidden="1" w:unhideWhenUsed="1"/>
+    <w:lsdException w:name="No List" w:semiHidden="1" w:unhideWhenUsed="1"/>
+    <w:lsdException w:name="Outline List 1" w:semiHidden="1" w:unhideWhenUsed="1"/>
+    <w:lsdException w:name="Outline List 2" w:semiHidden="1" w:unhideWhenUsed="1"/>
+    <w:lsdException w:name="Outline List 3" w:semiHidden="1" w:unhideWhenUsed="1"/>
+    <w:lsdException w:name="Table Simple 1" w:semiHidden="1" w:unhideWhenUsed="1"/>
+    <w:lsdException w:name="Table Simple 2" w:semiHidden="1" w:unhideWhenUsed="1"/>
+    <w:lsdException w:name="Table Simple 3" w:semiHidden="1" w:unhideWhenUsed="1"/>
+    <w:lsdException w:name="Table Classic 1" w:semiHidden="1" w:unhideWhenUsed="1"/>
+    <w:lsdException w:name="Table Classic 2" w:semiHidden="1" w:unhideWhenUsed="1"/>
+    <w:lsdException w:name="Table Classic 3" w:semiHidden="1" w:unhideWhenUsed="1"/>
+    <w:lsdException w:name="Table Classic 4" w:semiHidden="1" w:unhideWhenUsed="1"/>
+    <w:lsdException w:name="Table Colorful 1" w:semiHidden="1" w:unhideWhenUsed="1"/>
+    <w:lsdException w:name="Table Colorful 2" w:semiHidden="1" w:unhideWhenUsed="1"/>
+    <w:lsdException w:name="Table Colorful 3" w:semiHidden="1" w:unhideWhenUsed="1"/>
+    <w:lsdException w:name="Table Columns 1" w:semiHidden="1" w:unhideWhenUsed="1"/>
+    <w:lsdException w:name="Table Columns 2" w:semiHidden="1" w:unhideWhenUsed="1"/>
+    <w:lsdException w:name="Table Columns 3" w:semiHidden="1" w:unhideWhenUsed="1"/>
+    <w:lsdException w:name="Table Columns 4" w:semiHidden="1" w:unhideWhenUsed="1"/>
+    <w:lsdException w:name="Table Columns 5" w:semiHidden="1" w:unhideWhenUsed="1"/>
+    <w:lsdException w:name="Table Grid 1" w:semiHidden="1" w:unhideWhenUsed="1"/>
+    <w:lsdException w:name="Table Grid 2" w:semiHidden="1" w:unhideWhenUsed="1"/>
+    <w:lsdException w:name="Table Grid 3" w:semiHidden="1" w:unhideWhenUsed="1"/>
+    <w:lsdException w:name="Table Grid 4" w:semiHidden="1" w:unhideWhenUsed="1"/>
+    <w:lsdException w:name="Table Grid 5" w:semiHidden="1" w:unhideWhenUsed="1"/>
+    <w:lsdException w:name="Table Grid 6" w:semiHidden="1" w:unhideWhenUsed="1"/>
+    <w:lsdException w:name="Table Grid 7" w:semiHidden="1" w:unhideWhenUsed="1"/>
+    <w:lsdException w:name="Table Grid 8" w:semiHidden="1" w:unhideWhenUsed="1"/>
+    <w:lsdException w:name="Table List 1" w:semiHidden="1" w:unhideWhenUsed="1"/>
+    <w:lsdException w:name="Table List 2" w:semiHidden="1" w:unhideWhenUsed="1"/>
+    <w:lsdException w:name="Table List 3" w:semiHidden="1" w:unhideWhenUsed="1"/>
+    <w:lsdException w:name="Table List 4" w:semiHidden="1" w:unhideWhenUsed="1"/>
+    <w:lsdException w:name="Table List 5" w:semiHidden="1" w:unhideWhenUsed="1"/>
+    <w:lsdException w:name="Table List 6" w:semiHidden="1" w:unhideWhenUsed="1"/>
+    <w:lsdException w:name="Table List 7" w:semiHidden="1" w:unhideWhenUsed="1"/>
+    <w:lsdException w:name="Table List 8" w:semiHidden="1" w:unhideWhenUsed="1"/>
+    <w:lsdException w:name="Table 3D effects 1" w:semiHidden="1" w:unhideWhenUsed="1"/>
+    <w:lsdException w:name="Table 3D effects 2" w:semiHidden="1" w:unhideWhenUsed="1"/>
+    <w:lsdException w:name="Table 3D effects 3" w:semiHidden="1" w:unhideWhenUsed="1"/>
+    <w:lsdException w:name="Table Contemporary" w:semiHidden="1" w:unhideWhenUsed="1"/>
+    <w:lsdException w:name="Table Elegant" w:semiHidden="1" w:unhideWhenUsed="1"/>
+    <w:lsdException w:name="Table Professional" w:semiHidden="1" w:unhideWhenUsed="1"/>
+    <w:lsdException w:name="Table Subtle 1" w:semiHidden="1" w:unhideWhenUsed="1"/>
+    <w:lsdException w:name="Table Subtle 2" w:semiHidden="1" w:unhideWhenUsed="1"/>
+    <w:lsdException w:name="Table Web 1" w:semiHidden="1" w:unhideWhenUsed="1"/>
+    <w:lsdException w:name="Table Web 2" w:semiHidden="1" w:unhideWhenUsed="1"/>
+    <w:lsdException w:name="Table Web 3" w:semiHidden="1" w:unhideWhenUsed="1"/>
+    <w:lsdException w:name="Balloon Text" w:semiHidden="1" w:unhideWhenUsed="1"/>
+    <w:lsdException w:name="Table Grid" w:uiPriority="59"/>
+    <w:lsdException w:name="Table Theme" w:semiHidden="1" w:unhideWhenUsed="1"/>
+    <w:lsdException w:name="Placeholder Text" w:semiHidden="1"/>
+    <w:lsdException w:name="No Spacing" w:uiPriority="1" w:qFormat="1"/>
+    <w:lsdException w:name="Light Shading" w:uiPriority="60"/>
+    <w:lsdException w:name="Light List" w:uiPriority="61"/>
+    <w:lsdException w:name="Light Grid" w:uiPriority="62"/>
+    <w:lsdException w:name="Medium Shading 1" w:uiPriority="63"/>
+    <w:lsdException w:name="Medium Shading 2" w:uiPriority="64"/>
+    <w:lsdException w:name="Medium List 1" w:uiPriority="65"/>
+    <w:lsdException w:name="Medium List 2" w:uiPriority="66"/>
+    <w:lsdException w:name="Medium Grid 1" w:uiPriority="67"/>
+    <w:lsdException w:name="Medium Grid 2" w:uiPriority="68"/>
+    <w:lsdException w:name="Medium Grid 3" w:uiPriority="69"/>
+    <w:lsdException w:name="Dark List" w:uiPriority="70"/>
+    <w:lsdException w:name="Colorful Shading" w:uiPriority="71"/>
+    <w:lsdException w:name="Colorful List" w:uiPriority="72"/>
+    <w:lsdException w:name="Colorful Grid" w:uiPriority="73"/>
+    <w:lsdException w:name="Light Shading Accent 1" w:uiPriority="60"/>
+    <w:lsdException w:name="Light List Accent 1" w:uiPriority="61"/>
+    <w:lsdException w:name="Light Grid Accent 1" w:uiPriority="62"/>
+    <w:lsdException w:name="Medium Shading 1 Accent 1" w:uiPriority="63"/>
+    <w:lsdException w:name="Medium Shading 2 Accent 1" w:uiPriority="64"/>
+    <w:lsdException w:name="Medium List 1 Accent 1" w:uiPriority="65"/>
+    <w:lsdException w:name="Revision" w:semiHidden="1"/>
+    <w:lsdException w:name="List Paragraph" w:uiPriority="34" w:qFormat="1"/>
+    <w:lsdException w:name="Quote" w:uiPriority="29" w:qFormat="1"/>
+    <w:lsdException w:name="Intense Quote" w:uiPriority="30" w:qFormat="1"/>
+    <w:lsdException w:name="Medium List 2 Accent 1" w:uiPriority="66"/>
+    <w:lsdException w:name="Medium Grid 1 Accent 1" w:uiPriority="67"/>
+    <w:lsdException w:name="Medium Grid 2 Accent 1" w:uiPriority="68"/>
+    <w:lsdException w:name="Medium Grid 3 Accent 1" w:uiPriority="69"/>
+    <w:lsdException w:name="Dark List Accent 1" w:uiPriority="70"/>
+    <w:lsdException w:name="Colorful Shading Accent 1" w:uiPriority="71"/>
+    <w:lsdException w:name="Colorful List Accent 1" w:uiPriority="72"/>
+    <w:lsdException w:name="Colorful Grid Accent 1" w:uiPriority="73"/>
+    <w:lsdException w:name="Light Shading Accent 2" w:uiPriority="60"/>
+    <w:lsdException w:name="Light List Accent 2" w:uiPriority="61"/>
+    <w:lsdException w:name="Light Grid Accent 2" w:uiPriority="62"/>
+    <w:lsdException w:name="Medium Shading 1 Accent 2" w:uiPriority="63"/>
+    <w:lsdException w:name="Medium Shading 2 Accent 2" w:uiPriority="64"/>
+    <w:lsdException w:name="Medium List 1 Accent 2" w:uiPriority="65"/>
+    <w:lsdException w:name="Medium List 2 Accent 2" w:uiPriority="66"/>
+    <w:lsdException w:name="Medium Grid 1 Accent 2" w:uiPriority="67"/>
+    <w:lsdException w:name="Medium Grid 2 Accent 2" w:uiPriority="68"/>
+    <w:lsdException w:name="Medium Grid 3 Accent 2" w:uiPriority="69"/>
+    <w:lsdException w:name="Dark List Accent 2" w:uiPriority="70"/>
+    <w:lsdException w:name="Colorful Shading Accent 2" w:uiPriority="71"/>
+    <w:lsdException w:name="Colorful List Accent 2" w:uiPriority="72"/>
+    <w:lsdException w:name="Colorful Grid Accent 2" w:uiPriority="73"/>
+    <w:lsdException w:name="Light Shading Accent 3" w:uiPriority="60"/>
+    <w:lsdException w:name="Light List Accent 3" w:uiPriority="61"/>
+    <w:lsdException w:name="Light Grid Accent 3" w:uiPriority="62"/>
+    <w:lsdException w:name="Medium Shading 1 Accent 3" w:uiPriority="63"/>
+    <w:lsdException w:name="Medium Shading 2 Accent 3" w:uiPriority="64"/>
+    <w:lsdException w:name="Medium List 1 Accent 3" w:uiPriority="65"/>
+    <w:lsdException w:name="Medium List 2 Accent 3" w:uiPriority="66"/>
+    <w:lsdException w:name="Medium Grid 1 Accent 3" w:uiPriority="67"/>
+    <w:lsdException w:name="Medium Grid 2 Accent 3" w:uiPriority="68"/>
+    <w:lsdException w:name="Medium Grid 3 Accent 3" w:uiPriority="69"/>
+    <w:lsdException w:name="Dark List Accent 3" w:uiPriority="70"/>
+    <w:lsdException w:name="Colorful Shading Accent 3" w:uiPriority="71"/>
+    <w:lsdException w:name="Colorful List Accent 3" w:uiPriority="72"/>
+    <w:lsdException w:name="Colorful Grid Accent 3" w:uiPriority="73"/>
+    <w:lsdException w:name="Light Shading Accent 4" w:uiPriority="60"/>
+    <w:lsdException w:name="Light List Accent 4" w:uiPriority="61"/>
+    <w:lsdException w:name="Light Grid Accent 4" w:uiPriority="62"/>
+    <w:lsdException w:name="Medium Shading 1 Accent 4" w:uiPriority="63"/>
+    <w:lsdException w:name="Medium Shading 2 Accent 4" w:uiPriority="64"/>
+    <w:lsdException w:name="Medium List 1 Accent 4" w:uiPriority="65"/>
+    <w:lsdException w:name="Medium List 2 Accent 4" w:uiPriority="66"/>
+    <w:lsdException w:name="Medium Grid 1 Accent 4" w:uiPriority="67"/>
+    <w:lsdException w:name="Medium Grid 2 Accent 4" w:uiPriority="68"/>
+    <w:lsdException w:name="Medium Grid 3 Accent 4" w:uiPriority="69"/>
+    <w:lsdException w:name="Dark List Accent 4" w:uiPriority="70"/>
+    <w:lsdException w:name="Colorful Shading Accent 4" w:uiPriority="71"/>
+    <w:lsdException w:name="Colorful List Accent 4" w:uiPriority="72"/>
+    <w:lsdException w:name="Colorful Grid Accent 4" w:uiPriority="73"/>
+    <w:lsdException w:name="Light Shading Accent 5" w:uiPriority="60"/>
+    <w:lsdException w:name="Light List Accent 5" w:uiPriority="61"/>
+    <w:lsdException w:name="Light Grid Accent 5" w:uiPriority="62"/>
+    <w:lsdException w:name="Medium Shading 1 Accent 5" w:uiPriority="63"/>
+    <w:lsdException w:name="Medium Shading 2 Accent 5" w:uiPriority="64"/>
+    <w:lsdException w:name="Medium List 1 Accent 5" w:uiPriority="65"/>
+    <w:lsdException w:name="Medium List 2 Accent 5" w:uiPriority="66"/>
+    <w:lsdException w:name="Medium Grid 1 Accent 5" w:uiPriority="67"/>
+    <w:lsdException w:name="Medium Grid 2 Accent 5" w:uiPriority="68"/>
+    <w:lsdException w:name="Medium Grid 3 Accent 5" w:uiPriority="69"/>
+    <w:lsdException w:name="Dark List Accent 5" w:uiPriority="70"/>
+    <w:lsdException w:name="Colorful Shading Accent 5" w:uiPriority="71"/>
+    <w:lsdException w:name="Colorful List Accent 5" w:uiPriority="72"/>
+    <w:lsdException w:name="Colorful Grid Accent 5" w:uiPriority="73"/>
+    <w:lsdException w:name="Light Shading Accent 6" w:uiPriority="60"/>
+    <w:lsdException w:name="Light List Accent 6" w:uiPriority="61"/>
+    <w:lsdException w:name="Light Grid Accent 6" w:uiPriority="62"/>
+    <w:lsdException w:name="Medium Shading 1 Accent 6" w:uiPriority="63"/>
+    <w:lsdException w:name="Medium Shading 2 Accent 6" w:uiPriority="64"/>
+    <w:lsdException w:name="Medium List 1 Accent 6" w:uiPriority="65"/>
+    <w:lsdException w:name="Medium List 2 Accent 6" w:uiPriority="66"/>
+    <w:lsdException w:name="Medium Grid 1 Accent 6" w:uiPriority="67"/>
+    <w:lsdException w:name="Medium Grid 2 Accent 6" w:uiPriority="68"/>
+    <w:lsdException w:name="Medium Grid 3 Accent 6" w:uiPriority="69"/>
+    <w:lsdException w:name="Dark List Accent 6" w:uiPriority="70"/>
+    <w:lsdException w:name="Colorful Shading Accent 6" w:uiPriority="71"/>
+    <w:lsdException w:name="Colorful List Accent 6" w:uiPriority="72"/>
+    <w:lsdException w:name="Colorful Grid Accent 6" w:uiPriority="73"/>
+    <w:lsdException w:name="Subtle Emphasis" w:uiPriority="19" w:qFormat="1"/>
+    <w:lsdException w:name="Intense Emphasis" w:uiPriority="21" w:qFormat="1"/>
+    <w:lsdException w:name="Subtle Reference" w:uiPriority="31" w:qFormat="1"/>
+    <w:lsdException w:name="Intense Reference" w:uiPriority="32" w:qFormat="1"/>
+    <w:lsdException w:name="Book Title" w:uiPriority="33" w:qFormat="1"/>
+    <w:lsdException w:name="Bibliography" w:semiHidden="1" w:uiPriority="37" w:unhideWhenUsed="1"/>
+    <w:lsdException w:name="TOC Heading" w:semiHidden="1" w:uiPriority="39" w:unhideWhenUsed="1" w:qFormat="1"/>
+    <w:lsdException w:name="Plain Table 1" w:uiPriority="41"/>
+    <w:lsdException w:name="Plain Table 2" w:uiPriority="42"/>
+    <w:lsdException w:name="Plain Table 3" w:uiPriority="43"/>
+    <w:lsdException w:name="Plain Table 4" w:uiPriority="44"/>
+    <w:lsdException w:name="Plain Table 5" w:uiPriority="45"/>
+    <w:lsdException w:name="Grid Table Light" w:uiPriority="40"/>
+    <w:lsdException w:name="Grid Table 1 Light" w:uiPriority="46"/>
+    <w:lsdException w:name="Grid Table 2" w:uiPriority="47"/>
+    <w:lsdException w:name="Grid Table 3" w:uiPriority="48"/>
+    <w:lsdException w:name="Grid Table 4" w:uiPriority="49"/>
+    <w:lsdException w:name="Grid Table 5 Dark" w:uiPriority="50"/>
+    <w:lsdException w:name="Grid Table 6 Colorful" w:uiPriority="51"/>
+    <w:lsdException w:name="Grid Table 7 Colorful" w:uiPriority="52"/>
+    <w:lsdException w:name="Grid Table 1 Light Accent 1" w:uiPriority="46"/>
+    <w:lsdException w:name="Grid Table 2 Accent 1" w:uiPriority="47"/>
+    <w:lsdException w:name="Grid Table 3 Accent 1" w:uiPriority="48"/>
+    <w:lsdException w:name="Grid Table 4 Accent 1" w:uiPriority="49"/>
+    <w:lsdException w:name="Grid Table 5 Dark Accent 1" w:uiPriority="50"/>
+    <w:lsdException w:name="Grid Table 6 Colorful Accent 1" w:uiPriority="51"/>
+    <w:lsdException w:name="Grid Table 7 Colorful Accent 1" w:uiPriority="52"/>
+    <w:lsdException w:name="Grid Table 1 Light Accent 2" w:uiPriority="46"/>
+    <w:lsdException w:name="Grid Table 2 Accent 2" w:uiPriority="47"/>
+    <w:lsdException w:name="Grid Table 3 Accent 2" w:uiPriority="48"/>
+    <w:lsdException w:name="Grid Table 4 Accent 2" w:uiPriority="49"/>
+    <w:lsdException w:name="Grid Table 5 Dark Accent 2" w:uiPriority="50"/>
+    <w:lsdException w:name="Grid Table 6 Colorful Accent 2" w:uiPriority="51"/>
+    <w:lsdException w:name="Grid Table 7 Colorful Accent 2" w:uiPriority="52"/>
+    <w:lsdException w:name="Grid Table 1 Light Accent 3" w:uiPriority="46"/>
+    <w:lsdException w:name="Grid Table 2 Accent 3" w:uiPriority="47"/>
+    <w:lsdException w:name="Grid Table 3 Accent 3" w:uiPriority="48"/>
+    <w:lsdException w:name="Grid Table 4 Accent 3" w:uiPriority="49"/>
+    <w:lsdException w:name="Grid Table 5 Dark Accent 3" w:uiPriority="50"/>
+    <w:lsdException w:name="Grid Table 6 Colorful Accent 3" w:uiPriority="51"/>
+    <w:lsdException w:name="Grid Table 7 Colorful Accent 3" w:uiPriority="52"/>
+    <w:lsdException w:name="Grid Table 1 Light Accent 4" w:uiPriority="46"/>
+    <w:lsdException w:name="Grid Table 2 Accent 4" w:uiPriority="47"/>
+    <w:lsdException w:name="Grid Table 3 Accent 4" w:uiPriority="48"/>
+    <w:lsdException w:name="Grid Table 4 Accent 4" w:uiPriority="49"/>
+    <w:lsdException w:name="Grid Table 5 Dark Accent 4" w:uiPriority="50"/>
+    <w:lsdException w:name="Grid Table 6 Colorful Accent 4" w:uiPriority="51"/>
+    <w:lsdException w:name="Grid Table 7 Colorful Accent 4" w:uiPriority="52"/>
+    <w:lsdException w:name="Grid Table 1 Light Accent 5" w:uiPriority="46"/>
+    <w:lsdException w:name="Grid Table 2 Accent 5" w:uiPriority="47"/>
+    <w:lsdException w:name="Grid Table 3 Accent 5" w:uiPriority="48"/>
+    <w:lsdException w:name="Grid Table 4 Accent 5" w:uiPriority="49"/>
+    <w:lsdException w:name="Grid Table 5 Dark Accent 5" w:uiPriority="50"/>
+    <w:lsdException w:name="Grid Table 6 Colorful Accent 5" w:uiPriority="51"/>
+    <w:lsdException w:name="Grid Table 7 Colorful Accent 5" w:uiPriority="52"/>
+    <w:lsdException w:name="Grid Table 1 Light Accent 6" w:uiPriority="46"/>
+    <w:lsdException w:name="Grid Table 2 Accent 6" w:uiPriority="47"/>
+    <w:lsdException w:name="Grid Table 3 Accent 6" w:uiPriority="48"/>
+    <w:lsdException w:name="Grid Table 4 Accent 6" w:uiPriority="49"/>
+    <w:lsdException w:name="Grid Table 5 Dark Accent 6" w:uiPriority="50"/>
+    <w:lsdException w:name="Grid Table 6 Colorful Accent 6" w:uiPriority="51"/>
+    <w:lsdException w:name="Grid Table 7 Colorful Accent 6" w:uiPriority="52"/>
+    <w:lsdException w:name="List Table 1 Light" w:uiPriority="46"/>
+    <w:lsdException w:name="List Table 2" w:uiPriority="47"/>
+    <w:lsdException w:name="List Table 3" w:uiPriority="48"/>
+    <w:lsdException w:name="List Table 4" w:uiPriority="49"/>
+    <w:lsdException w:name="List Table 5 Dark" w:uiPriority="50"/>
+    <w:lsdException w:name="List Table 6 Colorful" w:uiPriority="51"/>
+    <w:lsdException w:name="List Table 7 Colorful" w:uiPriority="52"/>
+    <w:lsdException w:name="List Table 1 Light Accent 1" w:uiPriority="46"/>
+    <w:lsdException w:name="List Table 2 Accent 1" w:uiPriority="47"/>
+    <w:lsdException w:name="List Table 3 Accent 1" w:uiPriority="48"/>
+    <w:lsdException w:name="List Table 4 Accent 1" w:uiPriority="49"/>
+    <w:lsdException w:name="List Table 5 Dark Accent 1" w:uiPriority="50"/>
+    <w:lsdException w:name="List Table 6 Colorful Accent 1" w:uiPriority="51"/>
+    <w:lsdException w:name="List Table 7 Colorful Accent 1" w:uiPriority="52"/>
+    <w:lsdException w:name="List Table 1 Light Accent 2" w:uiPriority="46"/>
+    <w:lsdException w:name="List Table 2 Accent 2" w:uiPriority="47"/>
+    <w:lsdException w:name="List Table 3 Accent 2" w:uiPriority="48"/>
+    <w:lsdException w:name="List Table 4 Accent 2" w:uiPriority="49"/>
+    <w:lsdException w:name="List Table 5 Dark Accent 2" w:uiPriority="50"/>
+    <w:lsdException w:name="List Table 6 Colorful Accent 2" w:uiPriority="51"/>
+    <w:lsdException w:name="List Table 7 Colorful Accent 2" w:uiPriority="52"/>
+    <w:lsdException w:name="List Table 1 Light Accent 3" w:uiPriority="46"/>
+    <w:lsdException w:name="List Table 2 Accent 3" w:uiPriority="47"/>
+    <w:lsdException w:name="List Table 3 Accent 3" w:uiPriority="48"/>
+    <w:lsdException w:name="List Table 4 Accent 3" w:uiPriority="49"/>
+    <w:lsdException w:name="List Table 5 Dark Accent 3" w:uiPriority="50"/>
+    <w:lsdException w:name="List Table 6 Colorful Accent 3" w:uiPriority="51"/>
+    <w:lsdException w:name="List Table 7 Colorful Accent 3" w:uiPriority="52"/>
+    <w:lsdException w:name="List Table 1 Light Accent 4" w:uiPriority="46"/>
+    <w:lsdException w:name="List Table 2 Accent 4" w:uiPriority="47"/>
+    <w:lsdException w:name="List Table 3 Accent 4" w:uiPriority="48"/>
+    <w:lsdException w:name="List Table 4 Accent 4" w:uiPriority="49"/>
+    <w:lsdException w:name="List Table 5 Dark Accent 4" w:uiPriority="50"/>
+    <w:lsdException w:name="List Table 6 Colorful Accent 4" w:uiPriority="51"/>
+    <w:lsdException w:name="List Table 7 Colorful Accent 4" w:uiPriority="52"/>
+    <w:lsdException w:name="List Table 1 Light Accent 5" w:uiPriority="46"/>
+    <w:lsdException w:name="List Table 2 Accent 5" w:uiPriority="47"/>
+    <w:lsdException w:name="List Table 3 Accent 5" w:uiPriority="48"/>
+    <w:lsdException w:name="List Table 4 Accent 5" w:uiPriority="49"/>
+    <w:lsdException w:name="List Table 5 Dark Accent 5" w:uiPriority="50"/>
+    <w:lsdException w:name="List Table 6 Colorful Accent 5" w:uiPriority="51"/>
+    <w:lsdException w:name="List Table 7 Colorful Accent 5" w:uiPriority="52"/>
+    <w:lsdException w:name="List Table 1 Light Accent 6" w:uiPriority="46"/>
+    <w:lsdException w:name="List Table 2 Accent 6" w:uiPriority="47"/>
+    <w:lsdException w:name="List Table 3 Accent 6" w:uiPriority="48"/>
+    <w:lsdException w:name="List Table 4 Accent 6" w:uiPriority="49"/>
+    <w:lsdException w:name="List Table 5 Dark Accent 6" w:uiPriority="50"/>
+    <w:lsdException w:name="List Table 6 Colorful Accent 6" w:uiPriority="51"/>
+    <w:lsdException w:name="List Table 7 Colorful Accent 6" w:uiPriority="52"/>
   </w:latentStyles>
   <w:style w:type="paragraph" w:default="1" w:styleId="a">
     <w:name w:val="Normal"/>
@@ -3991,198 +4287,8 @@
 </w:styles>
 </file>
 
-<file path=word/stylesWithEffects.xml><?xml version="1.0" encoding="utf-8"?>
-<w:styles xmlns:wpc="http://schemas.microsoft.com/office/word/2010/wordprocessingCanvas" xmlns:mc="http://schemas.openxmlformats.org/markup-compatibility/2006" xmlns:o="urn:schemas-microsoft-com:office:office" xmlns:r="http://schemas.openxmlformats.org/officeDocument/2006/relationships" xmlns:m="http://schemas.openxmlformats.org/officeDocument/2006/math" xmlns:v="urn:schemas-microsoft-com:vml" xmlns:wp14="http://schemas.microsoft.com/office/word/2010/wordprocessingDrawing" xmlns:wp="http://schemas.openxmlformats.org/drawingml/2006/wordprocessingDrawing" xmlns:w10="urn:schemas-microsoft-com:office:word" xmlns:w="http://schemas.openxmlformats.org/wordprocessingml/2006/main" xmlns:w14="http://schemas.microsoft.com/office/word/2010/wordml" xmlns:wpg="http://schemas.microsoft.com/office/word/2010/wordprocessingGroup" xmlns:wpi="http://schemas.microsoft.com/office/word/2010/wordprocessingInk" xmlns:wne="http://schemas.microsoft.com/office/word/2006/wordml" xmlns:wps="http://schemas.microsoft.com/office/word/2010/wordprocessingShape" mc:Ignorable="w14 wp14">
-  <w:docDefaults>
-    <w:rPrDefault>
-      <w:rPr>
-        <w:rFonts w:asciiTheme="minorHAnsi" w:eastAsiaTheme="minorEastAsia" w:hAnsiTheme="minorHAnsi" w:cstheme="minorBidi"/>
-        <w:sz w:val="22"/>
-        <w:szCs w:val="22"/>
-        <w:lang w:val="ru-RU" w:eastAsia="ru-RU" w:bidi="ar-SA"/>
-      </w:rPr>
-    </w:rPrDefault>
-    <w:pPrDefault>
-      <w:pPr>
-        <w:spacing w:after="200" w:line="276" w:lineRule="auto"/>
-      </w:pPr>
-    </w:pPrDefault>
-  </w:docDefaults>
-  <w:latentStyles w:defLockedState="0" w:defUIPriority="99" w:defSemiHidden="1" w:defUnhideWhenUsed="1" w:defQFormat="0" w:count="267">
-    <w:lsdException w:name="Normal" w:semiHidden="0" w:uiPriority="0" w:unhideWhenUsed="0" w:qFormat="1"/>
-    <w:lsdException w:name="heading 1" w:semiHidden="0" w:uiPriority="9" w:unhideWhenUsed="0" w:qFormat="1"/>
-    <w:lsdException w:name="heading 2" w:uiPriority="9" w:qFormat="1"/>
-    <w:lsdException w:name="heading 3" w:uiPriority="9" w:qFormat="1"/>
-    <w:lsdException w:name="heading 4" w:uiPriority="9" w:qFormat="1"/>
-    <w:lsdException w:name="heading 5" w:uiPriority="9" w:qFormat="1"/>
-    <w:lsdException w:name="heading 6" w:uiPriority="9" w:qFormat="1"/>
-    <w:lsdException w:name="heading 7" w:uiPriority="9" w:qFormat="1"/>
-    <w:lsdException w:name="heading 8" w:uiPriority="9" w:qFormat="1"/>
-    <w:lsdException w:name="heading 9" w:uiPriority="9" w:qFormat="1"/>
-    <w:lsdException w:name="toc 1" w:uiPriority="39"/>
-    <w:lsdException w:name="toc 2" w:uiPriority="39"/>
-    <w:lsdException w:name="toc 3" w:uiPriority="39"/>
-    <w:lsdException w:name="toc 4" w:uiPriority="39"/>
-    <w:lsdException w:name="toc 5" w:uiPriority="39"/>
-    <w:lsdException w:name="toc 6" w:uiPriority="39"/>
-    <w:lsdException w:name="toc 7" w:uiPriority="39"/>
-    <w:lsdException w:name="toc 8" w:uiPriority="39"/>
-    <w:lsdException w:name="toc 9" w:uiPriority="39"/>
-    <w:lsdException w:name="caption" w:uiPriority="35" w:qFormat="1"/>
-    <w:lsdException w:name="Title" w:semiHidden="0" w:uiPriority="10" w:unhideWhenUsed="0" w:qFormat="1"/>
-    <w:lsdException w:name="Default Paragraph Font" w:uiPriority="1"/>
-    <w:lsdException w:name="Subtitle" w:semiHidden="0" w:uiPriority="11" w:unhideWhenUsed="0" w:qFormat="1"/>
-    <w:lsdException w:name="Strong" w:semiHidden="0" w:uiPriority="22" w:unhideWhenUsed="0" w:qFormat="1"/>
-    <w:lsdException w:name="Emphasis" w:semiHidden="0" w:uiPriority="20" w:unhideWhenUsed="0" w:qFormat="1"/>
-    <w:lsdException w:name="Table Grid" w:semiHidden="0" w:uiPriority="59" w:unhideWhenUsed="0"/>
-    <w:lsdException w:name="Placeholder Text" w:unhideWhenUsed="0"/>
-    <w:lsdException w:name="No Spacing" w:semiHidden="0" w:uiPriority="1" w:unhideWhenUsed="0" w:qFormat="1"/>
-    <w:lsdException w:name="Light Shading" w:semiHidden="0" w:uiPriority="60" w:unhideWhenUsed="0"/>
-    <w:lsdException w:name="Light List" w:semiHidden="0" w:uiPriority="61" w:unhideWhenUsed="0"/>
-    <w:lsdException w:name="Light Grid" w:semiHidden="0" w:uiPriority="62" w:unhideWhenUsed="0"/>
-    <w:lsdException w:name="Medium Shading 1" w:semiHidden="0" w:uiPriority="63" w:unhideWhenUsed="0"/>
-    <w:lsdException w:name="Medium Shading 2" w:semiHidden="0" w:uiPriority="64" w:unhideWhenUsed="0"/>
-    <w:lsdException w:name="Medium List 1" w:semiHidden="0" w:uiPriority="65" w:unhideWhenUsed="0"/>
-    <w:lsdException w:name="Medium List 2" w:semiHidden="0" w:uiPriority="66" w:unhideWhenUsed="0"/>
-    <w:lsdException w:name="Medium Grid 1" w:semiHidden="0" w:uiPriority="67" w:unhideWhenUsed="0"/>
-    <w:lsdException w:name="Medium Grid 2" w:semiHidden="0" w:uiPriority="68" w:unhideWhenUsed="0"/>
-    <w:lsdException w:name="Medium Grid 3" w:semiHidden="0" w:uiPriority="69" w:unhideWhenUsed="0"/>
-    <w:lsdException w:name="Dark List" w:semiHidden="0" w:uiPriority="70" w:unhideWhenUsed="0"/>
-    <w:lsdException w:name="Colorful Shading" w:semiHidden="0" w:uiPriority="71" w:unhideWhenUsed="0"/>
-    <w:lsdException w:name="Colorful List" w:semiHidden="0" w:uiPriority="72" w:unhideWhenUsed="0"/>
-    <w:lsdException w:name="Colorful Grid" w:semiHidden="0" w:uiPriority="73" w:unhideWhenUsed="0"/>
-    <w:lsdException w:name="Light Shading Accent 1" w:semiHidden="0" w:uiPriority="60" w:unhideWhenUsed="0"/>
-    <w:lsdException w:name="Light List Accent 1" w:semiHidden="0" w:uiPriority="61" w:unhideWhenUsed="0"/>
-    <w:lsdException w:name="Light Grid Accent 1" w:semiHidden="0" w:uiPriority="62" w:unhideWhenUsed="0"/>
-    <w:lsdException w:name="Medium Shading 1 Accent 1" w:semiHidden="0" w:uiPriority="63" w:unhideWhenUsed="0"/>
-    <w:lsdException w:name="Medium Shading 2 Accent 1" w:semiHidden="0" w:uiPriority="64" w:unhideWhenUsed="0"/>
-    <w:lsdException w:name="Medium List 1 Accent 1" w:semiHidden="0" w:uiPriority="65" w:unhideWhenUsed="0"/>
-    <w:lsdException w:name="Revision" w:unhideWhenUsed="0"/>
-    <w:lsdException w:name="List Paragraph" w:semiHidden="0" w:uiPriority="34" w:unhideWhenUsed="0" w:qFormat="1"/>
-    <w:lsdException w:name="Quote" w:semiHidden="0" w:uiPriority="29" w:unhideWhenUsed="0" w:qFormat="1"/>
-    <w:lsdException w:name="Intense Quote" w:semiHidden="0" w:uiPriority="30" w:unhideWhenUsed="0" w:qFormat="1"/>
-    <w:lsdException w:name="Medium List 2 Accent 1" w:semiHidden="0" w:uiPriority="66" w:unhideWhenUsed="0"/>
-    <w:lsdException w:name="Medium Grid 1 Accent 1" w:semiHidden="0" w:uiPriority="67" w:unhideWhenUsed="0"/>
-    <w:lsdException w:name="Medium Grid 2 Accent 1" w:semiHidden="0" w:uiPriority="68" w:unhideWhenUsed="0"/>
-    <w:lsdException w:name="Medium Grid 3 Accent 1" w:semiHidden="0" w:uiPriority="69" w:unhideWhenUsed="0"/>
-    <w:lsdException w:name="Dark List Accent 1" w:semiHidden="0" w:uiPriority="70" w:unhideWhenUsed="0"/>
-    <w:lsdException w:name="Colorful Shading Accent 1" w:semiHidden="0" w:uiPriority="71" w:unhideWhenUsed="0"/>
-    <w:lsdException w:name="Colorful List Accent 1" w:semiHidden="0" w:uiPriority="72" w:unhideWhenUsed="0"/>
-    <w:lsdException w:name="Colorful Grid Accent 1" w:semiHidden="0" w:uiPriority="73" w:unhideWhenUsed="0"/>
-    <w:lsdException w:name="Light Shading Accent 2" w:semiHidden="0" w:uiPriority="60" w:unhideWhenUsed="0"/>
-    <w:lsdException w:name="Light List Accent 2" w:semiHidden="0" w:uiPriority="61" w:unhideWhenUsed="0"/>
-    <w:lsdException w:name="Light Grid Accent 2" w:semiHidden="0" w:uiPriority="62" w:unhideWhenUsed="0"/>
-    <w:lsdException w:name="Medium Shading 1 Accent 2" w:semiHidden="0" w:uiPriority="63" w:unhideWhenUsed="0"/>
-    <w:lsdException w:name="Medium Shading 2 Accent 2" w:semiHidden="0" w:uiPriority="64" w:unhideWhenUsed="0"/>
-    <w:lsdException w:name="Medium List 1 Accent 2" w:semiHidden="0" w:uiPriority="65" w:unhideWhenUsed="0"/>
-    <w:lsdException w:name="Medium List 2 Accent 2" w:semiHidden="0" w:uiPriority="66" w:unhideWhenUsed="0"/>
-    <w:lsdException w:name="Medium Grid 1 Accent 2" w:semiHidden="0" w:uiPriority="67" w:unhideWhenUsed="0"/>
-    <w:lsdException w:name="Medium Grid 2 Accent 2" w:semiHidden="0" w:uiPriority="68" w:unhideWhenUsed="0"/>
-    <w:lsdException w:name="Medium Grid 3 Accent 2" w:semiHidden="0" w:uiPriority="69" w:unhideWhenUsed="0"/>
-    <w:lsdException w:name="Dark List Accent 2" w:semiHidden="0" w:uiPriority="70" w:unhideWhenUsed="0"/>
-    <w:lsdException w:name="Colorful Shading Accent 2" w:semiHidden="0" w:uiPriority="71" w:unhideWhenUsed="0"/>
-    <w:lsdException w:name="Colorful List Accent 2" w:semiHidden="0" w:uiPriority="72" w:unhideWhenUsed="0"/>
-    <w:lsdException w:name="Colorful Grid Accent 2" w:semiHidden="0" w:uiPriority="73" w:unhideWhenUsed="0"/>
-    <w:lsdException w:name="Light Shading Accent 3" w:semiHidden="0" w:uiPriority="60" w:unhideWhenUsed="0"/>
-    <w:lsdException w:name="Light List Accent 3" w:semiHidden="0" w:uiPriority="61" w:unhideWhenUsed="0"/>
-    <w:lsdException w:name="Light Grid Accent 3" w:semiHidden="0" w:uiPriority="62" w:unhideWhenUsed="0"/>
-    <w:lsdException w:name="Medium Shading 1 Accent 3" w:semiHidden="0" w:uiPriority="63" w:unhideWhenUsed="0"/>
-    <w:lsdException w:name="Medium Shading 2 Accent 3" w:semiHidden="0" w:uiPriority="64" w:unhideWhenUsed="0"/>
-    <w:lsdException w:name="Medium List 1 Accent 3" w:semiHidden="0" w:uiPriority="65" w:unhideWhenUsed="0"/>
-    <w:lsdException w:name="Medium List 2 Accent 3" w:semiHidden="0" w:uiPriority="66" w:unhideWhenUsed="0"/>
-    <w:lsdException w:name="Medium Grid 1 Accent 3" w:semiHidden="0" w:uiPriority="67" w:unhideWhenUsed="0"/>
-    <w:lsdException w:name="Medium Grid 2 Accent 3" w:semiHidden="0" w:uiPriority="68" w:unhideWhenUsed="0"/>
-    <w:lsdException w:name="Medium Grid 3 Accent 3" w:semiHidden="0" w:uiPriority="69" w:unhideWhenUsed="0"/>
-    <w:lsdException w:name="Dark List Accent 3" w:semiHidden="0" w:uiPriority="70" w:unhideWhenUsed="0"/>
-    <w:lsdException w:name="Colorful Shading Accent 3" w:semiHidden="0" w:uiPriority="71" w:unhideWhenUsed="0"/>
-    <w:lsdException w:name="Colorful List Accent 3" w:semiHidden="0" w:uiPriority="72" w:unhideWhenUsed="0"/>
-    <w:lsdException w:name="Colorful Grid Accent 3" w:semiHidden="0" w:uiPriority="73" w:unhideWhenUsed="0"/>
-    <w:lsdException w:name="Light Shading Accent 4" w:semiHidden="0" w:uiPriority="60" w:unhideWhenUsed="0"/>
-    <w:lsdException w:name="Light List Accent 4" w:semiHidden="0" w:uiPriority="61" w:unhideWhenUsed="0"/>
-    <w:lsdException w:name="Light Grid Accent 4" w:semiHidden="0" w:uiPriority="62" w:unhideWhenUsed="0"/>
-    <w:lsdException w:name="Medium Shading 1 Accent 4" w:semiHidden="0" w:uiPriority="63" w:unhideWhenUsed="0"/>
-    <w:lsdException w:name="Medium Shading 2 Accent 4" w:semiHidden="0" w:uiPriority="64" w:unhideWhenUsed="0"/>
-    <w:lsdException w:name="Medium List 1 Accent 4" w:semiHidden="0" w:uiPriority="65" w:unhideWhenUsed="0"/>
-    <w:lsdException w:name="Medium List 2 Accent 4" w:semiHidden="0" w:uiPriority="66" w:unhideWhenUsed="0"/>
-    <w:lsdException w:name="Medium Grid 1 Accent 4" w:semiHidden="0" w:uiPriority="67" w:unhideWhenUsed="0"/>
-    <w:lsdException w:name="Medium Grid 2 Accent 4" w:semiHidden="0" w:uiPriority="68" w:unhideWhenUsed="0"/>
-    <w:lsdException w:name="Medium Grid 3 Accent 4" w:semiHidden="0" w:uiPriority="69" w:unhideWhenUsed="0"/>
-    <w:lsdException w:name="Dark List Accent 4" w:semiHidden="0" w:uiPriority="70" w:unhideWhenUsed="0"/>
-    <w:lsdException w:name="Colorful Shading Accent 4" w:semiHidden="0" w:uiPriority="71" w:unhideWhenUsed="0"/>
-    <w:lsdException w:name="Colorful List Accent 4" w:semiHidden="0" w:uiPriority="72" w:unhideWhenUsed="0"/>
-    <w:lsdException w:name="Colorful Grid Accent 4" w:semiHidden="0" w:uiPriority="73" w:unhideWhenUsed="0"/>
-    <w:lsdException w:name="Light Shading Accent 5" w:semiHidden="0" w:uiPriority="60" w:unhideWhenUsed="0"/>
-    <w:lsdException w:name="Light List Accent 5" w:semiHidden="0" w:uiPriority="61" w:unhideWhenUsed="0"/>
-    <w:lsdException w:name="Light Grid Accent 5" w:semiHidden="0" w:uiPriority="62" w:unhideWhenUsed="0"/>
-    <w:lsdException w:name="Medium Shading 1 Accent 5" w:semiHidden="0" w:uiPriority="63" w:unhideWhenUsed="0"/>
-    <w:lsdException w:name="Medium Shading 2 Accent 5" w:semiHidden="0" w:uiPriority="64" w:unhideWhenUsed="0"/>
-    <w:lsdException w:name="Medium List 1 Accent 5" w:semiHidden="0" w:uiPriority="65" w:unhideWhenUsed="0"/>
-    <w:lsdException w:name="Medium List 2 Accent 5" w:semiHidden="0" w:uiPriority="66" w:unhideWhenUsed="0"/>
-    <w:lsdException w:name="Medium Grid 1 Accent 5" w:semiHidden="0" w:uiPriority="67" w:unhideWhenUsed="0"/>
-    <w:lsdException w:name="Medium Grid 2 Accent 5" w:semiHidden="0" w:uiPriority="68" w:unhideWhenUsed="0"/>
-    <w:lsdException w:name="Medium Grid 3 Accent 5" w:semiHidden="0" w:uiPriority="69" w:unhideWhenUsed="0"/>
-    <w:lsdException w:name="Dark List Accent 5" w:semiHidden="0" w:uiPriority="70" w:unhideWhenUsed="0"/>
-    <w:lsdException w:name="Colorful Shading Accent 5" w:semiHidden="0" w:uiPriority="71" w:unhideWhenUsed="0"/>
-    <w:lsdException w:name="Colorful List Accent 5" w:semiHidden="0" w:uiPriority="72" w:unhideWhenUsed="0"/>
-    <w:lsdException w:name="Colorful Grid Accent 5" w:semiHidden="0" w:uiPriority="73" w:unhideWhenUsed="0"/>
-    <w:lsdException w:name="Light Shading Accent 6" w:semiHidden="0" w:uiPriority="60" w:unhideWhenUsed="0"/>
-    <w:lsdException w:name="Light List Accent 6" w:semiHidden="0" w:uiPriority="61" w:unhideWhenUsed="0"/>
-    <w:lsdException w:name="Light Grid Accent 6" w:semiHidden="0" w:uiPriority="62" w:unhideWhenUsed="0"/>
-    <w:lsdException w:name="Medium Shading 1 Accent 6" w:semiHidden="0" w:uiPriority="63" w:unhideWhenUsed="0"/>
-    <w:lsdException w:name="Medium Shading 2 Accent 6" w:semiHidden="0" w:uiPriority="64" w:unhideWhenUsed="0"/>
-    <w:lsdException w:name="Medium List 1 Accent 6" w:semiHidden="0" w:uiPriority="65" w:unhideWhenUsed="0"/>
-    <w:lsdException w:name="Medium List 2 Accent 6" w:semiHidden="0" w:uiPriority="66" w:unhideWhenUsed="0"/>
-    <w:lsdException w:name="Medium Grid 1 Accent 6" w:semiHidden="0" w:uiPriority="67" w:unhideWhenUsed="0"/>
-    <w:lsdException w:name="Medium Grid 2 Accent 6" w:semiHidden="0" w:uiPriority="68" w:unhideWhenUsed="0"/>
-    <w:lsdException w:name="Medium Grid 3 Accent 6" w:semiHidden="0" w:uiPriority="69" w:unhideWhenUsed="0"/>
-    <w:lsdException w:name="Dark List Accent 6" w:semiHidden="0" w:uiPriority="70" w:unhideWhenUsed="0"/>
-    <w:lsdException w:name="Colorful Shading Accent 6" w:semiHidden="0" w:uiPriority="71" w:unhideWhenUsed="0"/>
-    <w:lsdException w:name="Colorful List Accent 6" w:semiHidden="0" w:uiPriority="72" w:unhideWhenUsed="0"/>
-    <w:lsdException w:name="Colorful Grid Accent 6" w:semiHidden="0" w:uiPriority="73" w:unhideWhenUsed="0"/>
-    <w:lsdException w:name="Subtle Emphasis" w:semiHidden="0" w:uiPriority="19" w:unhideWhenUsed="0" w:qFormat="1"/>
-    <w:lsdException w:name="Intense Emphasis" w:semiHidden="0" w:uiPriority="21" w:unhideWhenUsed="0" w:qFormat="1"/>
-    <w:lsdException w:name="Subtle Reference" w:semiHidden="0" w:uiPriority="31" w:unhideWhenUsed="0" w:qFormat="1"/>
-    <w:lsdException w:name="Intense Reference" w:semiHidden="0" w:uiPriority="32" w:unhideWhenUsed="0" w:qFormat="1"/>
-    <w:lsdException w:name="Book Title" w:semiHidden="0" w:uiPriority="33" w:unhideWhenUsed="0" w:qFormat="1"/>
-    <w:lsdException w:name="Bibliography" w:uiPriority="37"/>
-    <w:lsdException w:name="TOC Heading" w:uiPriority="39" w:qFormat="1"/>
-  </w:latentStyles>
-  <w:style w:type="paragraph" w:default="1" w:styleId="a">
-    <w:name w:val="Normal"/>
-    <w:qFormat/>
-  </w:style>
-  <w:style w:type="character" w:default="1" w:styleId="a0">
-    <w:name w:val="Default Paragraph Font"/>
-    <w:uiPriority w:val="1"/>
-    <w:semiHidden/>
-    <w:unhideWhenUsed/>
-  </w:style>
-  <w:style w:type="table" w:default="1" w:styleId="a1">
-    <w:name w:val="Normal Table"/>
-    <w:uiPriority w:val="99"/>
-    <w:semiHidden/>
-    <w:unhideWhenUsed/>
-    <w:tblPr>
-      <w:tblInd w:w="0" w:type="dxa"/>
-      <w:tblCellMar>
-        <w:top w:w="0" w:type="dxa"/>
-        <w:left w:w="108" w:type="dxa"/>
-        <w:bottom w:w="0" w:type="dxa"/>
-        <w:right w:w="108" w:type="dxa"/>
-      </w:tblCellMar>
-    </w:tblPr>
-  </w:style>
-  <w:style w:type="numbering" w:default="1" w:styleId="a2">
-    <w:name w:val="No List"/>
-    <w:uiPriority w:val="99"/>
-    <w:semiHidden/>
-    <w:unhideWhenUsed/>
-  </w:style>
-</w:styles>
-</file>
-
 <file path=word/glossary/document.xml><?xml version="1.0" encoding="utf-8"?>
-<w:glossaryDocument xmlns:wpc="http://schemas.microsoft.com/office/word/2010/wordprocessingCanvas" xmlns:mc="http://schemas.openxmlformats.org/markup-compatibility/2006" xmlns:o="urn:schemas-microsoft-com:office:office" xmlns:r="http://schemas.openxmlformats.org/officeDocument/2006/relationships" xmlns:m="http://schemas.openxmlformats.org/officeDocument/2006/math" xmlns:v="urn:schemas-microsoft-com:vml" xmlns:wp14="http://schemas.microsoft.com/office/word/2010/wordprocessingDrawing" xmlns:wp="http://schemas.openxmlformats.org/drawingml/2006/wordprocessingDrawing" xmlns:w10="urn:schemas-microsoft-com:office:word" xmlns:w="http://schemas.openxmlformats.org/wordprocessingml/2006/main" xmlns:w14="http://schemas.microsoft.com/office/word/2010/wordml" xmlns:wpg="http://schemas.microsoft.com/office/word/2010/wordprocessingGroup" xmlns:wpi="http://schemas.microsoft.com/office/word/2010/wordprocessingInk" xmlns:wne="http://schemas.microsoft.com/office/word/2006/wordml" xmlns:wps="http://schemas.microsoft.com/office/word/2010/wordprocessingShape" mc:Ignorable="w14 wp14">
+<w:glossaryDocument xmlns:wpc="http://schemas.microsoft.com/office/word/2010/wordprocessingCanvas" xmlns:mc="http://schemas.openxmlformats.org/markup-compatibility/2006" xmlns:o="urn:schemas-microsoft-com:office:office" xmlns:r="http://schemas.openxmlformats.org/officeDocument/2006/relationships" xmlns:m="http://schemas.openxmlformats.org/officeDocument/2006/math" xmlns:v="urn:schemas-microsoft-com:vml" xmlns:wp14="http://schemas.microsoft.com/office/word/2010/wordprocessingDrawing" xmlns:wp="http://schemas.openxmlformats.org/drawingml/2006/wordprocessingDrawing" xmlns:w10="urn:schemas-microsoft-com:office:word" xmlns:w="http://schemas.openxmlformats.org/wordprocessingml/2006/main" xmlns:w14="http://schemas.microsoft.com/office/word/2010/wordml" xmlns:w15="http://schemas.microsoft.com/office/word/2012/wordml" xmlns:wpg="http://schemas.microsoft.com/office/word/2010/wordprocessingGroup" xmlns:wpi="http://schemas.microsoft.com/office/word/2010/wordprocessingInk" xmlns:wne="http://schemas.microsoft.com/office/word/2006/wordml" xmlns:wps="http://schemas.microsoft.com/office/word/2010/wordprocessingShape" mc:Ignorable="w14 w15 wp14">
   <w:docParts>
     <w:docPart>
       <w:docPartPr>
@@ -4348,35 +4454,6 @@
         <w:p>
           <w:pPr>
             <w:pStyle w:val="843F40B73D934502A8250D78C2A46C0C"/>
-          </w:pPr>
-          <w:r>
-            <w:rPr>
-              <w:rStyle w:val="a3"/>
-            </w:rPr>
-            <w:t>Место для ввода текста.</w:t>
-          </w:r>
-        </w:p>
-      </w:docPartBody>
-    </w:docPart>
-    <w:docPart>
-      <w:docPartPr>
-        <w:name w:val="B9221C1098134E9C8F2B63DF3C368723"/>
-        <w:category>
-          <w:name w:val="Общие"/>
-          <w:gallery w:val="placeholder"/>
-        </w:category>
-        <w:types>
-          <w:type w:val="bbPlcHdr"/>
-        </w:types>
-        <w:behaviors>
-          <w:behavior w:val="content"/>
-        </w:behaviors>
-        <w:guid w:val="{A1A70D9C-27FD-4449-9FE8-F7BBFA12BFB8}"/>
-      </w:docPartPr>
-      <w:docPartBody>
-        <w:p>
-          <w:pPr>
-            <w:pStyle w:val="B9221C1098134E9C8F2B63DF3C368723"/>
           </w:pPr>
           <w:r>
             <w:rPr>
@@ -4909,18 +4986,134 @@
         </w:p>
       </w:docPartBody>
     </w:docPart>
+    <w:docPart>
+      <w:docPartPr>
+        <w:name w:val="B473F4F2A25248DDB0A0B28F6D43B499"/>
+        <w:category>
+          <w:name w:val="Общие"/>
+          <w:gallery w:val="placeholder"/>
+        </w:category>
+        <w:types>
+          <w:type w:val="bbPlcHdr"/>
+        </w:types>
+        <w:behaviors>
+          <w:behavior w:val="content"/>
+        </w:behaviors>
+        <w:guid w:val="{5EE7B298-1E9D-4570-8A28-81B7495CF807}"/>
+      </w:docPartPr>
+      <w:docPartBody>
+        <w:p>
+          <w:pPr>
+            <w:pStyle w:val="B473F4F2A25248DDB0A0B28F6D43B499"/>
+          </w:pPr>
+          <w:r>
+            <w:rPr>
+              <w:rStyle w:val="a3"/>
+            </w:rPr>
+            <w:t>Место для ввода текста.</w:t>
+          </w:r>
+        </w:p>
+      </w:docPartBody>
+    </w:docPart>
+    <w:docPart>
+      <w:docPartPr>
+        <w:name w:val="A1276AEAF16C47E1BF826DD5EB45DE2B"/>
+        <w:category>
+          <w:name w:val="Общие"/>
+          <w:gallery w:val="placeholder"/>
+        </w:category>
+        <w:types>
+          <w:type w:val="bbPlcHdr"/>
+        </w:types>
+        <w:behaviors>
+          <w:behavior w:val="content"/>
+        </w:behaviors>
+        <w:guid w:val="{F611BEBD-FC9C-4EB1-8216-C9D032BC6D06}"/>
+      </w:docPartPr>
+      <w:docPartBody>
+        <w:p>
+          <w:pPr>
+            <w:pStyle w:val="A1276AEAF16C47E1BF826DD5EB45DE2B"/>
+          </w:pPr>
+          <w:r>
+            <w:rPr>
+              <w:rStyle w:val="a3"/>
+            </w:rPr>
+            <w:t>Место для ввода текста.</w:t>
+          </w:r>
+        </w:p>
+      </w:docPartBody>
+    </w:docPart>
+    <w:docPart>
+      <w:docPartPr>
+        <w:name w:val="3624E2DCF7034EA2AE7F4AE883FCD01D"/>
+        <w:category>
+          <w:name w:val="Общие"/>
+          <w:gallery w:val="placeholder"/>
+        </w:category>
+        <w:types>
+          <w:type w:val="bbPlcHdr"/>
+        </w:types>
+        <w:behaviors>
+          <w:behavior w:val="content"/>
+        </w:behaviors>
+        <w:guid w:val="{D4A068D8-A1A8-4968-8668-BAB7E3948BD3}"/>
+      </w:docPartPr>
+      <w:docPartBody>
+        <w:p>
+          <w:pPr>
+            <w:pStyle w:val="3624E2DCF7034EA2AE7F4AE883FCD01D"/>
+          </w:pPr>
+          <w:r>
+            <w:rPr>
+              <w:rStyle w:val="a3"/>
+            </w:rPr>
+            <w:t>Место для ввода текста.</w:t>
+          </w:r>
+        </w:p>
+      </w:docPartBody>
+    </w:docPart>
+    <w:docPart>
+      <w:docPartPr>
+        <w:name w:val="F85AB8DE0703492C90D506969192EB0E"/>
+        <w:category>
+          <w:name w:val="Общие"/>
+          <w:gallery w:val="placeholder"/>
+        </w:category>
+        <w:types>
+          <w:type w:val="bbPlcHdr"/>
+        </w:types>
+        <w:behaviors>
+          <w:behavior w:val="content"/>
+        </w:behaviors>
+        <w:guid w:val="{D66F0245-8ECA-4FB4-A44F-CC94D84644B8}"/>
+      </w:docPartPr>
+      <w:docPartBody>
+        <w:p>
+          <w:pPr>
+            <w:pStyle w:val="F85AB8DE0703492C90D506969192EB0E"/>
+          </w:pPr>
+          <w:r>
+            <w:rPr>
+              <w:rStyle w:val="a3"/>
+            </w:rPr>
+            <w:t>Место для ввода текста.</w:t>
+          </w:r>
+        </w:p>
+      </w:docPartBody>
+    </w:docPart>
   </w:docParts>
 </w:glossaryDocument>
 </file>
 
 <file path=word/glossary/fontTable.xml><?xml version="1.0" encoding="utf-8"?>
-<w:fonts xmlns:mc="http://schemas.openxmlformats.org/markup-compatibility/2006" xmlns:r="http://schemas.openxmlformats.org/officeDocument/2006/relationships" xmlns:w="http://schemas.openxmlformats.org/wordprocessingml/2006/main" xmlns:w14="http://schemas.microsoft.com/office/word/2010/wordml" mc:Ignorable="w14">
+<w:fonts xmlns:mc="http://schemas.openxmlformats.org/markup-compatibility/2006" xmlns:r="http://schemas.openxmlformats.org/officeDocument/2006/relationships" xmlns:w="http://schemas.openxmlformats.org/wordprocessingml/2006/main" xmlns:w14="http://schemas.microsoft.com/office/word/2010/wordml" xmlns:w15="http://schemas.microsoft.com/office/word/2012/wordml" mc:Ignorable="w14 w15">
   <w:font w:name="Times New Roman">
     <w:panose1 w:val="02020603050405020304"/>
     <w:charset w:val="CC"/>
     <w:family w:val="roman"/>
     <w:pitch w:val="variable"/>
-    <w:sig w:usb0="E0002AFF" w:usb1="C0007841" w:usb2="00000009" w:usb3="00000000" w:csb0="000001FF" w:csb1="00000000"/>
+    <w:sig w:usb0="E0002EFF" w:usb1="C0007843" w:usb2="00000009" w:usb3="00000000" w:csb0="000001FF" w:csb1="00000000"/>
   </w:font>
   <w:font w:name="Calibri">
     <w:panose1 w:val="020F0502020204030204"/>
@@ -4950,11 +5143,18 @@
     <w:pitch w:val="variable"/>
     <w:sig w:usb0="E00002FF" w:usb1="400004FF" w:usb2="00000000" w:usb3="00000000" w:csb0="0000019F" w:csb1="00000000"/>
   </w:font>
+  <w:font w:name="Calibri Light">
+    <w:panose1 w:val="020F0302020204030204"/>
+    <w:charset w:val="CC"/>
+    <w:family w:val="swiss"/>
+    <w:pitch w:val="variable"/>
+    <w:sig w:usb0="A00002EF" w:usb1="4000207B" w:usb2="00000000" w:usb3="00000000" w:csb0="0000019F" w:csb1="00000000"/>
+  </w:font>
 </w:fonts>
 </file>
 
 <file path=word/glossary/settings.xml><?xml version="1.0" encoding="utf-8"?>
-<w:settings xmlns:mc="http://schemas.openxmlformats.org/markup-compatibility/2006" xmlns:o="urn:schemas-microsoft-com:office:office" xmlns:r="http://schemas.openxmlformats.org/officeDocument/2006/relationships" xmlns:m="http://schemas.openxmlformats.org/officeDocument/2006/math" xmlns:v="urn:schemas-microsoft-com:vml" xmlns:w10="urn:schemas-microsoft-com:office:word" xmlns:w="http://schemas.openxmlformats.org/wordprocessingml/2006/main" xmlns:w14="http://schemas.microsoft.com/office/word/2010/wordml" xmlns:sl="http://schemas.openxmlformats.org/schemaLibrary/2006/main" mc:Ignorable="w14">
+<w:settings xmlns:mc="http://schemas.openxmlformats.org/markup-compatibility/2006" xmlns:o="urn:schemas-microsoft-com:office:office" xmlns:r="http://schemas.openxmlformats.org/officeDocument/2006/relationships" xmlns:m="http://schemas.openxmlformats.org/officeDocument/2006/math" xmlns:v="urn:schemas-microsoft-com:vml" xmlns:w10="urn:schemas-microsoft-com:office:word" xmlns:w="http://schemas.openxmlformats.org/wordprocessingml/2006/main" xmlns:w14="http://schemas.microsoft.com/office/word/2010/wordml" xmlns:w15="http://schemas.microsoft.com/office/word/2012/wordml" xmlns:sl="http://schemas.openxmlformats.org/schemaLibrary/2006/main" mc:Ignorable="w14 w15">
   <w:view w:val="normal"/>
   <w:defaultTabStop w:val="708"/>
   <w:characterSpacingControl w:val="doNotCompress"/>
@@ -4966,6 +5166,7 @@
     <w:rsidRoot w:val="005B5E37"/>
     <w:rsid w:val="00044B0B"/>
     <w:rsid w:val="000E4FA8"/>
+    <w:rsid w:val="000F2205"/>
     <w:rsid w:val="00192334"/>
     <w:rsid w:val="001B543E"/>
     <w:rsid w:val="00207D92"/>
@@ -4974,6 +5175,8 @@
     <w:rsid w:val="00253D1F"/>
     <w:rsid w:val="00261A45"/>
     <w:rsid w:val="00281F83"/>
+    <w:rsid w:val="00292DCA"/>
+    <w:rsid w:val="00321C99"/>
     <w:rsid w:val="003456D4"/>
     <w:rsid w:val="00345AE4"/>
     <w:rsid w:val="00351F7A"/>
@@ -4992,9 +5195,14 @@
     <w:rsid w:val="005B4E15"/>
     <w:rsid w:val="005B5E37"/>
     <w:rsid w:val="005C4469"/>
+    <w:rsid w:val="005C6571"/>
+    <w:rsid w:val="005D0A7C"/>
+    <w:rsid w:val="0060708D"/>
     <w:rsid w:val="0062429E"/>
+    <w:rsid w:val="00624E4F"/>
     <w:rsid w:val="0064186D"/>
     <w:rsid w:val="00656327"/>
+    <w:rsid w:val="00671CC1"/>
     <w:rsid w:val="006C7389"/>
     <w:rsid w:val="006D4AFE"/>
     <w:rsid w:val="006D4C5F"/>
@@ -5016,9 +5224,11 @@
     <w:rsid w:val="00D141FB"/>
     <w:rsid w:val="00D160CD"/>
     <w:rsid w:val="00E11981"/>
+    <w:rsid w:val="00EA1769"/>
     <w:rsid w:val="00F3667F"/>
     <w:rsid w:val="00F76B77"/>
     <w:rsid w:val="00F8599A"/>
+    <w:rsid w:val="00FA70BF"/>
     <w:rsid w:val="00FD0ACB"/>
   </w:rsids>
   <m:mathPr>
@@ -5042,7 +5252,7 @@
 </file>
 
 <file path=word/glossary/styles.xml><?xml version="1.0" encoding="utf-8"?>
-<w:styles xmlns:mc="http://schemas.openxmlformats.org/markup-compatibility/2006" xmlns:r="http://schemas.openxmlformats.org/officeDocument/2006/relationships" xmlns:w="http://schemas.openxmlformats.org/wordprocessingml/2006/main" xmlns:w14="http://schemas.microsoft.com/office/word/2010/wordml" mc:Ignorable="w14">
+<w:styles xmlns:mc="http://schemas.openxmlformats.org/markup-compatibility/2006" xmlns:r="http://schemas.openxmlformats.org/officeDocument/2006/relationships" xmlns:w="http://schemas.openxmlformats.org/wordprocessingml/2006/main" xmlns:w14="http://schemas.microsoft.com/office/word/2010/wordml" xmlns:w15="http://schemas.microsoft.com/office/word/2012/wordml" mc:Ignorable="w14 w15">
   <w:docDefaults>
     <w:rPrDefault>
       <w:rPr>
@@ -5058,144 +5268,378 @@
       </w:pPr>
     </w:pPrDefault>
   </w:docDefaults>
-  <w:latentStyles w:defLockedState="0" w:defUIPriority="99" w:defSemiHidden="1" w:defUnhideWhenUsed="1" w:defQFormat="0" w:count="267">
-    <w:lsdException w:name="Normal" w:semiHidden="0" w:uiPriority="0" w:unhideWhenUsed="0" w:qFormat="1"/>
-    <w:lsdException w:name="heading 1" w:semiHidden="0" w:uiPriority="9" w:unhideWhenUsed="0" w:qFormat="1"/>
-    <w:lsdException w:name="heading 2" w:uiPriority="9" w:qFormat="1"/>
-    <w:lsdException w:name="heading 3" w:uiPriority="9" w:qFormat="1"/>
-    <w:lsdException w:name="heading 4" w:uiPriority="9" w:qFormat="1"/>
-    <w:lsdException w:name="heading 5" w:uiPriority="9" w:qFormat="1"/>
-    <w:lsdException w:name="heading 6" w:uiPriority="9" w:qFormat="1"/>
-    <w:lsdException w:name="heading 7" w:uiPriority="9" w:qFormat="1"/>
-    <w:lsdException w:name="heading 8" w:uiPriority="9" w:qFormat="1"/>
-    <w:lsdException w:name="heading 9" w:uiPriority="9" w:qFormat="1"/>
-    <w:lsdException w:name="toc 1" w:uiPriority="39"/>
-    <w:lsdException w:name="toc 2" w:uiPriority="39"/>
-    <w:lsdException w:name="toc 3" w:uiPriority="39"/>
-    <w:lsdException w:name="toc 4" w:uiPriority="39"/>
-    <w:lsdException w:name="toc 5" w:uiPriority="39"/>
-    <w:lsdException w:name="toc 6" w:uiPriority="39"/>
-    <w:lsdException w:name="toc 7" w:uiPriority="39"/>
-    <w:lsdException w:name="toc 8" w:uiPriority="39"/>
-    <w:lsdException w:name="toc 9" w:uiPriority="39"/>
-    <w:lsdException w:name="caption" w:uiPriority="35" w:qFormat="1"/>
-    <w:lsdException w:name="Title" w:semiHidden="0" w:uiPriority="10" w:unhideWhenUsed="0" w:qFormat="1"/>
-    <w:lsdException w:name="Default Paragraph Font" w:uiPriority="1"/>
-    <w:lsdException w:name="Subtitle" w:semiHidden="0" w:uiPriority="11" w:unhideWhenUsed="0" w:qFormat="1"/>
-    <w:lsdException w:name="Strong" w:semiHidden="0" w:uiPriority="22" w:unhideWhenUsed="0" w:qFormat="1"/>
-    <w:lsdException w:name="Emphasis" w:semiHidden="0" w:uiPriority="20" w:unhideWhenUsed="0" w:qFormat="1"/>
-    <w:lsdException w:name="Table Grid" w:semiHidden="0" w:uiPriority="59" w:unhideWhenUsed="0"/>
-    <w:lsdException w:name="Placeholder Text" w:unhideWhenUsed="0"/>
-    <w:lsdException w:name="No Spacing" w:semiHidden="0" w:uiPriority="1" w:unhideWhenUsed="0" w:qFormat="1"/>
-    <w:lsdException w:name="Light Shading" w:semiHidden="0" w:uiPriority="60" w:unhideWhenUsed="0"/>
-    <w:lsdException w:name="Light List" w:semiHidden="0" w:uiPriority="61" w:unhideWhenUsed="0"/>
-    <w:lsdException w:name="Light Grid" w:semiHidden="0" w:uiPriority="62" w:unhideWhenUsed="0"/>
-    <w:lsdException w:name="Medium Shading 1" w:semiHidden="0" w:uiPriority="63" w:unhideWhenUsed="0"/>
-    <w:lsdException w:name="Medium Shading 2" w:semiHidden="0" w:uiPriority="64" w:unhideWhenUsed="0"/>
-    <w:lsdException w:name="Medium List 1" w:semiHidden="0" w:uiPriority="65" w:unhideWhenUsed="0"/>
-    <w:lsdException w:name="Medium List 2" w:semiHidden="0" w:uiPriority="66" w:unhideWhenUsed="0"/>
-    <w:lsdException w:name="Medium Grid 1" w:semiHidden="0" w:uiPriority="67" w:unhideWhenUsed="0"/>
-    <w:lsdException w:name="Medium Grid 2" w:semiHidden="0" w:uiPriority="68" w:unhideWhenUsed="0"/>
-    <w:lsdException w:name="Medium Grid 3" w:semiHidden="0" w:uiPriority="69" w:unhideWhenUsed="0"/>
-    <w:lsdException w:name="Dark List" w:semiHidden="0" w:uiPriority="70" w:unhideWhenUsed="0"/>
-    <w:lsdException w:name="Colorful Shading" w:semiHidden="0" w:uiPriority="71" w:unhideWhenUsed="0"/>
-    <w:lsdException w:name="Colorful List" w:semiHidden="0" w:uiPriority="72" w:unhideWhenUsed="0"/>
-    <w:lsdException w:name="Colorful Grid" w:semiHidden="0" w:uiPriority="73" w:unhideWhenUsed="0"/>
-    <w:lsdException w:name="Light Shading Accent 1" w:semiHidden="0" w:uiPriority="60" w:unhideWhenUsed="0"/>
-    <w:lsdException w:name="Light List Accent 1" w:semiHidden="0" w:uiPriority="61" w:unhideWhenUsed="0"/>
-    <w:lsdException w:name="Light Grid Accent 1" w:semiHidden="0" w:uiPriority="62" w:unhideWhenUsed="0"/>
-    <w:lsdException w:name="Medium Shading 1 Accent 1" w:semiHidden="0" w:uiPriority="63" w:unhideWhenUsed="0"/>
-    <w:lsdException w:name="Medium Shading 2 Accent 1" w:semiHidden="0" w:uiPriority="64" w:unhideWhenUsed="0"/>
-    <w:lsdException w:name="Medium List 1 Accent 1" w:semiHidden="0" w:uiPriority="65" w:unhideWhenUsed="0"/>
-    <w:lsdException w:name="Revision" w:unhideWhenUsed="0"/>
-    <w:lsdException w:name="List Paragraph" w:semiHidden="0" w:uiPriority="34" w:unhideWhenUsed="0" w:qFormat="1"/>
-    <w:lsdException w:name="Quote" w:semiHidden="0" w:uiPriority="29" w:unhideWhenUsed="0" w:qFormat="1"/>
-    <w:lsdException w:name="Intense Quote" w:semiHidden="0" w:uiPriority="30" w:unhideWhenUsed="0" w:qFormat="1"/>
-    <w:lsdException w:name="Medium List 2 Accent 1" w:semiHidden="0" w:uiPriority="66" w:unhideWhenUsed="0"/>
-    <w:lsdException w:name="Medium Grid 1 Accent 1" w:semiHidden="0" w:uiPriority="67" w:unhideWhenUsed="0"/>
-    <w:lsdException w:name="Medium Grid 2 Accent 1" w:semiHidden="0" w:uiPriority="68" w:unhideWhenUsed="0"/>
-    <w:lsdException w:name="Medium Grid 3 Accent 1" w:semiHidden="0" w:uiPriority="69" w:unhideWhenUsed="0"/>
-    <w:lsdException w:name="Dark List Accent 1" w:semiHidden="0" w:uiPriority="70" w:unhideWhenUsed="0"/>
-    <w:lsdException w:name="Colorful Shading Accent 1" w:semiHidden="0" w:uiPriority="71" w:unhideWhenUsed="0"/>
-    <w:lsdException w:name="Colorful List Accent 1" w:semiHidden="0" w:uiPriority="72" w:unhideWhenUsed="0"/>
-    <w:lsdException w:name="Colorful Grid Accent 1" w:semiHidden="0" w:uiPriority="73" w:unhideWhenUsed="0"/>
-    <w:lsdException w:name="Light Shading Accent 2" w:semiHidden="0" w:uiPriority="60" w:unhideWhenUsed="0"/>
-    <w:lsdException w:name="Light List Accent 2" w:semiHidden="0" w:uiPriority="61" w:unhideWhenUsed="0"/>
-    <w:lsdException w:name="Light Grid Accent 2" w:semiHidden="0" w:uiPriority="62" w:unhideWhenUsed="0"/>
-    <w:lsdException w:name="Medium Shading 1 Accent 2" w:semiHidden="0" w:uiPriority="63" w:unhideWhenUsed="0"/>
-    <w:lsdException w:name="Medium Shading 2 Accent 2" w:semiHidden="0" w:uiPriority="64" w:unhideWhenUsed="0"/>
-    <w:lsdException w:name="Medium List 1 Accent 2" w:semiHidden="0" w:uiPriority="65" w:unhideWhenUsed="0"/>
-    <w:lsdException w:name="Medium List 2 Accent 2" w:semiHidden="0" w:uiPriority="66" w:unhideWhenUsed="0"/>
-    <w:lsdException w:name="Medium Grid 1 Accent 2" w:semiHidden="0" w:uiPriority="67" w:unhideWhenUsed="0"/>
-    <w:lsdException w:name="Medium Grid 2 Accent 2" w:semiHidden="0" w:uiPriority="68" w:unhideWhenUsed="0"/>
-    <w:lsdException w:name="Medium Grid 3 Accent 2" w:semiHidden="0" w:uiPriority="69" w:unhideWhenUsed="0"/>
-    <w:lsdException w:name="Dark List Accent 2" w:semiHidden="0" w:uiPriority="70" w:unhideWhenUsed="0"/>
-    <w:lsdException w:name="Colorful Shading Accent 2" w:semiHidden="0" w:uiPriority="71" w:unhideWhenUsed="0"/>
-    <w:lsdException w:name="Colorful List Accent 2" w:semiHidden="0" w:uiPriority="72" w:unhideWhenUsed="0"/>
-    <w:lsdException w:name="Colorful Grid Accent 2" w:semiHidden="0" w:uiPriority="73" w:unhideWhenUsed="0"/>
-    <w:lsdException w:name="Light Shading Accent 3" w:semiHidden="0" w:uiPriority="60" w:unhideWhenUsed="0"/>
-    <w:lsdException w:name="Light List Accent 3" w:semiHidden="0" w:uiPriority="61" w:unhideWhenUsed="0"/>
-    <w:lsdException w:name="Light Grid Accent 3" w:semiHidden="0" w:uiPriority="62" w:unhideWhenUsed="0"/>
-    <w:lsdException w:name="Medium Shading 1 Accent 3" w:semiHidden="0" w:uiPriority="63" w:unhideWhenUsed="0"/>
-    <w:lsdException w:name="Medium Shading 2 Accent 3" w:semiHidden="0" w:uiPriority="64" w:unhideWhenUsed="0"/>
-    <w:lsdException w:name="Medium List 1 Accent 3" w:semiHidden="0" w:uiPriority="65" w:unhideWhenUsed="0"/>
-    <w:lsdException w:name="Medium List 2 Accent 3" w:semiHidden="0" w:uiPriority="66" w:unhideWhenUsed="0"/>
-    <w:lsdException w:name="Medium Grid 1 Accent 3" w:semiHidden="0" w:uiPriority="67" w:unhideWhenUsed="0"/>
-    <w:lsdException w:name="Medium Grid 2 Accent 3" w:semiHidden="0" w:uiPriority="68" w:unhideWhenUsed="0"/>
-    <w:lsdException w:name="Medium Grid 3 Accent 3" w:semiHidden="0" w:uiPriority="69" w:unhideWhenUsed="0"/>
-    <w:lsdException w:name="Dark List Accent 3" w:semiHidden="0" w:uiPriority="70" w:unhideWhenUsed="0"/>
-    <w:lsdException w:name="Colorful Shading Accent 3" w:semiHidden="0" w:uiPriority="71" w:unhideWhenUsed="0"/>
-    <w:lsdException w:name="Colorful List Accent 3" w:semiHidden="0" w:uiPriority="72" w:unhideWhenUsed="0"/>
-    <w:lsdException w:name="Colorful Grid Accent 3" w:semiHidden="0" w:uiPriority="73" w:unhideWhenUsed="0"/>
-    <w:lsdException w:name="Light Shading Accent 4" w:semiHidden="0" w:uiPriority="60" w:unhideWhenUsed="0"/>
-    <w:lsdException w:name="Light List Accent 4" w:semiHidden="0" w:uiPriority="61" w:unhideWhenUsed="0"/>
-    <w:lsdException w:name="Light Grid Accent 4" w:semiHidden="0" w:uiPriority="62" w:unhideWhenUsed="0"/>
-    <w:lsdException w:name="Medium Shading 1 Accent 4" w:semiHidden="0" w:uiPriority="63" w:unhideWhenUsed="0"/>
-    <w:lsdException w:name="Medium Shading 2 Accent 4" w:semiHidden="0" w:uiPriority="64" w:unhideWhenUsed="0"/>
-    <w:lsdException w:name="Medium List 1 Accent 4" w:semiHidden="0" w:uiPriority="65" w:unhideWhenUsed="0"/>
-    <w:lsdException w:name="Medium List 2 Accent 4" w:semiHidden="0" w:uiPriority="66" w:unhideWhenUsed="0"/>
-    <w:lsdException w:name="Medium Grid 1 Accent 4" w:semiHidden="0" w:uiPriority="67" w:unhideWhenUsed="0"/>
-    <w:lsdException w:name="Medium Grid 2 Accent 4" w:semiHidden="0" w:uiPriority="68" w:unhideWhenUsed="0"/>
-    <w:lsdException w:name="Medium Grid 3 Accent 4" w:semiHidden="0" w:uiPriority="69" w:unhideWhenUsed="0"/>
-    <w:lsdException w:name="Dark List Accent 4" w:semiHidden="0" w:uiPriority="70" w:unhideWhenUsed="0"/>
-    <w:lsdException w:name="Colorful Shading Accent 4" w:semiHidden="0" w:uiPriority="71" w:unhideWhenUsed="0"/>
-    <w:lsdException w:name="Colorful List Accent 4" w:semiHidden="0" w:uiPriority="72" w:unhideWhenUsed="0"/>
-    <w:lsdException w:name="Colorful Grid Accent 4" w:semiHidden="0" w:uiPriority="73" w:unhideWhenUsed="0"/>
-    <w:lsdException w:name="Light Shading Accent 5" w:semiHidden="0" w:uiPriority="60" w:unhideWhenUsed="0"/>
-    <w:lsdException w:name="Light List Accent 5" w:semiHidden="0" w:uiPriority="61" w:unhideWhenUsed="0"/>
-    <w:lsdException w:name="Light Grid Accent 5" w:semiHidden="0" w:uiPriority="62" w:unhideWhenUsed="0"/>
-    <w:lsdException w:name="Medium Shading 1 Accent 5" w:semiHidden="0" w:uiPriority="63" w:unhideWhenUsed="0"/>
-    <w:lsdException w:name="Medium Shading 2 Accent 5" w:semiHidden="0" w:uiPriority="64" w:unhideWhenUsed="0"/>
-    <w:lsdException w:name="Medium List 1 Accent 5" w:semiHidden="0" w:uiPriority="65" w:unhideWhenUsed="0"/>
-    <w:lsdException w:name="Medium List 2 Accent 5" w:semiHidden="0" w:uiPriority="66" w:unhideWhenUsed="0"/>
-    <w:lsdException w:name="Medium Grid 1 Accent 5" w:semiHidden="0" w:uiPriority="67" w:unhideWhenUsed="0"/>
-    <w:lsdException w:name="Medium Grid 2 Accent 5" w:semiHidden="0" w:uiPriority="68" w:unhideWhenUsed="0"/>
-    <w:lsdException w:name="Medium Grid 3 Accent 5" w:semiHidden="0" w:uiPriority="69" w:unhideWhenUsed="0"/>
-    <w:lsdException w:name="Dark List Accent 5" w:semiHidden="0" w:uiPriority="70" w:unhideWhenUsed="0"/>
-    <w:lsdException w:name="Colorful Shading Accent 5" w:semiHidden="0" w:uiPriority="71" w:unhideWhenUsed="0"/>
-    <w:lsdException w:name="Colorful List Accent 5" w:semiHidden="0" w:uiPriority="72" w:unhideWhenUsed="0"/>
-    <w:lsdException w:name="Colorful Grid Accent 5" w:semiHidden="0" w:uiPriority="73" w:unhideWhenUsed="0"/>
-    <w:lsdException w:name="Light Shading Accent 6" w:semiHidden="0" w:uiPriority="60" w:unhideWhenUsed="0"/>
-    <w:lsdException w:name="Light List Accent 6" w:semiHidden="0" w:uiPriority="61" w:unhideWhenUsed="0"/>
-    <w:lsdException w:name="Light Grid Accent 6" w:semiHidden="0" w:uiPriority="62" w:unhideWhenUsed="0"/>
-    <w:lsdException w:name="Medium Shading 1 Accent 6" w:semiHidden="0" w:uiPriority="63" w:unhideWhenUsed="0"/>
-    <w:lsdException w:name="Medium Shading 2 Accent 6" w:semiHidden="0" w:uiPriority="64" w:unhideWhenUsed="0"/>
-    <w:lsdException w:name="Medium List 1 Accent 6" w:semiHidden="0" w:uiPriority="65" w:unhideWhenUsed="0"/>
-    <w:lsdException w:name="Medium List 2 Accent 6" w:semiHidden="0" w:uiPriority="66" w:unhideWhenUsed="0"/>
-    <w:lsdException w:name="Medium Grid 1 Accent 6" w:semiHidden="0" w:uiPriority="67" w:unhideWhenUsed="0"/>
-    <w:lsdException w:name="Medium Grid 2 Accent 6" w:semiHidden="0" w:uiPriority="68" w:unhideWhenUsed="0"/>
-    <w:lsdException w:name="Medium Grid 3 Accent 6" w:semiHidden="0" w:uiPriority="69" w:unhideWhenUsed="0"/>
-    <w:lsdException w:name="Dark List Accent 6" w:semiHidden="0" w:uiPriority="70" w:unhideWhenUsed="0"/>
-    <w:lsdException w:name="Colorful Shading Accent 6" w:semiHidden="0" w:uiPriority="71" w:unhideWhenUsed="0"/>
-    <w:lsdException w:name="Colorful List Accent 6" w:semiHidden="0" w:uiPriority="72" w:unhideWhenUsed="0"/>
-    <w:lsdException w:name="Colorful Grid Accent 6" w:semiHidden="0" w:uiPriority="73" w:unhideWhenUsed="0"/>
-    <w:lsdException w:name="Subtle Emphasis" w:semiHidden="0" w:uiPriority="19" w:unhideWhenUsed="0" w:qFormat="1"/>
-    <w:lsdException w:name="Intense Emphasis" w:semiHidden="0" w:uiPriority="21" w:unhideWhenUsed="0" w:qFormat="1"/>
-    <w:lsdException w:name="Subtle Reference" w:semiHidden="0" w:uiPriority="31" w:unhideWhenUsed="0" w:qFormat="1"/>
-    <w:lsdException w:name="Intense Reference" w:semiHidden="0" w:uiPriority="32" w:unhideWhenUsed="0" w:qFormat="1"/>
-    <w:lsdException w:name="Book Title" w:semiHidden="0" w:uiPriority="33" w:unhideWhenUsed="0" w:qFormat="1"/>
-    <w:lsdException w:name="Bibliography" w:uiPriority="37"/>
-    <w:lsdException w:name="TOC Heading" w:uiPriority="39" w:qFormat="1"/>
+  <w:latentStyles w:defLockedState="0" w:defUIPriority="99" w:defSemiHidden="0" w:defUnhideWhenUsed="0" w:defQFormat="0" w:count="371">
+    <w:lsdException w:name="Normal" w:uiPriority="0" w:qFormat="1"/>
+    <w:lsdException w:name="heading 1" w:uiPriority="9" w:qFormat="1"/>
+    <w:lsdException w:name="heading 2" w:semiHidden="1" w:uiPriority="9" w:unhideWhenUsed="1" w:qFormat="1"/>
+    <w:lsdException w:name="heading 3" w:semiHidden="1" w:uiPriority="9" w:unhideWhenUsed="1" w:qFormat="1"/>
+    <w:lsdException w:name="heading 4" w:semiHidden="1" w:uiPriority="9" w:unhideWhenUsed="1" w:qFormat="1"/>
+    <w:lsdException w:name="heading 5" w:semiHidden="1" w:uiPriority="9" w:unhideWhenUsed="1" w:qFormat="1"/>
+    <w:lsdException w:name="heading 6" w:semiHidden="1" w:uiPriority="9" w:unhideWhenUsed="1" w:qFormat="1"/>
+    <w:lsdException w:name="heading 7" w:semiHidden="1" w:uiPriority="9" w:unhideWhenUsed="1" w:qFormat="1"/>
+    <w:lsdException w:name="heading 8" w:semiHidden="1" w:uiPriority="9" w:unhideWhenUsed="1" w:qFormat="1"/>
+    <w:lsdException w:name="heading 9" w:semiHidden="1" w:uiPriority="9" w:unhideWhenUsed="1" w:qFormat="1"/>
+    <w:lsdException w:name="index 1" w:semiHidden="1" w:unhideWhenUsed="1"/>
+    <w:lsdException w:name="index 2" w:semiHidden="1" w:unhideWhenUsed="1"/>
+    <w:lsdException w:name="index 3" w:semiHidden="1" w:unhideWhenUsed="1"/>
+    <w:lsdException w:name="index 4" w:semiHidden="1" w:unhideWhenUsed="1"/>
+    <w:lsdException w:name="index 5" w:semiHidden="1" w:unhideWhenUsed="1"/>
+    <w:lsdException w:name="index 6" w:semiHidden="1" w:unhideWhenUsed="1"/>
+    <w:lsdException w:name="index 7" w:semiHidden="1" w:unhideWhenUsed="1"/>
+    <w:lsdException w:name="index 8" w:semiHidden="1" w:unhideWhenUsed="1"/>
+    <w:lsdException w:name="index 9" w:semiHidden="1" w:unhideWhenUsed="1"/>
+    <w:lsdException w:name="toc 1" w:semiHidden="1" w:uiPriority="39" w:unhideWhenUsed="1"/>
+    <w:lsdException w:name="toc 2" w:semiHidden="1" w:uiPriority="39" w:unhideWhenUsed="1"/>
+    <w:lsdException w:name="toc 3" w:semiHidden="1" w:uiPriority="39" w:unhideWhenUsed="1"/>
+    <w:lsdException w:name="toc 4" w:semiHidden="1" w:uiPriority="39" w:unhideWhenUsed="1"/>
+    <w:lsdException w:name="toc 5" w:semiHidden="1" w:uiPriority="39" w:unhideWhenUsed="1"/>
+    <w:lsdException w:name="toc 6" w:semiHidden="1" w:uiPriority="39" w:unhideWhenUsed="1"/>
+    <w:lsdException w:name="toc 7" w:semiHidden="1" w:uiPriority="39" w:unhideWhenUsed="1"/>
+    <w:lsdException w:name="toc 8" w:semiHidden="1" w:uiPriority="39" w:unhideWhenUsed="1"/>
+    <w:lsdException w:name="toc 9" w:semiHidden="1" w:uiPriority="39" w:unhideWhenUsed="1"/>
+    <w:lsdException w:name="Normal Indent" w:semiHidden="1" w:unhideWhenUsed="1"/>
+    <w:lsdException w:name="footnote text" w:semiHidden="1" w:unhideWhenUsed="1"/>
+    <w:lsdException w:name="annotation text" w:semiHidden="1" w:unhideWhenUsed="1"/>
+    <w:lsdException w:name="header" w:semiHidden="1" w:unhideWhenUsed="1"/>
+    <w:lsdException w:name="footer" w:semiHidden="1" w:unhideWhenUsed="1"/>
+    <w:lsdException w:name="index heading" w:semiHidden="1" w:unhideWhenUsed="1"/>
+    <w:lsdException w:name="caption" w:semiHidden="1" w:uiPriority="35" w:unhideWhenUsed="1" w:qFormat="1"/>
+    <w:lsdException w:name="table of figures" w:semiHidden="1" w:unhideWhenUsed="1"/>
+    <w:lsdException w:name="envelope address" w:semiHidden="1" w:unhideWhenUsed="1"/>
+    <w:lsdException w:name="envelope return" w:semiHidden="1" w:unhideWhenUsed="1"/>
+    <w:lsdException w:name="footnote reference" w:semiHidden="1" w:unhideWhenUsed="1"/>
+    <w:lsdException w:name="annotation reference" w:semiHidden="1" w:unhideWhenUsed="1"/>
+    <w:lsdException w:name="line number" w:semiHidden="1" w:unhideWhenUsed="1"/>
+    <w:lsdException w:name="page number" w:semiHidden="1" w:unhideWhenUsed="1"/>
+    <w:lsdException w:name="endnote reference" w:semiHidden="1" w:unhideWhenUsed="1"/>
+    <w:lsdException w:name="endnote text" w:semiHidden="1" w:unhideWhenUsed="1"/>
+    <w:lsdException w:name="table of authorities" w:semiHidden="1" w:unhideWhenUsed="1"/>
+    <w:lsdException w:name="macro" w:semiHidden="1" w:unhideWhenUsed="1"/>
+    <w:lsdException w:name="toa heading" w:semiHidden="1" w:unhideWhenUsed="1"/>
+    <w:lsdException w:name="List" w:semiHidden="1" w:unhideWhenUsed="1"/>
+    <w:lsdException w:name="List Bullet" w:semiHidden="1" w:unhideWhenUsed="1"/>
+    <w:lsdException w:name="List Number" w:semiHidden="1" w:unhideWhenUsed="1"/>
+    <w:lsdException w:name="List 2" w:semiHidden="1" w:unhideWhenUsed="1"/>
+    <w:lsdException w:name="List 3" w:semiHidden="1" w:unhideWhenUsed="1"/>
+    <w:lsdException w:name="List 4" w:semiHidden="1" w:unhideWhenUsed="1"/>
+    <w:lsdException w:name="List 5" w:semiHidden="1" w:unhideWhenUsed="1"/>
+    <w:lsdException w:name="List Bullet 2" w:semiHidden="1" w:unhideWhenUsed="1"/>
+    <w:lsdException w:name="List Bullet 3" w:semiHidden="1" w:unhideWhenUsed="1"/>
+    <w:lsdException w:name="List Bullet 4" w:semiHidden="1" w:unhideWhenUsed="1"/>
+    <w:lsdException w:name="List Bullet 5" w:semiHidden="1" w:unhideWhenUsed="1"/>
+    <w:lsdException w:name="List Number 2" w:semiHidden="1" w:unhideWhenUsed="1"/>
+    <w:lsdException w:name="List Number 3" w:semiHidden="1" w:unhideWhenUsed="1"/>
+    <w:lsdException w:name="List Number 4" w:semiHidden="1" w:unhideWhenUsed="1"/>
+    <w:lsdException w:name="List Number 5" w:semiHidden="1" w:unhideWhenUsed="1"/>
+    <w:lsdException w:name="Title" w:uiPriority="10" w:qFormat="1"/>
+    <w:lsdException w:name="Closing" w:semiHidden="1" w:unhideWhenUsed="1"/>
+    <w:lsdException w:name="Signature" w:semiHidden="1" w:unhideWhenUsed="1"/>
+    <w:lsdException w:name="Default Paragraph Font" w:semiHidden="1" w:uiPriority="1" w:unhideWhenUsed="1"/>
+    <w:lsdException w:name="Body Text" w:semiHidden="1" w:unhideWhenUsed="1"/>
+    <w:lsdException w:name="Body Text Indent" w:semiHidden="1" w:unhideWhenUsed="1"/>
+    <w:lsdException w:name="List Continue" w:semiHidden="1" w:unhideWhenUsed="1"/>
+    <w:lsdException w:name="List Continue 2" w:semiHidden="1" w:unhideWhenUsed="1"/>
+    <w:lsdException w:name="List Continue 3" w:semiHidden="1" w:unhideWhenUsed="1"/>
+    <w:lsdException w:name="List Continue 4" w:semiHidden="1" w:unhideWhenUsed="1"/>
+    <w:lsdException w:name="List Continue 5" w:semiHidden="1" w:unhideWhenUsed="1"/>
+    <w:lsdException w:name="Message Header" w:semiHidden="1" w:unhideWhenUsed="1"/>
+    <w:lsdException w:name="Subtitle" w:uiPriority="11" w:qFormat="1"/>
+    <w:lsdException w:name="Salutation" w:semiHidden="1" w:unhideWhenUsed="1"/>
+    <w:lsdException w:name="Date" w:semiHidden="1" w:unhideWhenUsed="1"/>
+    <w:lsdException w:name="Body Text First Indent" w:semiHidden="1" w:unhideWhenUsed="1"/>
+    <w:lsdException w:name="Body Text First Indent 2" w:semiHidden="1" w:unhideWhenUsed="1"/>
+    <w:lsdException w:name="Note Heading" w:semiHidden="1" w:unhideWhenUsed="1"/>
+    <w:lsdException w:name="Body Text 2" w:semiHidden="1" w:unhideWhenUsed="1"/>
+    <w:lsdException w:name="Body Text 3" w:semiHidden="1" w:unhideWhenUsed="1"/>
+    <w:lsdException w:name="Body Text Indent 2" w:semiHidden="1" w:unhideWhenUsed="1"/>
+    <w:lsdException w:name="Body Text Indent 3" w:semiHidden="1" w:unhideWhenUsed="1"/>
+    <w:lsdException w:name="Block Text" w:semiHidden="1" w:unhideWhenUsed="1"/>
+    <w:lsdException w:name="Hyperlink" w:semiHidden="1" w:unhideWhenUsed="1"/>
+    <w:lsdException w:name="FollowedHyperlink" w:semiHidden="1" w:unhideWhenUsed="1"/>
+    <w:lsdException w:name="Strong" w:uiPriority="22" w:qFormat="1"/>
+    <w:lsdException w:name="Emphasis" w:uiPriority="20" w:qFormat="1"/>
+    <w:lsdException w:name="Document Map" w:semiHidden="1" w:unhideWhenUsed="1"/>
+    <w:lsdException w:name="Plain Text" w:semiHidden="1" w:unhideWhenUsed="1"/>
+    <w:lsdException w:name="E-mail Signature" w:semiHidden="1" w:unhideWhenUsed="1"/>
+    <w:lsdException w:name="HTML Top of Form" w:semiHidden="1" w:unhideWhenUsed="1"/>
+    <w:lsdException w:name="HTML Bottom of Form" w:semiHidden="1" w:unhideWhenUsed="1"/>
+    <w:lsdException w:name="Normal (Web)" w:semiHidden="1" w:unhideWhenUsed="1"/>
+    <w:lsdException w:name="HTML Acronym" w:semiHidden="1" w:unhideWhenUsed="1"/>
+    <w:lsdException w:name="HTML Address" w:semiHidden="1" w:unhideWhenUsed="1"/>
+    <w:lsdException w:name="HTML Cite" w:semiHidden="1" w:unhideWhenUsed="1"/>
+    <w:lsdException w:name="HTML Code" w:semiHidden="1" w:unhideWhenUsed="1"/>
+    <w:lsdException w:name="HTML Definition" w:semiHidden="1" w:unhideWhenUsed="1"/>
+    <w:lsdException w:name="HTML Keyboard" w:semiHidden="1" w:unhideWhenUsed="1"/>
+    <w:lsdException w:name="HTML Preformatted" w:semiHidden="1" w:unhideWhenUsed="1"/>
+    <w:lsdException w:name="HTML Sample" w:semiHidden="1" w:unhideWhenUsed="1"/>
+    <w:lsdException w:name="HTML Typewriter" w:semiHidden="1" w:unhideWhenUsed="1"/>
+    <w:lsdException w:name="HTML Variable" w:semiHidden="1" w:unhideWhenUsed="1"/>
+    <w:lsdException w:name="Normal Table" w:semiHidden="1" w:unhideWhenUsed="1"/>
+    <w:lsdException w:name="annotation subject" w:semiHidden="1" w:unhideWhenUsed="1"/>
+    <w:lsdException w:name="No List" w:semiHidden="1" w:unhideWhenUsed="1"/>
+    <w:lsdException w:name="Outline List 1" w:semiHidden="1" w:unhideWhenUsed="1"/>
+    <w:lsdException w:name="Outline List 2" w:semiHidden="1" w:unhideWhenUsed="1"/>
+    <w:lsdException w:name="Outline List 3" w:semiHidden="1" w:unhideWhenUsed="1"/>
+    <w:lsdException w:name="Table Simple 1" w:semiHidden="1" w:unhideWhenUsed="1"/>
+    <w:lsdException w:name="Table Simple 2" w:semiHidden="1" w:unhideWhenUsed="1"/>
+    <w:lsdException w:name="Table Simple 3" w:semiHidden="1" w:unhideWhenUsed="1"/>
+    <w:lsdException w:name="Table Classic 1" w:semiHidden="1" w:unhideWhenUsed="1"/>
+    <w:lsdException w:name="Table Classic 2" w:semiHidden="1" w:unhideWhenUsed="1"/>
+    <w:lsdException w:name="Table Classic 3" w:semiHidden="1" w:unhideWhenUsed="1"/>
+    <w:lsdException w:name="Table Classic 4" w:semiHidden="1" w:unhideWhenUsed="1"/>
+    <w:lsdException w:name="Table Colorful 1" w:semiHidden="1" w:unhideWhenUsed="1"/>
+    <w:lsdException w:name="Table Colorful 2" w:semiHidden="1" w:unhideWhenUsed="1"/>
+    <w:lsdException w:name="Table Colorful 3" w:semiHidden="1" w:unhideWhenUsed="1"/>
+    <w:lsdException w:name="Table Columns 1" w:semiHidden="1" w:unhideWhenUsed="1"/>
+    <w:lsdException w:name="Table Columns 2" w:semiHidden="1" w:unhideWhenUsed="1"/>
+    <w:lsdException w:name="Table Columns 3" w:semiHidden="1" w:unhideWhenUsed="1"/>
+    <w:lsdException w:name="Table Columns 4" w:semiHidden="1" w:unhideWhenUsed="1"/>
+    <w:lsdException w:name="Table Columns 5" w:semiHidden="1" w:unhideWhenUsed="1"/>
+    <w:lsdException w:name="Table Grid 1" w:semiHidden="1" w:unhideWhenUsed="1"/>
+    <w:lsdException w:name="Table Grid 2" w:semiHidden="1" w:unhideWhenUsed="1"/>
+    <w:lsdException w:name="Table Grid 3" w:semiHidden="1" w:unhideWhenUsed="1"/>
+    <w:lsdException w:name="Table Grid 4" w:semiHidden="1" w:unhideWhenUsed="1"/>
+    <w:lsdException w:name="Table Grid 5" w:semiHidden="1" w:unhideWhenUsed="1"/>
+    <w:lsdException w:name="Table Grid 6" w:semiHidden="1" w:unhideWhenUsed="1"/>
+    <w:lsdException w:name="Table Grid 7" w:semiHidden="1" w:unhideWhenUsed="1"/>
+    <w:lsdException w:name="Table Grid 8" w:semiHidden="1" w:unhideWhenUsed="1"/>
+    <w:lsdException w:name="Table List 1" w:semiHidden="1" w:unhideWhenUsed="1"/>
+    <w:lsdException w:name="Table List 2" w:semiHidden="1" w:unhideWhenUsed="1"/>
+    <w:lsdException w:name="Table List 3" w:semiHidden="1" w:unhideWhenUsed="1"/>
+    <w:lsdException w:name="Table List 4" w:semiHidden="1" w:unhideWhenUsed="1"/>
+    <w:lsdException w:name="Table List 5" w:semiHidden="1" w:unhideWhenUsed="1"/>
+    <w:lsdException w:name="Table List 6" w:semiHidden="1" w:unhideWhenUsed="1"/>
+    <w:lsdException w:name="Table List 7" w:semiHidden="1" w:unhideWhenUsed="1"/>
+    <w:lsdException w:name="Table List 8" w:semiHidden="1" w:unhideWhenUsed="1"/>
+    <w:lsdException w:name="Table 3D effects 1" w:semiHidden="1" w:unhideWhenUsed="1"/>
+    <w:lsdException w:name="Table 3D effects 2" w:semiHidden="1" w:unhideWhenUsed="1"/>
+    <w:lsdException w:name="Table 3D effects 3" w:semiHidden="1" w:unhideWhenUsed="1"/>
+    <w:lsdException w:name="Table Contemporary" w:semiHidden="1" w:unhideWhenUsed="1"/>
+    <w:lsdException w:name="Table Elegant" w:semiHidden="1" w:unhideWhenUsed="1"/>
+    <w:lsdException w:name="Table Professional" w:semiHidden="1" w:unhideWhenUsed="1"/>
+    <w:lsdException w:name="Table Subtle 1" w:semiHidden="1" w:unhideWhenUsed="1"/>
+    <w:lsdException w:name="Table Subtle 2" w:semiHidden="1" w:unhideWhenUsed="1"/>
+    <w:lsdException w:name="Table Web 1" w:semiHidden="1" w:unhideWhenUsed="1"/>
+    <w:lsdException w:name="Table Web 2" w:semiHidden="1" w:unhideWhenUsed="1"/>
+    <w:lsdException w:name="Table Web 3" w:semiHidden="1" w:unhideWhenUsed="1"/>
+    <w:lsdException w:name="Balloon Text" w:semiHidden="1" w:unhideWhenUsed="1"/>
+    <w:lsdException w:name="Table Grid" w:uiPriority="59"/>
+    <w:lsdException w:name="Table Theme" w:semiHidden="1" w:unhideWhenUsed="1"/>
+    <w:lsdException w:name="Placeholder Text" w:semiHidden="1"/>
+    <w:lsdException w:name="No Spacing" w:uiPriority="1" w:qFormat="1"/>
+    <w:lsdException w:name="Light Shading" w:uiPriority="60"/>
+    <w:lsdException w:name="Light List" w:uiPriority="61"/>
+    <w:lsdException w:name="Light Grid" w:uiPriority="62"/>
+    <w:lsdException w:name="Medium Shading 1" w:uiPriority="63"/>
+    <w:lsdException w:name="Medium Shading 2" w:uiPriority="64"/>
+    <w:lsdException w:name="Medium List 1" w:uiPriority="65"/>
+    <w:lsdException w:name="Medium List 2" w:uiPriority="66"/>
+    <w:lsdException w:name="Medium Grid 1" w:uiPriority="67"/>
+    <w:lsdException w:name="Medium Grid 2" w:uiPriority="68"/>
+    <w:lsdException w:name="Medium Grid 3" w:uiPriority="69"/>
+    <w:lsdException w:name="Dark List" w:uiPriority="70"/>
+    <w:lsdException w:name="Colorful Shading" w:uiPriority="71"/>
+    <w:lsdException w:name="Colorful List" w:uiPriority="72"/>
+    <w:lsdException w:name="Colorful Grid" w:uiPriority="73"/>
+    <w:lsdException w:name="Light Shading Accent 1" w:uiPriority="60"/>
+    <w:lsdException w:name="Light List Accent 1" w:uiPriority="61"/>
+    <w:lsdException w:name="Light Grid Accent 1" w:uiPriority="62"/>
+    <w:lsdException w:name="Medium Shading 1 Accent 1" w:uiPriority="63"/>
+    <w:lsdException w:name="Medium Shading 2 Accent 1" w:uiPriority="64"/>
+    <w:lsdException w:name="Medium List 1 Accent 1" w:uiPriority="65"/>
+    <w:lsdException w:name="Revision" w:semiHidden="1"/>
+    <w:lsdException w:name="List Paragraph" w:uiPriority="34" w:qFormat="1"/>
+    <w:lsdException w:name="Quote" w:uiPriority="29" w:qFormat="1"/>
+    <w:lsdException w:name="Intense Quote" w:uiPriority="30" w:qFormat="1"/>
+    <w:lsdException w:name="Medium List 2 Accent 1" w:uiPriority="66"/>
+    <w:lsdException w:name="Medium Grid 1 Accent 1" w:uiPriority="67"/>
+    <w:lsdException w:name="Medium Grid 2 Accent 1" w:uiPriority="68"/>
+    <w:lsdException w:name="Medium Grid 3 Accent 1" w:uiPriority="69"/>
+    <w:lsdException w:name="Dark List Accent 1" w:uiPriority="70"/>
+    <w:lsdException w:name="Colorful Shading Accent 1" w:uiPriority="71"/>
+    <w:lsdException w:name="Colorful List Accent 1" w:uiPriority="72"/>
+    <w:lsdException w:name="Colorful Grid Accent 1" w:uiPriority="73"/>
+    <w:lsdException w:name="Light Shading Accent 2" w:uiPriority="60"/>
+    <w:lsdException w:name="Light List Accent 2" w:uiPriority="61"/>
+    <w:lsdException w:name="Light Grid Accent 2" w:uiPriority="62"/>
+    <w:lsdException w:name="Medium Shading 1 Accent 2" w:uiPriority="63"/>
+    <w:lsdException w:name="Medium Shading 2 Accent 2" w:uiPriority="64"/>
+    <w:lsdException w:name="Medium List 1 Accent 2" w:uiPriority="65"/>
+    <w:lsdException w:name="Medium List 2 Accent 2" w:uiPriority="66"/>
+    <w:lsdException w:name="Medium Grid 1 Accent 2" w:uiPriority="67"/>
+    <w:lsdException w:name="Medium Grid 2 Accent 2" w:uiPriority="68"/>
+    <w:lsdException w:name="Medium Grid 3 Accent 2" w:uiPriority="69"/>
+    <w:lsdException w:name="Dark List Accent 2" w:uiPriority="70"/>
+    <w:lsdException w:name="Colorful Shading Accent 2" w:uiPriority="71"/>
+    <w:lsdException w:name="Colorful List Accent 2" w:uiPriority="72"/>
+    <w:lsdException w:name="Colorful Grid Accent 2" w:uiPriority="73"/>
+    <w:lsdException w:name="Light Shading Accent 3" w:uiPriority="60"/>
+    <w:lsdException w:name="Light List Accent 3" w:uiPriority="61"/>
+    <w:lsdException w:name="Light Grid Accent 3" w:uiPriority="62"/>
+    <w:lsdException w:name="Medium Shading 1 Accent 3" w:uiPriority="63"/>
+    <w:lsdException w:name="Medium Shading 2 Accent 3" w:uiPriority="64"/>
+    <w:lsdException w:name="Medium List 1 Accent 3" w:uiPriority="65"/>
+    <w:lsdException w:name="Medium List 2 Accent 3" w:uiPriority="66"/>
+    <w:lsdException w:name="Medium Grid 1 Accent 3" w:uiPriority="67"/>
+    <w:lsdException w:name="Medium Grid 2 Accent 3" w:uiPriority="68"/>
+    <w:lsdException w:name="Medium Grid 3 Accent 3" w:uiPriority="69"/>
+    <w:lsdException w:name="Dark List Accent 3" w:uiPriority="70"/>
+    <w:lsdException w:name="Colorful Shading Accent 3" w:uiPriority="71"/>
+    <w:lsdException w:name="Colorful List Accent 3" w:uiPriority="72"/>
+    <w:lsdException w:name="Colorful Grid Accent 3" w:uiPriority="73"/>
+    <w:lsdException w:name="Light Shading Accent 4" w:uiPriority="60"/>
+    <w:lsdException w:name="Light List Accent 4" w:uiPriority="61"/>
+    <w:lsdException w:name="Light Grid Accent 4" w:uiPriority="62"/>
+    <w:lsdException w:name="Medium Shading 1 Accent 4" w:uiPriority="63"/>
+    <w:lsdException w:name="Medium Shading 2 Accent 4" w:uiPriority="64"/>
+    <w:lsdException w:name="Medium List 1 Accent 4" w:uiPriority="65"/>
+    <w:lsdException w:name="Medium List 2 Accent 4" w:uiPriority="66"/>
+    <w:lsdException w:name="Medium Grid 1 Accent 4" w:uiPriority="67"/>
+    <w:lsdException w:name="Medium Grid 2 Accent 4" w:uiPriority="68"/>
+    <w:lsdException w:name="Medium Grid 3 Accent 4" w:uiPriority="69"/>
+    <w:lsdException w:name="Dark List Accent 4" w:uiPriority="70"/>
+    <w:lsdException w:name="Colorful Shading Accent 4" w:uiPriority="71"/>
+    <w:lsdException w:name="Colorful List Accent 4" w:uiPriority="72"/>
+    <w:lsdException w:name="Colorful Grid Accent 4" w:uiPriority="73"/>
+    <w:lsdException w:name="Light Shading Accent 5" w:uiPriority="60"/>
+    <w:lsdException w:name="Light List Accent 5" w:uiPriority="61"/>
+    <w:lsdException w:name="Light Grid Accent 5" w:uiPriority="62"/>
+    <w:lsdException w:name="Medium Shading 1 Accent 5" w:uiPriority="63"/>
+    <w:lsdException w:name="Medium Shading 2 Accent 5" w:uiPriority="64"/>
+    <w:lsdException w:name="Medium List 1 Accent 5" w:uiPriority="65"/>
+    <w:lsdException w:name="Medium List 2 Accent 5" w:uiPriority="66"/>
+    <w:lsdException w:name="Medium Grid 1 Accent 5" w:uiPriority="67"/>
+    <w:lsdException w:name="Medium Grid 2 Accent 5" w:uiPriority="68"/>
+    <w:lsdException w:name="Medium Grid 3 Accent 5" w:uiPriority="69"/>
+    <w:lsdException w:name="Dark List Accent 5" w:uiPriority="70"/>
+    <w:lsdException w:name="Colorful Shading Accent 5" w:uiPriority="71"/>
+    <w:lsdException w:name="Colorful List Accent 5" w:uiPriority="72"/>
+    <w:lsdException w:name="Colorful Grid Accent 5" w:uiPriority="73"/>
+    <w:lsdException w:name="Light Shading Accent 6" w:uiPriority="60"/>
+    <w:lsdException w:name="Light List Accent 6" w:uiPriority="61"/>
+    <w:lsdException w:name="Light Grid Accent 6" w:uiPriority="62"/>
+    <w:lsdException w:name="Medium Shading 1 Accent 6" w:uiPriority="63"/>
+    <w:lsdException w:name="Medium Shading 2 Accent 6" w:uiPriority="64"/>
+    <w:lsdException w:name="Medium List 1 Accent 6" w:uiPriority="65"/>
+    <w:lsdException w:name="Medium List 2 Accent 6" w:uiPriority="66"/>
+    <w:lsdException w:name="Medium Grid 1 Accent 6" w:uiPriority="67"/>
+    <w:lsdException w:name="Medium Grid 2 Accent 6" w:uiPriority="68"/>
+    <w:lsdException w:name="Medium Grid 3 Accent 6" w:uiPriority="69"/>
+    <w:lsdException w:name="Dark List Accent 6" w:uiPriority="70"/>
+    <w:lsdException w:name="Colorful Shading Accent 6" w:uiPriority="71"/>
+    <w:lsdException w:name="Colorful List Accent 6" w:uiPriority="72"/>
+    <w:lsdException w:name="Colorful Grid Accent 6" w:uiPriority="73"/>
+    <w:lsdException w:name="Subtle Emphasis" w:uiPriority="19" w:qFormat="1"/>
+    <w:lsdException w:name="Intense Emphasis" w:uiPriority="21" w:qFormat="1"/>
+    <w:lsdException w:name="Subtle Reference" w:uiPriority="31" w:qFormat="1"/>
+    <w:lsdException w:name="Intense Reference" w:uiPriority="32" w:qFormat="1"/>
+    <w:lsdException w:name="Book Title" w:uiPriority="33" w:qFormat="1"/>
+    <w:lsdException w:name="Bibliography" w:semiHidden="1" w:uiPriority="37" w:unhideWhenUsed="1"/>
+    <w:lsdException w:name="TOC Heading" w:semiHidden="1" w:uiPriority="39" w:unhideWhenUsed="1" w:qFormat="1"/>
+    <w:lsdException w:name="Plain Table 1" w:uiPriority="41"/>
+    <w:lsdException w:name="Plain Table 2" w:uiPriority="42"/>
+    <w:lsdException w:name="Plain Table 3" w:uiPriority="43"/>
+    <w:lsdException w:name="Plain Table 4" w:uiPriority="44"/>
+    <w:lsdException w:name="Plain Table 5" w:uiPriority="45"/>
+    <w:lsdException w:name="Grid Table Light" w:uiPriority="40"/>
+    <w:lsdException w:name="Grid Table 1 Light" w:uiPriority="46"/>
+    <w:lsdException w:name="Grid Table 2" w:uiPriority="47"/>
+    <w:lsdException w:name="Grid Table 3" w:uiPriority="48"/>
+    <w:lsdException w:name="Grid Table 4" w:uiPriority="49"/>
+    <w:lsdException w:name="Grid Table 5 Dark" w:uiPriority="50"/>
+    <w:lsdException w:name="Grid Table 6 Colorful" w:uiPriority="51"/>
+    <w:lsdException w:name="Grid Table 7 Colorful" w:uiPriority="52"/>
+    <w:lsdException w:name="Grid Table 1 Light Accent 1" w:uiPriority="46"/>
+    <w:lsdException w:name="Grid Table 2 Accent 1" w:uiPriority="47"/>
+    <w:lsdException w:name="Grid Table 3 Accent 1" w:uiPriority="48"/>
+    <w:lsdException w:name="Grid Table 4 Accent 1" w:uiPriority="49"/>
+    <w:lsdException w:name="Grid Table 5 Dark Accent 1" w:uiPriority="50"/>
+    <w:lsdException w:name="Grid Table 6 Colorful Accent 1" w:uiPriority="51"/>
+    <w:lsdException w:name="Grid Table 7 Colorful Accent 1" w:uiPriority="52"/>
+    <w:lsdException w:name="Grid Table 1 Light Accent 2" w:uiPriority="46"/>
+    <w:lsdException w:name="Grid Table 2 Accent 2" w:uiPriority="47"/>
+    <w:lsdException w:name="Grid Table 3 Accent 2" w:uiPriority="48"/>
+    <w:lsdException w:name="Grid Table 4 Accent 2" w:uiPriority="49"/>
+    <w:lsdException w:name="Grid Table 5 Dark Accent 2" w:uiPriority="50"/>
+    <w:lsdException w:name="Grid Table 6 Colorful Accent 2" w:uiPriority="51"/>
+    <w:lsdException w:name="Grid Table 7 Colorful Accent 2" w:uiPriority="52"/>
+    <w:lsdException w:name="Grid Table 1 Light Accent 3" w:uiPriority="46"/>
+    <w:lsdException w:name="Grid Table 2 Accent 3" w:uiPriority="47"/>
+    <w:lsdException w:name="Grid Table 3 Accent 3" w:uiPriority="48"/>
+    <w:lsdException w:name="Grid Table 4 Accent 3" w:uiPriority="49"/>
+    <w:lsdException w:name="Grid Table 5 Dark Accent 3" w:uiPriority="50"/>
+    <w:lsdException w:name="Grid Table 6 Colorful Accent 3" w:uiPriority="51"/>
+    <w:lsdException w:name="Grid Table 7 Colorful Accent 3" w:uiPriority="52"/>
+    <w:lsdException w:name="Grid Table 1 Light Accent 4" w:uiPriority="46"/>
+    <w:lsdException w:name="Grid Table 2 Accent 4" w:uiPriority="47"/>
+    <w:lsdException w:name="Grid Table 3 Accent 4" w:uiPriority="48"/>
+    <w:lsdException w:name="Grid Table 4 Accent 4" w:uiPriority="49"/>
+    <w:lsdException w:name="Grid Table 5 Dark Accent 4" w:uiPriority="50"/>
+    <w:lsdException w:name="Grid Table 6 Colorful Accent 4" w:uiPriority="51"/>
+    <w:lsdException w:name="Grid Table 7 Colorful Accent 4" w:uiPriority="52"/>
+    <w:lsdException w:name="Grid Table 1 Light Accent 5" w:uiPriority="46"/>
+    <w:lsdException w:name="Grid Table 2 Accent 5" w:uiPriority="47"/>
+    <w:lsdException w:name="Grid Table 3 Accent 5" w:uiPriority="48"/>
+    <w:lsdException w:name="Grid Table 4 Accent 5" w:uiPriority="49"/>
+    <w:lsdException w:name="Grid Table 5 Dark Accent 5" w:uiPriority="50"/>
+    <w:lsdException w:name="Grid Table 6 Colorful Accent 5" w:uiPriority="51"/>
+    <w:lsdException w:name="Grid Table 7 Colorful Accent 5" w:uiPriority="52"/>
+    <w:lsdException w:name="Grid Table 1 Light Accent 6" w:uiPriority="46"/>
+    <w:lsdException w:name="Grid Table 2 Accent 6" w:uiPriority="47"/>
+    <w:lsdException w:name="Grid Table 3 Accent 6" w:uiPriority="48"/>
+    <w:lsdException w:name="Grid Table 4 Accent 6" w:uiPriority="49"/>
+    <w:lsdException w:name="Grid Table 5 Dark Accent 6" w:uiPriority="50"/>
+    <w:lsdException w:name="Grid Table 6 Colorful Accent 6" w:uiPriority="51"/>
+    <w:lsdException w:name="Grid Table 7 Colorful Accent 6" w:uiPriority="52"/>
+    <w:lsdException w:name="List Table 1 Light" w:uiPriority="46"/>
+    <w:lsdException w:name="List Table 2" w:uiPriority="47"/>
+    <w:lsdException w:name="List Table 3" w:uiPriority="48"/>
+    <w:lsdException w:name="List Table 4" w:uiPriority="49"/>
+    <w:lsdException w:name="List Table 5 Dark" w:uiPriority="50"/>
+    <w:lsdException w:name="List Table 6 Colorful" w:uiPriority="51"/>
+    <w:lsdException w:name="List Table 7 Colorful" w:uiPriority="52"/>
+    <w:lsdException w:name="List Table 1 Light Accent 1" w:uiPriority="46"/>
+    <w:lsdException w:name="List Table 2 Accent 1" w:uiPriority="47"/>
+    <w:lsdException w:name="List Table 3 Accent 1" w:uiPriority="48"/>
+    <w:lsdException w:name="List Table 4 Accent 1" w:uiPriority="49"/>
+    <w:lsdException w:name="List Table 5 Dark Accent 1" w:uiPriority="50"/>
+    <w:lsdException w:name="List Table 6 Colorful Accent 1" w:uiPriority="51"/>
+    <w:lsdException w:name="List Table 7 Colorful Accent 1" w:uiPriority="52"/>
+    <w:lsdException w:name="List Table 1 Light Accent 2" w:uiPriority="46"/>
+    <w:lsdException w:name="List Table 2 Accent 2" w:uiPriority="47"/>
+    <w:lsdException w:name="List Table 3 Accent 2" w:uiPriority="48"/>
+    <w:lsdException w:name="List Table 4 Accent 2" w:uiPriority="49"/>
+    <w:lsdException w:name="List Table 5 Dark Accent 2" w:uiPriority="50"/>
+    <w:lsdException w:name="List Table 6 Colorful Accent 2" w:uiPriority="51"/>
+    <w:lsdException w:name="List Table 7 Colorful Accent 2" w:uiPriority="52"/>
+    <w:lsdException w:name="List Table 1 Light Accent 3" w:uiPriority="46"/>
+    <w:lsdException w:name="List Table 2 Accent 3" w:uiPriority="47"/>
+    <w:lsdException w:name="List Table 3 Accent 3" w:uiPriority="48"/>
+    <w:lsdException w:name="List Table 4 Accent 3" w:uiPriority="49"/>
+    <w:lsdException w:name="List Table 5 Dark Accent 3" w:uiPriority="50"/>
+    <w:lsdException w:name="List Table 6 Colorful Accent 3" w:uiPriority="51"/>
+    <w:lsdException w:name="List Table 7 Colorful Accent 3" w:uiPriority="52"/>
+    <w:lsdException w:name="List Table 1 Light Accent 4" w:uiPriority="46"/>
+    <w:lsdException w:name="List Table 2 Accent 4" w:uiPriority="47"/>
+    <w:lsdException w:name="List Table 3 Accent 4" w:uiPriority="48"/>
+    <w:lsdException w:name="List Table 4 Accent 4" w:uiPriority="49"/>
+    <w:lsdException w:name="List Table 5 Dark Accent 4" w:uiPriority="50"/>
+    <w:lsdException w:name="List Table 6 Colorful Accent 4" w:uiPriority="51"/>
+    <w:lsdException w:name="List Table 7 Colorful Accent 4" w:uiPriority="52"/>
+    <w:lsdException w:name="List Table 1 Light Accent 5" w:uiPriority="46"/>
+    <w:lsdException w:name="List Table 2 Accent 5" w:uiPriority="47"/>
+    <w:lsdException w:name="List Table 3 Accent 5" w:uiPriority="48"/>
+    <w:lsdException w:name="List Table 4 Accent 5" w:uiPriority="49"/>
+    <w:lsdException w:name="List Table 5 Dark Accent 5" w:uiPriority="50"/>
+    <w:lsdException w:name="List Table 6 Colorful Accent 5" w:uiPriority="51"/>
+    <w:lsdException w:name="List Table 7 Colorful Accent 5" w:uiPriority="52"/>
+    <w:lsdException w:name="List Table 1 Light Accent 6" w:uiPriority="46"/>
+    <w:lsdException w:name="List Table 2 Accent 6" w:uiPriority="47"/>
+    <w:lsdException w:name="List Table 3 Accent 6" w:uiPriority="48"/>
+    <w:lsdException w:name="List Table 4 Accent 6" w:uiPriority="49"/>
+    <w:lsdException w:name="List Table 5 Dark Accent 6" w:uiPriority="50"/>
+    <w:lsdException w:name="List Table 6 Colorful Accent 6" w:uiPriority="51"/>
+    <w:lsdException w:name="List Table 7 Colorful Accent 6" w:uiPriority="52"/>
   </w:latentStyles>
   <w:style w:type="paragraph" w:default="1" w:styleId="a">
     <w:name w:val="Normal"/>
@@ -5234,7 +5678,7 @@
     <w:basedOn w:val="a0"/>
     <w:uiPriority w:val="99"/>
     <w:semiHidden/>
-    <w:rsid w:val="00207D92"/>
+    <w:rsid w:val="00292DCA"/>
   </w:style>
   <w:style w:type="paragraph" w:customStyle="1" w:styleId="E19F833F916B4752BBD08DE5177EFA4A">
     <w:name w:val="E19F833F916B4752BBD08DE5177EFA4A"/>
@@ -6651,201 +7095,46 @@
     <w:name w:val="A0A6214671C743128942EFA0D13985FF"/>
     <w:rsid w:val="00207D92"/>
   </w:style>
-</w:styles>
-</file>
-
-<file path=word/glossary/stylesWithEffects.xml><?xml version="1.0" encoding="utf-8"?>
-<w:styles xmlns:wpc="http://schemas.microsoft.com/office/word/2010/wordprocessingCanvas" xmlns:mc="http://schemas.openxmlformats.org/markup-compatibility/2006" xmlns:o="urn:schemas-microsoft-com:office:office" xmlns:r="http://schemas.openxmlformats.org/officeDocument/2006/relationships" xmlns:m="http://schemas.openxmlformats.org/officeDocument/2006/math" xmlns:v="urn:schemas-microsoft-com:vml" xmlns:wp14="http://schemas.microsoft.com/office/word/2010/wordprocessingDrawing" xmlns:wp="http://schemas.openxmlformats.org/drawingml/2006/wordprocessingDrawing" xmlns:w10="urn:schemas-microsoft-com:office:word" xmlns:w="http://schemas.openxmlformats.org/wordprocessingml/2006/main" xmlns:w14="http://schemas.microsoft.com/office/word/2010/wordml" xmlns:wpg="http://schemas.microsoft.com/office/word/2010/wordprocessingGroup" xmlns:wpi="http://schemas.microsoft.com/office/word/2010/wordprocessingInk" xmlns:wne="http://schemas.microsoft.com/office/word/2006/wordml" xmlns:wps="http://schemas.microsoft.com/office/word/2010/wordprocessingShape" mc:Ignorable="w14 wp14">
-  <w:docDefaults>
-    <w:rPrDefault>
-      <w:rPr>
-        <w:rFonts w:asciiTheme="minorHAnsi" w:eastAsiaTheme="minorEastAsia" w:hAnsiTheme="minorHAnsi" w:cstheme="minorBidi"/>
-        <w:sz w:val="22"/>
-        <w:szCs w:val="22"/>
-        <w:lang w:val="ru-RU" w:eastAsia="ru-RU" w:bidi="ar-SA"/>
-      </w:rPr>
-    </w:rPrDefault>
-    <w:pPrDefault>
-      <w:pPr>
-        <w:spacing w:after="200" w:line="276" w:lineRule="auto"/>
-      </w:pPr>
-    </w:pPrDefault>
-  </w:docDefaults>
-  <w:latentStyles w:defLockedState="0" w:defUIPriority="99" w:defSemiHidden="1" w:defUnhideWhenUsed="1" w:defQFormat="0" w:count="267">
-    <w:lsdException w:name="Normal" w:semiHidden="0" w:uiPriority="0" w:unhideWhenUsed="0" w:qFormat="1"/>
-    <w:lsdException w:name="heading 1" w:semiHidden="0" w:uiPriority="9" w:unhideWhenUsed="0" w:qFormat="1"/>
-    <w:lsdException w:name="heading 2" w:uiPriority="9" w:qFormat="1"/>
-    <w:lsdException w:name="heading 3" w:uiPriority="9" w:qFormat="1"/>
-    <w:lsdException w:name="heading 4" w:uiPriority="9" w:qFormat="1"/>
-    <w:lsdException w:name="heading 5" w:uiPriority="9" w:qFormat="1"/>
-    <w:lsdException w:name="heading 6" w:uiPriority="9" w:qFormat="1"/>
-    <w:lsdException w:name="heading 7" w:uiPriority="9" w:qFormat="1"/>
-    <w:lsdException w:name="heading 8" w:uiPriority="9" w:qFormat="1"/>
-    <w:lsdException w:name="heading 9" w:uiPriority="9" w:qFormat="1"/>
-    <w:lsdException w:name="toc 1" w:uiPriority="39"/>
-    <w:lsdException w:name="toc 2" w:uiPriority="39"/>
-    <w:lsdException w:name="toc 3" w:uiPriority="39"/>
-    <w:lsdException w:name="toc 4" w:uiPriority="39"/>
-    <w:lsdException w:name="toc 5" w:uiPriority="39"/>
-    <w:lsdException w:name="toc 6" w:uiPriority="39"/>
-    <w:lsdException w:name="toc 7" w:uiPriority="39"/>
-    <w:lsdException w:name="toc 8" w:uiPriority="39"/>
-    <w:lsdException w:name="toc 9" w:uiPriority="39"/>
-    <w:lsdException w:name="caption" w:uiPriority="35" w:qFormat="1"/>
-    <w:lsdException w:name="Title" w:semiHidden="0" w:uiPriority="10" w:unhideWhenUsed="0" w:qFormat="1"/>
-    <w:lsdException w:name="Default Paragraph Font" w:uiPriority="1"/>
-    <w:lsdException w:name="Subtitle" w:semiHidden="0" w:uiPriority="11" w:unhideWhenUsed="0" w:qFormat="1"/>
-    <w:lsdException w:name="Strong" w:semiHidden="0" w:uiPriority="22" w:unhideWhenUsed="0" w:qFormat="1"/>
-    <w:lsdException w:name="Emphasis" w:semiHidden="0" w:uiPriority="20" w:unhideWhenUsed="0" w:qFormat="1"/>
-    <w:lsdException w:name="Table Grid" w:semiHidden="0" w:uiPriority="59" w:unhideWhenUsed="0"/>
-    <w:lsdException w:name="Placeholder Text" w:unhideWhenUsed="0"/>
-    <w:lsdException w:name="No Spacing" w:semiHidden="0" w:uiPriority="1" w:unhideWhenUsed="0" w:qFormat="1"/>
-    <w:lsdException w:name="Light Shading" w:semiHidden="0" w:uiPriority="60" w:unhideWhenUsed="0"/>
-    <w:lsdException w:name="Light List" w:semiHidden="0" w:uiPriority="61" w:unhideWhenUsed="0"/>
-    <w:lsdException w:name="Light Grid" w:semiHidden="0" w:uiPriority="62" w:unhideWhenUsed="0"/>
-    <w:lsdException w:name="Medium Shading 1" w:semiHidden="0" w:uiPriority="63" w:unhideWhenUsed="0"/>
-    <w:lsdException w:name="Medium Shading 2" w:semiHidden="0" w:uiPriority="64" w:unhideWhenUsed="0"/>
-    <w:lsdException w:name="Medium List 1" w:semiHidden="0" w:uiPriority="65" w:unhideWhenUsed="0"/>
-    <w:lsdException w:name="Medium List 2" w:semiHidden="0" w:uiPriority="66" w:unhideWhenUsed="0"/>
-    <w:lsdException w:name="Medium Grid 1" w:semiHidden="0" w:uiPriority="67" w:unhideWhenUsed="0"/>
-    <w:lsdException w:name="Medium Grid 2" w:semiHidden="0" w:uiPriority="68" w:unhideWhenUsed="0"/>
-    <w:lsdException w:name="Medium Grid 3" w:semiHidden="0" w:uiPriority="69" w:unhideWhenUsed="0"/>
-    <w:lsdException w:name="Dark List" w:semiHidden="0" w:uiPriority="70" w:unhideWhenUsed="0"/>
-    <w:lsdException w:name="Colorful Shading" w:semiHidden="0" w:uiPriority="71" w:unhideWhenUsed="0"/>
-    <w:lsdException w:name="Colorful List" w:semiHidden="0" w:uiPriority="72" w:unhideWhenUsed="0"/>
-    <w:lsdException w:name="Colorful Grid" w:semiHidden="0" w:uiPriority="73" w:unhideWhenUsed="0"/>
-    <w:lsdException w:name="Light Shading Accent 1" w:semiHidden="0" w:uiPriority="60" w:unhideWhenUsed="0"/>
-    <w:lsdException w:name="Light List Accent 1" w:semiHidden="0" w:uiPriority="61" w:unhideWhenUsed="0"/>
-    <w:lsdException w:name="Light Grid Accent 1" w:semiHidden="0" w:uiPriority="62" w:unhideWhenUsed="0"/>
-    <w:lsdException w:name="Medium Shading 1 Accent 1" w:semiHidden="0" w:uiPriority="63" w:unhideWhenUsed="0"/>
-    <w:lsdException w:name="Medium Shading 2 Accent 1" w:semiHidden="0" w:uiPriority="64" w:unhideWhenUsed="0"/>
-    <w:lsdException w:name="Medium List 1 Accent 1" w:semiHidden="0" w:uiPriority="65" w:unhideWhenUsed="0"/>
-    <w:lsdException w:name="Revision" w:unhideWhenUsed="0"/>
-    <w:lsdException w:name="List Paragraph" w:semiHidden="0" w:uiPriority="34" w:unhideWhenUsed="0" w:qFormat="1"/>
-    <w:lsdException w:name="Quote" w:semiHidden="0" w:uiPriority="29" w:unhideWhenUsed="0" w:qFormat="1"/>
-    <w:lsdException w:name="Intense Quote" w:semiHidden="0" w:uiPriority="30" w:unhideWhenUsed="0" w:qFormat="1"/>
-    <w:lsdException w:name="Medium List 2 Accent 1" w:semiHidden="0" w:uiPriority="66" w:unhideWhenUsed="0"/>
-    <w:lsdException w:name="Medium Grid 1 Accent 1" w:semiHidden="0" w:uiPriority="67" w:unhideWhenUsed="0"/>
-    <w:lsdException w:name="Medium Grid 2 Accent 1" w:semiHidden="0" w:uiPriority="68" w:unhideWhenUsed="0"/>
-    <w:lsdException w:name="Medium Grid 3 Accent 1" w:semiHidden="0" w:uiPriority="69" w:unhideWhenUsed="0"/>
-    <w:lsdException w:name="Dark List Accent 1" w:semiHidden="0" w:uiPriority="70" w:unhideWhenUsed="0"/>
-    <w:lsdException w:name="Colorful Shading Accent 1" w:semiHidden="0" w:uiPriority="71" w:unhideWhenUsed="0"/>
-    <w:lsdException w:name="Colorful List Accent 1" w:semiHidden="0" w:uiPriority="72" w:unhideWhenUsed="0"/>
-    <w:lsdException w:name="Colorful Grid Accent 1" w:semiHidden="0" w:uiPriority="73" w:unhideWhenUsed="0"/>
-    <w:lsdException w:name="Light Shading Accent 2" w:semiHidden="0" w:uiPriority="60" w:unhideWhenUsed="0"/>
-    <w:lsdException w:name="Light List Accent 2" w:semiHidden="0" w:uiPriority="61" w:unhideWhenUsed="0"/>
-    <w:lsdException w:name="Light Grid Accent 2" w:semiHidden="0" w:uiPriority="62" w:unhideWhenUsed="0"/>
-    <w:lsdException w:name="Medium Shading 1 Accent 2" w:semiHidden="0" w:uiPriority="63" w:unhideWhenUsed="0"/>
-    <w:lsdException w:name="Medium Shading 2 Accent 2" w:semiHidden="0" w:uiPriority="64" w:unhideWhenUsed="0"/>
-    <w:lsdException w:name="Medium List 1 Accent 2" w:semiHidden="0" w:uiPriority="65" w:unhideWhenUsed="0"/>
-    <w:lsdException w:name="Medium List 2 Accent 2" w:semiHidden="0" w:uiPriority="66" w:unhideWhenUsed="0"/>
-    <w:lsdException w:name="Medium Grid 1 Accent 2" w:semiHidden="0" w:uiPriority="67" w:unhideWhenUsed="0"/>
-    <w:lsdException w:name="Medium Grid 2 Accent 2" w:semiHidden="0" w:uiPriority="68" w:unhideWhenUsed="0"/>
-    <w:lsdException w:name="Medium Grid 3 Accent 2" w:semiHidden="0" w:uiPriority="69" w:unhideWhenUsed="0"/>
-    <w:lsdException w:name="Dark List Accent 2" w:semiHidden="0" w:uiPriority="70" w:unhideWhenUsed="0"/>
-    <w:lsdException w:name="Colorful Shading Accent 2" w:semiHidden="0" w:uiPriority="71" w:unhideWhenUsed="0"/>
-    <w:lsdException w:name="Colorful List Accent 2" w:semiHidden="0" w:uiPriority="72" w:unhideWhenUsed="0"/>
-    <w:lsdException w:name="Colorful Grid Accent 2" w:semiHidden="0" w:uiPriority="73" w:unhideWhenUsed="0"/>
-    <w:lsdException w:name="Light Shading Accent 3" w:semiHidden="0" w:uiPriority="60" w:unhideWhenUsed="0"/>
-    <w:lsdException w:name="Light List Accent 3" w:semiHidden="0" w:uiPriority="61" w:unhideWhenUsed="0"/>
-    <w:lsdException w:name="Light Grid Accent 3" w:semiHidden="0" w:uiPriority="62" w:unhideWhenUsed="0"/>
-    <w:lsdException w:name="Medium Shading 1 Accent 3" w:semiHidden="0" w:uiPriority="63" w:unhideWhenUsed="0"/>
-    <w:lsdException w:name="Medium Shading 2 Accent 3" w:semiHidden="0" w:uiPriority="64" w:unhideWhenUsed="0"/>
-    <w:lsdException w:name="Medium List 1 Accent 3" w:semiHidden="0" w:uiPriority="65" w:unhideWhenUsed="0"/>
-    <w:lsdException w:name="Medium List 2 Accent 3" w:semiHidden="0" w:uiPriority="66" w:unhideWhenUsed="0"/>
-    <w:lsdException w:name="Medium Grid 1 Accent 3" w:semiHidden="0" w:uiPriority="67" w:unhideWhenUsed="0"/>
-    <w:lsdException w:name="Medium Grid 2 Accent 3" w:semiHidden="0" w:uiPriority="68" w:unhideWhenUsed="0"/>
-    <w:lsdException w:name="Medium Grid 3 Accent 3" w:semiHidden="0" w:uiPriority="69" w:unhideWhenUsed="0"/>
-    <w:lsdException w:name="Dark List Accent 3" w:semiHidden="0" w:uiPriority="70" w:unhideWhenUsed="0"/>
-    <w:lsdException w:name="Colorful Shading Accent 3" w:semiHidden="0" w:uiPriority="71" w:unhideWhenUsed="0"/>
-    <w:lsdException w:name="Colorful List Accent 3" w:semiHidden="0" w:uiPriority="72" w:unhideWhenUsed="0"/>
-    <w:lsdException w:name="Colorful Grid Accent 3" w:semiHidden="0" w:uiPriority="73" w:unhideWhenUsed="0"/>
-    <w:lsdException w:name="Light Shading Accent 4" w:semiHidden="0" w:uiPriority="60" w:unhideWhenUsed="0"/>
-    <w:lsdException w:name="Light List Accent 4" w:semiHidden="0" w:uiPriority="61" w:unhideWhenUsed="0"/>
-    <w:lsdException w:name="Light Grid Accent 4" w:semiHidden="0" w:uiPriority="62" w:unhideWhenUsed="0"/>
-    <w:lsdException w:name="Medium Shading 1 Accent 4" w:semiHidden="0" w:uiPriority="63" w:unhideWhenUsed="0"/>
-    <w:lsdException w:name="Medium Shading 2 Accent 4" w:semiHidden="0" w:uiPriority="64" w:unhideWhenUsed="0"/>
-    <w:lsdException w:name="Medium List 1 Accent 4" w:semiHidden="0" w:uiPriority="65" w:unhideWhenUsed="0"/>
-    <w:lsdException w:name="Medium List 2 Accent 4" w:semiHidden="0" w:uiPriority="66" w:unhideWhenUsed="0"/>
-    <w:lsdException w:name="Medium Grid 1 Accent 4" w:semiHidden="0" w:uiPriority="67" w:unhideWhenUsed="0"/>
-    <w:lsdException w:name="Medium Grid 2 Accent 4" w:semiHidden="0" w:uiPriority="68" w:unhideWhenUsed="0"/>
-    <w:lsdException w:name="Medium Grid 3 Accent 4" w:semiHidden="0" w:uiPriority="69" w:unhideWhenUsed="0"/>
-    <w:lsdException w:name="Dark List Accent 4" w:semiHidden="0" w:uiPriority="70" w:unhideWhenUsed="0"/>
-    <w:lsdException w:name="Colorful Shading Accent 4" w:semiHidden="0" w:uiPriority="71" w:unhideWhenUsed="0"/>
-    <w:lsdException w:name="Colorful List Accent 4" w:semiHidden="0" w:uiPriority="72" w:unhideWhenUsed="0"/>
-    <w:lsdException w:name="Colorful Grid Accent 4" w:semiHidden="0" w:uiPriority="73" w:unhideWhenUsed="0"/>
-    <w:lsdException w:name="Light Shading Accent 5" w:semiHidden="0" w:uiPriority="60" w:unhideWhenUsed="0"/>
-    <w:lsdException w:name="Light List Accent 5" w:semiHidden="0" w:uiPriority="61" w:unhideWhenUsed="0"/>
-    <w:lsdException w:name="Light Grid Accent 5" w:semiHidden="0" w:uiPriority="62" w:unhideWhenUsed="0"/>
-    <w:lsdException w:name="Medium Shading 1 Accent 5" w:semiHidden="0" w:uiPriority="63" w:unhideWhenUsed="0"/>
-    <w:lsdException w:name="Medium Shading 2 Accent 5" w:semiHidden="0" w:uiPriority="64" w:unhideWhenUsed="0"/>
-    <w:lsdException w:name="Medium List 1 Accent 5" w:semiHidden="0" w:uiPriority="65" w:unhideWhenUsed="0"/>
-    <w:lsdException w:name="Medium List 2 Accent 5" w:semiHidden="0" w:uiPriority="66" w:unhideWhenUsed="0"/>
-    <w:lsdException w:name="Medium Grid 1 Accent 5" w:semiHidden="0" w:uiPriority="67" w:unhideWhenUsed="0"/>
-    <w:lsdException w:name="Medium Grid 2 Accent 5" w:semiHidden="0" w:uiPriority="68" w:unhideWhenUsed="0"/>
-    <w:lsdException w:name="Medium Grid 3 Accent 5" w:semiHidden="0" w:uiPriority="69" w:unhideWhenUsed="0"/>
-    <w:lsdException w:name="Dark List Accent 5" w:semiHidden="0" w:uiPriority="70" w:unhideWhenUsed="0"/>
-    <w:lsdException w:name="Colorful Shading Accent 5" w:semiHidden="0" w:uiPriority="71" w:unhideWhenUsed="0"/>
-    <w:lsdException w:name="Colorful List Accent 5" w:semiHidden="0" w:uiPriority="72" w:unhideWhenUsed="0"/>
-    <w:lsdException w:name="Colorful Grid Accent 5" w:semiHidden="0" w:uiPriority="73" w:unhideWhenUsed="0"/>
-    <w:lsdException w:name="Light Shading Accent 6" w:semiHidden="0" w:uiPriority="60" w:unhideWhenUsed="0"/>
-    <w:lsdException w:name="Light List Accent 6" w:semiHidden="0" w:uiPriority="61" w:unhideWhenUsed="0"/>
-    <w:lsdException w:name="Light Grid Accent 6" w:semiHidden="0" w:uiPriority="62" w:unhideWhenUsed="0"/>
-    <w:lsdException w:name="Medium Shading 1 Accent 6" w:semiHidden="0" w:uiPriority="63" w:unhideWhenUsed="0"/>
-    <w:lsdException w:name="Medium Shading 2 Accent 6" w:semiHidden="0" w:uiPriority="64" w:unhideWhenUsed="0"/>
-    <w:lsdException w:name="Medium List 1 Accent 6" w:semiHidden="0" w:uiPriority="65" w:unhideWhenUsed="0"/>
-    <w:lsdException w:name="Medium List 2 Accent 6" w:semiHidden="0" w:uiPriority="66" w:unhideWhenUsed="0"/>
-    <w:lsdException w:name="Medium Grid 1 Accent 6" w:semiHidden="0" w:uiPriority="67" w:unhideWhenUsed="0"/>
-    <w:lsdException w:name="Medium Grid 2 Accent 6" w:semiHidden="0" w:uiPriority="68" w:unhideWhenUsed="0"/>
-    <w:lsdException w:name="Medium Grid 3 Accent 6" w:semiHidden="0" w:uiPriority="69" w:unhideWhenUsed="0"/>
-    <w:lsdException w:name="Dark List Accent 6" w:semiHidden="0" w:uiPriority="70" w:unhideWhenUsed="0"/>
-    <w:lsdException w:name="Colorful Shading Accent 6" w:semiHidden="0" w:uiPriority="71" w:unhideWhenUsed="0"/>
-    <w:lsdException w:name="Colorful List Accent 6" w:semiHidden="0" w:uiPriority="72" w:unhideWhenUsed="0"/>
-    <w:lsdException w:name="Colorful Grid Accent 6" w:semiHidden="0" w:uiPriority="73" w:unhideWhenUsed="0"/>
-    <w:lsdException w:name="Subtle Emphasis" w:semiHidden="0" w:uiPriority="19" w:unhideWhenUsed="0" w:qFormat="1"/>
-    <w:lsdException w:name="Intense Emphasis" w:semiHidden="0" w:uiPriority="21" w:unhideWhenUsed="0" w:qFormat="1"/>
-    <w:lsdException w:name="Subtle Reference" w:semiHidden="0" w:uiPriority="31" w:unhideWhenUsed="0" w:qFormat="1"/>
-    <w:lsdException w:name="Intense Reference" w:semiHidden="0" w:uiPriority="32" w:unhideWhenUsed="0" w:qFormat="1"/>
-    <w:lsdException w:name="Book Title" w:semiHidden="0" w:uiPriority="33" w:unhideWhenUsed="0" w:qFormat="1"/>
-    <w:lsdException w:name="Bibliography" w:uiPriority="37"/>
-    <w:lsdException w:name="TOC Heading" w:uiPriority="39" w:qFormat="1"/>
-  </w:latentStyles>
-  <w:style w:type="paragraph" w:default="1" w:styleId="a">
-    <w:name w:val="Normal"/>
-    <w:qFormat/>
-  </w:style>
-  <w:style w:type="character" w:default="1" w:styleId="a0">
-    <w:name w:val="Default Paragraph Font"/>
-    <w:uiPriority w:val="1"/>
-    <w:semiHidden/>
-    <w:unhideWhenUsed/>
-  </w:style>
-  <w:style w:type="table" w:default="1" w:styleId="a1">
-    <w:name w:val="Normal Table"/>
-    <w:uiPriority w:val="99"/>
-    <w:semiHidden/>
-    <w:unhideWhenUsed/>
-    <w:tblPr>
-      <w:tblInd w:w="0" w:type="dxa"/>
-      <w:tblCellMar>
-        <w:top w:w="0" w:type="dxa"/>
-        <w:left w:w="108" w:type="dxa"/>
-        <w:bottom w:w="0" w:type="dxa"/>
-        <w:right w:w="108" w:type="dxa"/>
-      </w:tblCellMar>
-    </w:tblPr>
-  </w:style>
-  <w:style w:type="numbering" w:default="1" w:styleId="a2">
-    <w:name w:val="No List"/>
-    <w:uiPriority w:val="99"/>
-    <w:semiHidden/>
-    <w:unhideWhenUsed/>
+  <w:style w:type="paragraph" w:customStyle="1" w:styleId="B473F4F2A25248DDB0A0B28F6D43B499">
+    <w:name w:val="B473F4F2A25248DDB0A0B28F6D43B499"/>
+    <w:rsid w:val="0060708D"/>
+    <w:pPr>
+      <w:spacing w:after="160" w:line="259" w:lineRule="auto"/>
+    </w:pPr>
+  </w:style>
+  <w:style w:type="paragraph" w:customStyle="1" w:styleId="A1276AEAF16C47E1BF826DD5EB45DE2B">
+    <w:name w:val="A1276AEAF16C47E1BF826DD5EB45DE2B"/>
+    <w:rsid w:val="0060708D"/>
+    <w:pPr>
+      <w:spacing w:after="160" w:line="259" w:lineRule="auto"/>
+    </w:pPr>
+  </w:style>
+  <w:style w:type="paragraph" w:customStyle="1" w:styleId="C1A1ED571EDA496AB2F09BA1E1FDA6D5">
+    <w:name w:val="C1A1ED571EDA496AB2F09BA1E1FDA6D5"/>
+    <w:rsid w:val="00321C99"/>
+    <w:pPr>
+      <w:spacing w:after="160" w:line="259" w:lineRule="auto"/>
+    </w:pPr>
+  </w:style>
+  <w:style w:type="paragraph" w:customStyle="1" w:styleId="3624E2DCF7034EA2AE7F4AE883FCD01D">
+    <w:name w:val="3624E2DCF7034EA2AE7F4AE883FCD01D"/>
+    <w:rsid w:val="00321C99"/>
+    <w:pPr>
+      <w:spacing w:after="160" w:line="259" w:lineRule="auto"/>
+    </w:pPr>
+  </w:style>
+  <w:style w:type="paragraph" w:customStyle="1" w:styleId="F85AB8DE0703492C90D506969192EB0E">
+    <w:name w:val="F85AB8DE0703492C90D506969192EB0E"/>
+    <w:rsid w:val="00292DCA"/>
+    <w:pPr>
+      <w:spacing w:after="160" w:line="259" w:lineRule="auto"/>
+    </w:pPr>
   </w:style>
 </w:styles>
 </file>
 
 <file path=word/glossary/webSettings.xml><?xml version="1.0" encoding="utf-8"?>
-<w:webSettings xmlns:mc="http://schemas.openxmlformats.org/markup-compatibility/2006" xmlns:r="http://schemas.openxmlformats.org/officeDocument/2006/relationships" xmlns:w="http://schemas.openxmlformats.org/wordprocessingml/2006/main" xmlns:w14="http://schemas.microsoft.com/office/word/2010/wordml" mc:Ignorable="w14">
+<w:webSettings xmlns:mc="http://schemas.openxmlformats.org/markup-compatibility/2006" xmlns:r="http://schemas.openxmlformats.org/officeDocument/2006/relationships" xmlns:w="http://schemas.openxmlformats.org/wordprocessingml/2006/main" xmlns:w14="http://schemas.microsoft.com/office/word/2010/wordml" xmlns:w15="http://schemas.microsoft.com/office/word/2012/wordml" mc:Ignorable="w14 w15">
   <w:optimizeForBrowser/>
 </w:webSettings>
 </file>

</xml_diff>